<commit_message>
Ajout de la Roadmap (MAJ) et de l'IMH
Ajout de la Roadmap et de l'IHM
</commit_message>
<xml_diff>
--- a/InProgress/architecture.docx
+++ b/InProgress/architecture.docx
@@ -45,14 +45,9 @@
         <w:t xml:space="preserve">Variante 9 : </w:t>
       </w:r>
       <w:r>
-        <w:t xml:space="preserve">Mobile App for </w:t>
-      </w:r>
-      <w:proofErr w:type="spellStart"/>
-      <w:r>
-        <w:t>Transporters</w:t>
+        <w:t>Mobile App for Transporters</w:t>
       </w:r>
       <w:bookmarkEnd w:id="0"/>
-      <w:proofErr w:type="spellEnd"/>
     </w:p>
     <w:p>
       <w:pPr>
@@ -81,7 +76,7 @@
           <w:bCs w:val="0"/>
           <w:caps w:val="0"/>
           <w:noProof/>
-          <w:color w:val="7F7F7F" w:themeColor="text1" w:themeTint="80"/>
+          <w:color w:val="595959" w:themeColor="text1" w:themeTint="A6"/>
           <w:sz w:val="22"/>
           <w:szCs w:val="22"/>
           <w:lang w:eastAsia="fr-FR"/>
@@ -96,7 +91,7 @@
       <w:r>
         <w:fldChar w:fldCharType="separate"/>
       </w:r>
-      <w:hyperlink w:anchor="_Toc527220464" w:history="1">
+      <w:hyperlink w:anchor="_Toc527446682" w:history="1">
         <w:r>
           <w:rPr>
             <w:rStyle w:val="Lienhypertexte"/>
@@ -104,7 +99,7 @@
             <w:b w:val="0"/>
             <w:caps w:val="0"/>
             <w:noProof/>
-            <w:color w:val="7F7F7F" w:themeColor="text1" w:themeTint="80"/>
+            <w:color w:val="595959" w:themeColor="text1" w:themeTint="A6"/>
             <w:lang w:val="en-US"/>
           </w:rPr>
           <w:t>User Story</w:t>
@@ -116,7 +111,7 @@
             <w:caps w:val="0"/>
             <w:noProof/>
             <w:webHidden/>
-            <w:color w:val="7F7F7F" w:themeColor="text1" w:themeTint="80"/>
+            <w:color w:val="595959" w:themeColor="text1" w:themeTint="A6"/>
           </w:rPr>
           <w:tab/>
         </w:r>
@@ -127,7 +122,7 @@
             <w:caps w:val="0"/>
             <w:noProof/>
             <w:webHidden/>
-            <w:color w:val="7F7F7F" w:themeColor="text1" w:themeTint="80"/>
+            <w:color w:val="595959" w:themeColor="text1" w:themeTint="A6"/>
           </w:rPr>
           <w:fldChar w:fldCharType="begin"/>
         </w:r>
@@ -138,28 +133,28 @@
             <w:caps w:val="0"/>
             <w:noProof/>
             <w:webHidden/>
-            <w:color w:val="7F7F7F" w:themeColor="text1" w:themeTint="80"/>
-          </w:rPr>
-          <w:instrText xml:space="preserve"> PAGEREF _Toc527220464 \h </w:instrText>
-        </w:r>
-        <w:r>
-          <w:rPr>
-            <w:rFonts w:ascii="Calibri" w:hAnsi="Calibri"/>
-            <w:b w:val="0"/>
-            <w:caps w:val="0"/>
-            <w:noProof/>
-            <w:webHidden/>
-            <w:color w:val="7F7F7F" w:themeColor="text1" w:themeTint="80"/>
-          </w:rPr>
-        </w:r>
-        <w:r>
-          <w:rPr>
-            <w:rFonts w:ascii="Calibri" w:hAnsi="Calibri"/>
-            <w:b w:val="0"/>
-            <w:caps w:val="0"/>
-            <w:noProof/>
-            <w:webHidden/>
-            <w:color w:val="7F7F7F" w:themeColor="text1" w:themeTint="80"/>
+            <w:color w:val="595959" w:themeColor="text1" w:themeTint="A6"/>
+          </w:rPr>
+          <w:instrText xml:space="preserve"> PAGEREF _Toc527446682 \h </w:instrText>
+        </w:r>
+        <w:r>
+          <w:rPr>
+            <w:rFonts w:ascii="Calibri" w:hAnsi="Calibri"/>
+            <w:b w:val="0"/>
+            <w:caps w:val="0"/>
+            <w:noProof/>
+            <w:webHidden/>
+            <w:color w:val="595959" w:themeColor="text1" w:themeTint="A6"/>
+          </w:rPr>
+        </w:r>
+        <w:r>
+          <w:rPr>
+            <w:rFonts w:ascii="Calibri" w:hAnsi="Calibri"/>
+            <w:b w:val="0"/>
+            <w:caps w:val="0"/>
+            <w:noProof/>
+            <w:webHidden/>
+            <w:color w:val="595959" w:themeColor="text1" w:themeTint="A6"/>
           </w:rPr>
           <w:fldChar w:fldCharType="separate"/>
         </w:r>
@@ -170,7 +165,7 @@
             <w:caps w:val="0"/>
             <w:noProof/>
             <w:webHidden/>
-            <w:color w:val="7F7F7F" w:themeColor="text1" w:themeTint="80"/>
+            <w:color w:val="595959" w:themeColor="text1" w:themeTint="A6"/>
           </w:rPr>
           <w:t>2</w:t>
         </w:r>
@@ -181,7 +176,7 @@
             <w:caps w:val="0"/>
             <w:noProof/>
             <w:webHidden/>
-            <w:color w:val="7F7F7F" w:themeColor="text1" w:themeTint="80"/>
+            <w:color w:val="595959" w:themeColor="text1" w:themeTint="A6"/>
           </w:rPr>
           <w:fldChar w:fldCharType="end"/>
         </w:r>
@@ -200,13 +195,13 @@
           <w:bCs w:val="0"/>
           <w:caps w:val="0"/>
           <w:noProof/>
-          <w:color w:val="7F7F7F" w:themeColor="text1" w:themeTint="80"/>
+          <w:color w:val="595959" w:themeColor="text1" w:themeTint="A6"/>
           <w:sz w:val="22"/>
           <w:szCs w:val="22"/>
           <w:lang w:eastAsia="fr-FR"/>
         </w:rPr>
       </w:pPr>
-      <w:hyperlink w:anchor="_Toc527220465" w:history="1">
+      <w:hyperlink w:anchor="_Toc527446683" w:history="1">
         <w:r>
           <w:rPr>
             <w:rStyle w:val="Lienhypertexte"/>
@@ -214,7 +209,7 @@
             <w:b w:val="0"/>
             <w:caps w:val="0"/>
             <w:noProof/>
-            <w:color w:val="7F7F7F" w:themeColor="text1" w:themeTint="80"/>
+            <w:color w:val="595959" w:themeColor="text1" w:themeTint="A6"/>
           </w:rPr>
           <w:t>Diagramme de composants global</w:t>
         </w:r>
@@ -225,7 +220,7 @@
             <w:caps w:val="0"/>
             <w:noProof/>
             <w:webHidden/>
-            <w:color w:val="7F7F7F" w:themeColor="text1" w:themeTint="80"/>
+            <w:color w:val="595959" w:themeColor="text1" w:themeTint="A6"/>
           </w:rPr>
           <w:tab/>
         </w:r>
@@ -236,7 +231,7 @@
             <w:caps w:val="0"/>
             <w:noProof/>
             <w:webHidden/>
-            <w:color w:val="7F7F7F" w:themeColor="text1" w:themeTint="80"/>
+            <w:color w:val="595959" w:themeColor="text1" w:themeTint="A6"/>
           </w:rPr>
           <w:fldChar w:fldCharType="begin"/>
         </w:r>
@@ -247,28 +242,28 @@
             <w:caps w:val="0"/>
             <w:noProof/>
             <w:webHidden/>
-            <w:color w:val="7F7F7F" w:themeColor="text1" w:themeTint="80"/>
-          </w:rPr>
-          <w:instrText xml:space="preserve"> PAGEREF _Toc527220465 \h </w:instrText>
-        </w:r>
-        <w:r>
-          <w:rPr>
-            <w:rFonts w:ascii="Calibri" w:hAnsi="Calibri"/>
-            <w:b w:val="0"/>
-            <w:caps w:val="0"/>
-            <w:noProof/>
-            <w:webHidden/>
-            <w:color w:val="7F7F7F" w:themeColor="text1" w:themeTint="80"/>
-          </w:rPr>
-        </w:r>
-        <w:r>
-          <w:rPr>
-            <w:rFonts w:ascii="Calibri" w:hAnsi="Calibri"/>
-            <w:b w:val="0"/>
-            <w:caps w:val="0"/>
-            <w:noProof/>
-            <w:webHidden/>
-            <w:color w:val="7F7F7F" w:themeColor="text1" w:themeTint="80"/>
+            <w:color w:val="595959" w:themeColor="text1" w:themeTint="A6"/>
+          </w:rPr>
+          <w:instrText xml:space="preserve"> PAGEREF _Toc527446683 \h </w:instrText>
+        </w:r>
+        <w:r>
+          <w:rPr>
+            <w:rFonts w:ascii="Calibri" w:hAnsi="Calibri"/>
+            <w:b w:val="0"/>
+            <w:caps w:val="0"/>
+            <w:noProof/>
+            <w:webHidden/>
+            <w:color w:val="595959" w:themeColor="text1" w:themeTint="A6"/>
+          </w:rPr>
+        </w:r>
+        <w:r>
+          <w:rPr>
+            <w:rFonts w:ascii="Calibri" w:hAnsi="Calibri"/>
+            <w:b w:val="0"/>
+            <w:caps w:val="0"/>
+            <w:noProof/>
+            <w:webHidden/>
+            <w:color w:val="595959" w:themeColor="text1" w:themeTint="A6"/>
           </w:rPr>
           <w:fldChar w:fldCharType="separate"/>
         </w:r>
@@ -279,7 +274,7 @@
             <w:caps w:val="0"/>
             <w:noProof/>
             <w:webHidden/>
-            <w:color w:val="7F7F7F" w:themeColor="text1" w:themeTint="80"/>
+            <w:color w:val="595959" w:themeColor="text1" w:themeTint="A6"/>
           </w:rPr>
           <w:t>3</w:t>
         </w:r>
@@ -290,7 +285,7 @@
             <w:caps w:val="0"/>
             <w:noProof/>
             <w:webHidden/>
-            <w:color w:val="7F7F7F" w:themeColor="text1" w:themeTint="80"/>
+            <w:color w:val="595959" w:themeColor="text1" w:themeTint="A6"/>
           </w:rPr>
           <w:fldChar w:fldCharType="end"/>
         </w:r>
@@ -309,13 +304,13 @@
           <w:bCs w:val="0"/>
           <w:caps w:val="0"/>
           <w:noProof/>
-          <w:color w:val="7F7F7F" w:themeColor="text1" w:themeTint="80"/>
+          <w:color w:val="595959" w:themeColor="text1" w:themeTint="A6"/>
           <w:sz w:val="22"/>
           <w:szCs w:val="22"/>
           <w:lang w:eastAsia="fr-FR"/>
         </w:rPr>
       </w:pPr>
-      <w:hyperlink w:anchor="_Toc527220466" w:history="1">
+      <w:hyperlink w:anchor="_Toc527446684" w:history="1">
         <w:r>
           <w:rPr>
             <w:rStyle w:val="Lienhypertexte"/>
@@ -323,7 +318,7 @@
             <w:b w:val="0"/>
             <w:caps w:val="0"/>
             <w:noProof/>
-            <w:color w:val="7F7F7F" w:themeColor="text1" w:themeTint="80"/>
+            <w:color w:val="595959" w:themeColor="text1" w:themeTint="A6"/>
           </w:rPr>
           <w:t>Choix des technologies</w:t>
         </w:r>
@@ -334,7 +329,7 @@
             <w:caps w:val="0"/>
             <w:noProof/>
             <w:webHidden/>
-            <w:color w:val="7F7F7F" w:themeColor="text1" w:themeTint="80"/>
+            <w:color w:val="595959" w:themeColor="text1" w:themeTint="A6"/>
           </w:rPr>
           <w:tab/>
         </w:r>
@@ -345,7 +340,7 @@
             <w:caps w:val="0"/>
             <w:noProof/>
             <w:webHidden/>
-            <w:color w:val="7F7F7F" w:themeColor="text1" w:themeTint="80"/>
+            <w:color w:val="595959" w:themeColor="text1" w:themeTint="A6"/>
           </w:rPr>
           <w:fldChar w:fldCharType="begin"/>
         </w:r>
@@ -356,28 +351,28 @@
             <w:caps w:val="0"/>
             <w:noProof/>
             <w:webHidden/>
-            <w:color w:val="7F7F7F" w:themeColor="text1" w:themeTint="80"/>
-          </w:rPr>
-          <w:instrText xml:space="preserve"> PAGEREF _Toc527220466 \h </w:instrText>
-        </w:r>
-        <w:r>
-          <w:rPr>
-            <w:rFonts w:ascii="Calibri" w:hAnsi="Calibri"/>
-            <w:b w:val="0"/>
-            <w:caps w:val="0"/>
-            <w:noProof/>
-            <w:webHidden/>
-            <w:color w:val="7F7F7F" w:themeColor="text1" w:themeTint="80"/>
-          </w:rPr>
-        </w:r>
-        <w:r>
-          <w:rPr>
-            <w:rFonts w:ascii="Calibri" w:hAnsi="Calibri"/>
-            <w:b w:val="0"/>
-            <w:caps w:val="0"/>
-            <w:noProof/>
-            <w:webHidden/>
-            <w:color w:val="7F7F7F" w:themeColor="text1" w:themeTint="80"/>
+            <w:color w:val="595959" w:themeColor="text1" w:themeTint="A6"/>
+          </w:rPr>
+          <w:instrText xml:space="preserve"> PAGEREF _Toc527446684 \h </w:instrText>
+        </w:r>
+        <w:r>
+          <w:rPr>
+            <w:rFonts w:ascii="Calibri" w:hAnsi="Calibri"/>
+            <w:b w:val="0"/>
+            <w:caps w:val="0"/>
+            <w:noProof/>
+            <w:webHidden/>
+            <w:color w:val="595959" w:themeColor="text1" w:themeTint="A6"/>
+          </w:rPr>
+        </w:r>
+        <w:r>
+          <w:rPr>
+            <w:rFonts w:ascii="Calibri" w:hAnsi="Calibri"/>
+            <w:b w:val="0"/>
+            <w:caps w:val="0"/>
+            <w:noProof/>
+            <w:webHidden/>
+            <w:color w:val="595959" w:themeColor="text1" w:themeTint="A6"/>
           </w:rPr>
           <w:fldChar w:fldCharType="separate"/>
         </w:r>
@@ -388,7 +383,7 @@
             <w:caps w:val="0"/>
             <w:noProof/>
             <w:webHidden/>
-            <w:color w:val="7F7F7F" w:themeColor="text1" w:themeTint="80"/>
+            <w:color w:val="595959" w:themeColor="text1" w:themeTint="A6"/>
           </w:rPr>
           <w:t>4</w:t>
         </w:r>
@@ -399,7 +394,7 @@
             <w:caps w:val="0"/>
             <w:noProof/>
             <w:webHidden/>
-            <w:color w:val="7F7F7F" w:themeColor="text1" w:themeTint="80"/>
+            <w:color w:val="595959" w:themeColor="text1" w:themeTint="A6"/>
           </w:rPr>
           <w:fldChar w:fldCharType="end"/>
         </w:r>
@@ -418,13 +413,13 @@
           <w:bCs w:val="0"/>
           <w:caps w:val="0"/>
           <w:noProof/>
-          <w:color w:val="7F7F7F" w:themeColor="text1" w:themeTint="80"/>
+          <w:color w:val="595959" w:themeColor="text1" w:themeTint="A6"/>
           <w:sz w:val="22"/>
           <w:szCs w:val="22"/>
           <w:lang w:eastAsia="fr-FR"/>
         </w:rPr>
       </w:pPr>
-      <w:hyperlink w:anchor="_Toc527220467" w:history="1">
+      <w:hyperlink w:anchor="_Toc527446685" w:history="1">
         <w:r>
           <w:rPr>
             <w:rStyle w:val="Lienhypertexte"/>
@@ -432,7 +427,7 @@
             <w:b w:val="0"/>
             <w:caps w:val="0"/>
             <w:noProof/>
-            <w:color w:val="7F7F7F" w:themeColor="text1" w:themeTint="80"/>
+            <w:color w:val="595959" w:themeColor="text1" w:themeTint="A6"/>
           </w:rPr>
           <w:t>Roadmap</w:t>
         </w:r>
@@ -443,7 +438,7 @@
             <w:caps w:val="0"/>
             <w:noProof/>
             <w:webHidden/>
-            <w:color w:val="7F7F7F" w:themeColor="text1" w:themeTint="80"/>
+            <w:color w:val="595959" w:themeColor="text1" w:themeTint="A6"/>
           </w:rPr>
           <w:tab/>
         </w:r>
@@ -454,7 +449,7 @@
             <w:caps w:val="0"/>
             <w:noProof/>
             <w:webHidden/>
-            <w:color w:val="7F7F7F" w:themeColor="text1" w:themeTint="80"/>
+            <w:color w:val="595959" w:themeColor="text1" w:themeTint="A6"/>
           </w:rPr>
           <w:fldChar w:fldCharType="begin"/>
         </w:r>
@@ -465,28 +460,28 @@
             <w:caps w:val="0"/>
             <w:noProof/>
             <w:webHidden/>
-            <w:color w:val="7F7F7F" w:themeColor="text1" w:themeTint="80"/>
-          </w:rPr>
-          <w:instrText xml:space="preserve"> PAGEREF _Toc527220467 \h </w:instrText>
-        </w:r>
-        <w:r>
-          <w:rPr>
-            <w:rFonts w:ascii="Calibri" w:hAnsi="Calibri"/>
-            <w:b w:val="0"/>
-            <w:caps w:val="0"/>
-            <w:noProof/>
-            <w:webHidden/>
-            <w:color w:val="7F7F7F" w:themeColor="text1" w:themeTint="80"/>
-          </w:rPr>
-        </w:r>
-        <w:r>
-          <w:rPr>
-            <w:rFonts w:ascii="Calibri" w:hAnsi="Calibri"/>
-            <w:b w:val="0"/>
-            <w:caps w:val="0"/>
-            <w:noProof/>
-            <w:webHidden/>
-            <w:color w:val="7F7F7F" w:themeColor="text1" w:themeTint="80"/>
+            <w:color w:val="595959" w:themeColor="text1" w:themeTint="A6"/>
+          </w:rPr>
+          <w:instrText xml:space="preserve"> PAGEREF _Toc527446685 \h </w:instrText>
+        </w:r>
+        <w:r>
+          <w:rPr>
+            <w:rFonts w:ascii="Calibri" w:hAnsi="Calibri"/>
+            <w:b w:val="0"/>
+            <w:caps w:val="0"/>
+            <w:noProof/>
+            <w:webHidden/>
+            <w:color w:val="595959" w:themeColor="text1" w:themeTint="A6"/>
+          </w:rPr>
+        </w:r>
+        <w:r>
+          <w:rPr>
+            <w:rFonts w:ascii="Calibri" w:hAnsi="Calibri"/>
+            <w:b w:val="0"/>
+            <w:caps w:val="0"/>
+            <w:noProof/>
+            <w:webHidden/>
+            <w:color w:val="595959" w:themeColor="text1" w:themeTint="A6"/>
           </w:rPr>
           <w:fldChar w:fldCharType="separate"/>
         </w:r>
@@ -497,7 +492,7 @@
             <w:caps w:val="0"/>
             <w:noProof/>
             <w:webHidden/>
-            <w:color w:val="7F7F7F" w:themeColor="text1" w:themeTint="80"/>
+            <w:color w:val="595959" w:themeColor="text1" w:themeTint="A6"/>
           </w:rPr>
           <w:t>4</w:t>
         </w:r>
@@ -508,7 +503,7 @@
             <w:caps w:val="0"/>
             <w:noProof/>
             <w:webHidden/>
-            <w:color w:val="7F7F7F" w:themeColor="text1" w:themeTint="80"/>
+            <w:color w:val="595959" w:themeColor="text1" w:themeTint="A6"/>
           </w:rPr>
           <w:fldChar w:fldCharType="end"/>
         </w:r>
@@ -527,13 +522,13 @@
           <w:bCs w:val="0"/>
           <w:caps w:val="0"/>
           <w:noProof/>
-          <w:color w:val="7F7F7F" w:themeColor="text1" w:themeTint="80"/>
+          <w:color w:val="595959" w:themeColor="text1" w:themeTint="A6"/>
           <w:sz w:val="22"/>
           <w:szCs w:val="22"/>
           <w:lang w:eastAsia="fr-FR"/>
         </w:rPr>
       </w:pPr>
-      <w:hyperlink w:anchor="_Toc527220468" w:history="1">
+      <w:hyperlink w:anchor="_Toc527446686" w:history="1">
         <w:r>
           <w:rPr>
             <w:rStyle w:val="Lienhypertexte"/>
@@ -541,7 +536,7 @@
             <w:b w:val="0"/>
             <w:caps w:val="0"/>
             <w:noProof/>
-            <w:color w:val="7F7F7F" w:themeColor="text1" w:themeTint="80"/>
+            <w:color w:val="595959" w:themeColor="text1" w:themeTint="A6"/>
           </w:rPr>
           <w:t>Diagramme UML</w:t>
         </w:r>
@@ -552,7 +547,7 @@
             <w:caps w:val="0"/>
             <w:noProof/>
             <w:webHidden/>
-            <w:color w:val="7F7F7F" w:themeColor="text1" w:themeTint="80"/>
+            <w:color w:val="595959" w:themeColor="text1" w:themeTint="A6"/>
           </w:rPr>
           <w:tab/>
         </w:r>
@@ -563,7 +558,7 @@
             <w:caps w:val="0"/>
             <w:noProof/>
             <w:webHidden/>
-            <w:color w:val="7F7F7F" w:themeColor="text1" w:themeTint="80"/>
+            <w:color w:val="595959" w:themeColor="text1" w:themeTint="A6"/>
           </w:rPr>
           <w:fldChar w:fldCharType="begin"/>
         </w:r>
@@ -574,28 +569,28 @@
             <w:caps w:val="0"/>
             <w:noProof/>
             <w:webHidden/>
-            <w:color w:val="7F7F7F" w:themeColor="text1" w:themeTint="80"/>
-          </w:rPr>
-          <w:instrText xml:space="preserve"> PAGEREF _Toc527220468 \h </w:instrText>
-        </w:r>
-        <w:r>
-          <w:rPr>
-            <w:rFonts w:ascii="Calibri" w:hAnsi="Calibri"/>
-            <w:b w:val="0"/>
-            <w:caps w:val="0"/>
-            <w:noProof/>
-            <w:webHidden/>
-            <w:color w:val="7F7F7F" w:themeColor="text1" w:themeTint="80"/>
-          </w:rPr>
-        </w:r>
-        <w:r>
-          <w:rPr>
-            <w:rFonts w:ascii="Calibri" w:hAnsi="Calibri"/>
-            <w:b w:val="0"/>
-            <w:caps w:val="0"/>
-            <w:noProof/>
-            <w:webHidden/>
-            <w:color w:val="7F7F7F" w:themeColor="text1" w:themeTint="80"/>
+            <w:color w:val="595959" w:themeColor="text1" w:themeTint="A6"/>
+          </w:rPr>
+          <w:instrText xml:space="preserve"> PAGEREF _Toc527446686 \h </w:instrText>
+        </w:r>
+        <w:r>
+          <w:rPr>
+            <w:rFonts w:ascii="Calibri" w:hAnsi="Calibri"/>
+            <w:b w:val="0"/>
+            <w:caps w:val="0"/>
+            <w:noProof/>
+            <w:webHidden/>
+            <w:color w:val="595959" w:themeColor="text1" w:themeTint="A6"/>
+          </w:rPr>
+        </w:r>
+        <w:r>
+          <w:rPr>
+            <w:rFonts w:ascii="Calibri" w:hAnsi="Calibri"/>
+            <w:b w:val="0"/>
+            <w:caps w:val="0"/>
+            <w:noProof/>
+            <w:webHidden/>
+            <w:color w:val="595959" w:themeColor="text1" w:themeTint="A6"/>
           </w:rPr>
           <w:fldChar w:fldCharType="separate"/>
         </w:r>
@@ -606,7 +601,7 @@
             <w:caps w:val="0"/>
             <w:noProof/>
             <w:webHidden/>
-            <w:color w:val="7F7F7F" w:themeColor="text1" w:themeTint="80"/>
+            <w:color w:val="595959" w:themeColor="text1" w:themeTint="A6"/>
           </w:rPr>
           <w:t>4</w:t>
         </w:r>
@@ -617,7 +612,116 @@
             <w:caps w:val="0"/>
             <w:noProof/>
             <w:webHidden/>
-            <w:color w:val="7F7F7F" w:themeColor="text1" w:themeTint="80"/>
+            <w:color w:val="595959" w:themeColor="text1" w:themeTint="A6"/>
+          </w:rPr>
+          <w:fldChar w:fldCharType="end"/>
+        </w:r>
+      </w:hyperlink>
+    </w:p>
+    <w:p>
+      <w:pPr>
+        <w:pStyle w:val="TM1"/>
+        <w:tabs>
+          <w:tab w:val="right" w:pos="9062"/>
+        </w:tabs>
+        <w:spacing w:before="240"/>
+        <w:rPr>
+          <w:rFonts w:ascii="Calibri" w:eastAsiaTheme="minorEastAsia" w:hAnsi="Calibri" w:cstheme="minorBidi"/>
+          <w:b w:val="0"/>
+          <w:bCs w:val="0"/>
+          <w:caps w:val="0"/>
+          <w:noProof/>
+          <w:color w:val="595959" w:themeColor="text1" w:themeTint="A6"/>
+          <w:sz w:val="22"/>
+          <w:szCs w:val="22"/>
+          <w:lang w:eastAsia="fr-FR"/>
+        </w:rPr>
+      </w:pPr>
+      <w:hyperlink w:anchor="_Toc527446687" w:history="1">
+        <w:r>
+          <w:rPr>
+            <w:rStyle w:val="Lienhypertexte"/>
+            <w:rFonts w:ascii="Calibri" w:hAnsi="Calibri"/>
+            <w:b w:val="0"/>
+            <w:caps w:val="0"/>
+            <w:noProof/>
+            <w:color w:val="595959" w:themeColor="text1" w:themeTint="A6"/>
+          </w:rPr>
+          <w:t>IHM</w:t>
+        </w:r>
+        <w:r>
+          <w:rPr>
+            <w:rFonts w:ascii="Calibri" w:hAnsi="Calibri"/>
+            <w:b w:val="0"/>
+            <w:caps w:val="0"/>
+            <w:noProof/>
+            <w:webHidden/>
+            <w:color w:val="595959" w:themeColor="text1" w:themeTint="A6"/>
+          </w:rPr>
+          <w:tab/>
+        </w:r>
+        <w:r>
+          <w:rPr>
+            <w:rFonts w:ascii="Calibri" w:hAnsi="Calibri"/>
+            <w:b w:val="0"/>
+            <w:caps w:val="0"/>
+            <w:noProof/>
+            <w:webHidden/>
+            <w:color w:val="595959" w:themeColor="text1" w:themeTint="A6"/>
+          </w:rPr>
+          <w:fldChar w:fldCharType="begin"/>
+        </w:r>
+        <w:r>
+          <w:rPr>
+            <w:rFonts w:ascii="Calibri" w:hAnsi="Calibri"/>
+            <w:b w:val="0"/>
+            <w:caps w:val="0"/>
+            <w:noProof/>
+            <w:webHidden/>
+            <w:color w:val="595959" w:themeColor="text1" w:themeTint="A6"/>
+          </w:rPr>
+          <w:instrText xml:space="preserve"> PAGEREF _Toc527446687 \h </w:instrText>
+        </w:r>
+        <w:r>
+          <w:rPr>
+            <w:rFonts w:ascii="Calibri" w:hAnsi="Calibri"/>
+            <w:b w:val="0"/>
+            <w:caps w:val="0"/>
+            <w:noProof/>
+            <w:webHidden/>
+            <w:color w:val="595959" w:themeColor="text1" w:themeTint="A6"/>
+          </w:rPr>
+        </w:r>
+        <w:r>
+          <w:rPr>
+            <w:rFonts w:ascii="Calibri" w:hAnsi="Calibri"/>
+            <w:b w:val="0"/>
+            <w:caps w:val="0"/>
+            <w:noProof/>
+            <w:webHidden/>
+            <w:color w:val="595959" w:themeColor="text1" w:themeTint="A6"/>
+          </w:rPr>
+          <w:fldChar w:fldCharType="separate"/>
+        </w:r>
+        <w:r>
+          <w:rPr>
+            <w:rFonts w:ascii="Calibri" w:hAnsi="Calibri"/>
+            <w:b w:val="0"/>
+            <w:caps w:val="0"/>
+            <w:noProof/>
+            <w:webHidden/>
+            <w:color w:val="595959" w:themeColor="text1" w:themeTint="A6"/>
+          </w:rPr>
+          <w:t>4</w:t>
+        </w:r>
+        <w:r>
+          <w:rPr>
+            <w:rFonts w:ascii="Calibri" w:hAnsi="Calibri"/>
+            <w:b w:val="0"/>
+            <w:caps w:val="0"/>
+            <w:noProof/>
+            <w:webHidden/>
+            <w:color w:val="595959" w:themeColor="text1" w:themeTint="A6"/>
           </w:rPr>
           <w:fldChar w:fldCharType="end"/>
         </w:r>
@@ -636,7 +740,6 @@
     <w:p/>
     <w:p/>
     <w:p/>
-    <w:p/>
     <w:p>
       <w:pPr>
         <w:pStyle w:val="Sous-titre"/>
@@ -646,7 +749,7 @@
         </w:rPr>
       </w:pPr>
       <w:bookmarkStart w:id="1" w:name="_Toc527220008"/>
-      <w:bookmarkStart w:id="2" w:name="_Toc527220464"/>
+      <w:bookmarkStart w:id="2" w:name="_Toc527446682"/>
       <w:r>
         <w:rPr>
           <w:lang w:val="en-US"/>
@@ -883,8 +986,6 @@
               </w:rPr>
               <w:t xml:space="preserve"> de points</w:t>
             </w:r>
-            <w:bookmarkStart w:id="3" w:name="_GoBack"/>
-            <w:bookmarkEnd w:id="3"/>
           </w:p>
           <w:p>
             <w:pPr>
@@ -1548,20 +1649,20 @@
         <w:pStyle w:val="Sous-titre"/>
         <w:jc w:val="center"/>
       </w:pPr>
-      <w:bookmarkStart w:id="4" w:name="_Toc527220009"/>
-      <w:bookmarkStart w:id="5" w:name="_Toc527220465"/>
+      <w:bookmarkStart w:id="3" w:name="_Toc527220009"/>
     </w:p>
     <w:p>
       <w:pPr>
         <w:pStyle w:val="Sous-titre"/>
         <w:jc w:val="center"/>
       </w:pPr>
+      <w:bookmarkStart w:id="4" w:name="_Toc527446683"/>
       <w:r>
         <w:lastRenderedPageBreak/>
         <w:t>Diagramme de composants global</w:t>
       </w:r>
+      <w:bookmarkEnd w:id="3"/>
       <w:bookmarkEnd w:id="4"/>
-      <w:bookmarkEnd w:id="5"/>
     </w:p>
     <w:p/>
     <w:p>
@@ -2018,14 +2119,34 @@
         </w:numPr>
         <w:jc w:val="center"/>
       </w:pPr>
-      <w:bookmarkStart w:id="6" w:name="_Toc527220010"/>
-      <w:bookmarkStart w:id="7" w:name="_Toc527220466"/>
+      <w:bookmarkStart w:id="5" w:name="_Toc527220010"/>
+      <w:bookmarkStart w:id="6" w:name="_Toc527446684"/>
       <w:r>
         <w:lastRenderedPageBreak/>
         <w:t>Choix des technologies</w:t>
       </w:r>
+      <w:bookmarkEnd w:id="5"/>
       <w:bookmarkEnd w:id="6"/>
-      <w:bookmarkEnd w:id="7"/>
+    </w:p>
+    <w:p/>
+    <w:p>
+      <w:r>
+        <w:t>Nous avons choisi la technologie Android pour la partie application mobile car celle-ci représente la grande majorité des terminaux mobile à travers le monde, de plus, aucun des membres de l’équipe n’est à l’aise avec IOS qui est le second choix possible.</w:t>
+      </w:r>
+    </w:p>
+    <w:p/>
+    <w:p>
+      <w:pPr>
+        <w:rPr>
+          <w:color w:val="FF0000"/>
+        </w:rPr>
+      </w:pPr>
+      <w:r>
+        <w:rPr>
+          <w:color w:val="FF0000"/>
+        </w:rPr>
+        <w:t>*TO DO : PHP et choix de la BD*</w:t>
+      </w:r>
     </w:p>
     <w:p>
       <w:pPr>
@@ -2043,13 +2164,45 @@
         </w:numPr>
         <w:jc w:val="center"/>
       </w:pPr>
-      <w:bookmarkStart w:id="8" w:name="_Toc527220011"/>
-      <w:bookmarkStart w:id="9" w:name="_Toc527220467"/>
+      <w:bookmarkStart w:id="7" w:name="_Toc527220011"/>
+      <w:bookmarkStart w:id="8" w:name="_Toc527446685"/>
       <w:r>
         <w:t>Roadmap</w:t>
       </w:r>
+      <w:bookmarkEnd w:id="7"/>
       <w:bookmarkEnd w:id="8"/>
-      <w:bookmarkEnd w:id="9"/>
+    </w:p>
+    <w:p/>
+    <w:bookmarkStart w:id="9" w:name="_MON_1601187451"/>
+    <w:bookmarkEnd w:id="9"/>
+    <w:p>
+      <w:r>
+        <w:object w:dxaOrig="8716" w:dyaOrig="3810">
+          <v:shapetype id="_x0000_t75" coordsize="21600,21600" o:spt="75" o:preferrelative="t" path="m@4@5l@4@11@9@11@9@5xe" filled="f" stroked="f">
+            <v:stroke joinstyle="miter"/>
+            <v:formulas>
+              <v:f eqn="if lineDrawn pixelLineWidth 0"/>
+              <v:f eqn="sum @0 1 0"/>
+              <v:f eqn="sum 0 0 @1"/>
+              <v:f eqn="prod @2 1 2"/>
+              <v:f eqn="prod @3 21600 pixelWidth"/>
+              <v:f eqn="prod @3 21600 pixelHeight"/>
+              <v:f eqn="sum @0 0 1"/>
+              <v:f eqn="prod @6 1 2"/>
+              <v:f eqn="prod @7 21600 pixelWidth"/>
+              <v:f eqn="sum @8 21600 0"/>
+              <v:f eqn="prod @7 21600 pixelHeight"/>
+              <v:f eqn="sum @10 21600 0"/>
+            </v:formulas>
+            <v:path o:extrusionok="f" gradientshapeok="t" o:connecttype="rect"/>
+            <o:lock v:ext="edit" aspectratio="t"/>
+          </v:shapetype>
+          <v:shape id="_x0000_i1088" type="#_x0000_t75" style="width:435.75pt;height:190.5pt" o:ole="">
+            <v:imagedata r:id="rId9" o:title=""/>
+          </v:shape>
+          <o:OLEObject Type="Embed" ProgID="Excel.Sheet.12" ShapeID="_x0000_i1088" DrawAspect="Content" ObjectID="_1601188694" r:id="rId10"/>
+        </w:object>
+      </w:r>
     </w:p>
     <w:p/>
     <w:p>
@@ -2061,7 +2214,7 @@
         </w:numPr>
         <w:jc w:val="center"/>
       </w:pPr>
-      <w:bookmarkStart w:id="10" w:name="_Toc527220468"/>
+      <w:bookmarkStart w:id="10" w:name="_Toc527446686"/>
       <w:r>
         <w:t>Diagramme UML</w:t>
       </w:r>
@@ -2071,12 +2224,81 @@
     <w:p>
       <w:pPr>
         <w:rPr>
-          <w:sz w:val="20"/>
-        </w:rPr>
-      </w:pPr>
+          <w:color w:val="FF0000"/>
+        </w:rPr>
+      </w:pPr>
+      <w:r>
+        <w:rPr>
+          <w:color w:val="FF0000"/>
+        </w:rPr>
+        <w:t>*To Do : Finaliser le schéma UML dans le folder « InProgress »</w:t>
+      </w:r>
+    </w:p>
+    <w:p/>
+    <w:p>
+      <w:pPr>
+        <w:pStyle w:val="Sous-titre"/>
+        <w:jc w:val="center"/>
+      </w:pPr>
+      <w:bookmarkStart w:id="11" w:name="_Toc527446687"/>
+      <w:r>
+        <w:t>IHM</w:t>
+      </w:r>
+      <w:bookmarkEnd w:id="11"/>
+    </w:p>
+    <w:p/>
+    <w:p>
+      <w:r>
+        <w:t>Une IHM simple de l’application a été réalis</w:t>
+      </w:r>
+      <w:r>
+        <w:t>ée</w:t>
+      </w:r>
+      <w:r>
+        <w:t xml:space="preserve"> afin de mieux concevoir les différentes étapes à implémenter lors de la création de notre application. Celle-ci a été conçu sous Marvel App et déroule entièrement la user story du transporteur.</w:t>
+      </w:r>
+      <w:bookmarkStart w:id="12" w:name="_GoBack"/>
+      <w:bookmarkEnd w:id="12"/>
+    </w:p>
+    <w:p>
+      <w:r>
+        <w:t xml:space="preserve">Le lien de l’IHM : </w:t>
+      </w:r>
+      <w:hyperlink r:id="rId11" w:history="1">
+        <w:r>
+          <w:rPr>
+            <w:rStyle w:val="Lienhypertexte"/>
+          </w:rPr>
+          <w:t>https://marvelapp.com/f2c</w:t>
+        </w:r>
+        <w:r>
+          <w:rPr>
+            <w:rStyle w:val="Lienhypertexte"/>
+          </w:rPr>
+          <w:t>c</w:t>
+        </w:r>
+        <w:r>
+          <w:rPr>
+            <w:rStyle w:val="Lienhypertexte"/>
+          </w:rPr>
+          <w:t>2h4/scre</w:t>
+        </w:r>
+        <w:r>
+          <w:rPr>
+            <w:rStyle w:val="Lienhypertexte"/>
+          </w:rPr>
+          <w:t>e</w:t>
+        </w:r>
+        <w:r>
+          <w:rPr>
+            <w:rStyle w:val="Lienhypertexte"/>
+          </w:rPr>
+          <w:t>n/49045251</w:t>
+        </w:r>
+      </w:hyperlink>
     </w:p>
     <w:sectPr>
-      <w:footerReference w:type="default" r:id="rId9"/>
+      <w:footerReference w:type="default" r:id="rId12"/>
       <w:pgSz w:w="11906" w:h="16838"/>
       <w:pgMar w:top="1417" w:right="1417" w:bottom="1417" w:left="1417" w:header="708" w:footer="708" w:gutter="0"/>
       <w:cols w:space="708"/>
@@ -3113,6 +3335,30 @@
       <w:szCs w:val="20"/>
     </w:rPr>
   </w:style>
+  <w:style w:type="character" w:styleId="Mentionnonrsolue">
+    <w:name w:val="Unresolved Mention"/>
+    <w:basedOn w:val="Policepardfaut"/>
+    <w:uiPriority w:val="99"/>
+    <w:semiHidden/>
+    <w:unhideWhenUsed/>
+    <w:rsid w:val="00174688"/>
+    <w:rPr>
+      <w:color w:val="808080"/>
+      <w:shd w:val="clear" w:color="auto" w:fill="E6E6E6"/>
+    </w:rPr>
+  </w:style>
+  <w:style w:type="character" w:styleId="Lienhypertextesuivivisit">
+    <w:name w:val="FollowedHyperlink"/>
+    <w:basedOn w:val="Policepardfaut"/>
+    <w:uiPriority w:val="99"/>
+    <w:semiHidden/>
+    <w:unhideWhenUsed/>
+    <w:rsid w:val="00174688"/>
+    <w:rPr>
+      <w:color w:val="954F72" w:themeColor="followedHyperlink"/>
+      <w:u w:val="single"/>
+    </w:rPr>
+  </w:style>
 </w:styles>
 </file>
 
@@ -3416,7 +3662,7 @@
 </file>
 
 <file path=customXml/itemProps1.xml><?xml version="1.0" encoding="utf-8"?>
-<ds:datastoreItem xmlns:ds="http://schemas.openxmlformats.org/officeDocument/2006/customXml" ds:itemID="{19BCC1B7-4F82-4ACB-9678-46B7C3449A36}">
+<ds:datastoreItem xmlns:ds="http://schemas.openxmlformats.org/officeDocument/2006/customXml" ds:itemID="{8A1144AF-1231-4D76-9BF9-6E7168DFB352}">
   <ds:schemaRefs>
     <ds:schemaRef ds:uri="http://schemas.openxmlformats.org/officeDocument/2006/bibliography"/>
   </ds:schemaRefs>

</xml_diff>

<commit_message>
Ajout du diagramme de classes
</commit_message>
<xml_diff>
--- a/InProgress/architecture.docx
+++ b/InProgress/architecture.docx
@@ -45,9 +45,14 @@
         <w:t xml:space="preserve">Variante 9 : </w:t>
       </w:r>
       <w:r>
-        <w:t>Mobile App for Transporters</w:t>
+        <w:t xml:space="preserve">Mobile App for </w:t>
+      </w:r>
+      <w:proofErr w:type="spellStart"/>
+      <w:r>
+        <w:t>Transporters</w:t>
       </w:r>
       <w:bookmarkEnd w:id="0"/>
+      <w:proofErr w:type="spellEnd"/>
     </w:p>
     <w:p>
       <w:pPr>
@@ -91,7 +96,7 @@
       <w:r>
         <w:fldChar w:fldCharType="separate"/>
       </w:r>
-      <w:hyperlink w:anchor="_Toc527446682" w:history="1">
+      <w:hyperlink w:anchor="_Toc527490556" w:history="1">
         <w:r>
           <w:rPr>
             <w:rStyle w:val="Lienhypertexte"/>
@@ -135,7 +140,7 @@
             <w:webHidden/>
             <w:color w:val="595959" w:themeColor="text1" w:themeTint="A6"/>
           </w:rPr>
-          <w:instrText xml:space="preserve"> PAGEREF _Toc527446682 \h </w:instrText>
+          <w:instrText xml:space="preserve"> PAGEREF _Toc527490556 \h </w:instrText>
         </w:r>
         <w:r>
           <w:rPr>
@@ -201,7 +206,7 @@
           <w:lang w:eastAsia="fr-FR"/>
         </w:rPr>
       </w:pPr>
-      <w:hyperlink w:anchor="_Toc527446683" w:history="1">
+      <w:hyperlink w:anchor="_Toc527490557" w:history="1">
         <w:r>
           <w:rPr>
             <w:rStyle w:val="Lienhypertexte"/>
@@ -244,7 +249,7 @@
             <w:webHidden/>
             <w:color w:val="595959" w:themeColor="text1" w:themeTint="A6"/>
           </w:rPr>
-          <w:instrText xml:space="preserve"> PAGEREF _Toc527446683 \h </w:instrText>
+          <w:instrText xml:space="preserve"> PAGEREF _Toc527490557 \h </w:instrText>
         </w:r>
         <w:r>
           <w:rPr>
@@ -310,7 +315,7 @@
           <w:lang w:eastAsia="fr-FR"/>
         </w:rPr>
       </w:pPr>
-      <w:hyperlink w:anchor="_Toc527446684" w:history="1">
+      <w:hyperlink w:anchor="_Toc527490558" w:history="1">
         <w:r>
           <w:rPr>
             <w:rStyle w:val="Lienhypertexte"/>
@@ -353,7 +358,7 @@
             <w:webHidden/>
             <w:color w:val="595959" w:themeColor="text1" w:themeTint="A6"/>
           </w:rPr>
-          <w:instrText xml:space="preserve"> PAGEREF _Toc527446684 \h </w:instrText>
+          <w:instrText xml:space="preserve"> PAGEREF _Toc527490558 \h </w:instrText>
         </w:r>
         <w:r>
           <w:rPr>
@@ -419,7 +424,7 @@
           <w:lang w:eastAsia="fr-FR"/>
         </w:rPr>
       </w:pPr>
-      <w:hyperlink w:anchor="_Toc527446685" w:history="1">
+      <w:hyperlink w:anchor="_Toc527490559" w:history="1">
         <w:r>
           <w:rPr>
             <w:rStyle w:val="Lienhypertexte"/>
@@ -462,7 +467,7 @@
             <w:webHidden/>
             <w:color w:val="595959" w:themeColor="text1" w:themeTint="A6"/>
           </w:rPr>
-          <w:instrText xml:space="preserve"> PAGEREF _Toc527446685 \h </w:instrText>
+          <w:instrText xml:space="preserve"> PAGEREF _Toc527490559 \h </w:instrText>
         </w:r>
         <w:r>
           <w:rPr>
@@ -528,7 +533,7 @@
           <w:lang w:eastAsia="fr-FR"/>
         </w:rPr>
       </w:pPr>
-      <w:hyperlink w:anchor="_Toc527446686" w:history="1">
+      <w:hyperlink w:anchor="_Toc527490560" w:history="1">
         <w:r>
           <w:rPr>
             <w:rStyle w:val="Lienhypertexte"/>
@@ -538,7 +543,7 @@
             <w:noProof/>
             <w:color w:val="595959" w:themeColor="text1" w:themeTint="A6"/>
           </w:rPr>
-          <w:t>Diagramme UML</w:t>
+          <w:t>IHM</w:t>
         </w:r>
         <w:r>
           <w:rPr>
@@ -571,7 +576,7 @@
             <w:webHidden/>
             <w:color w:val="595959" w:themeColor="text1" w:themeTint="A6"/>
           </w:rPr>
-          <w:instrText xml:space="preserve"> PAGEREF _Toc527446686 \h </w:instrText>
+          <w:instrText xml:space="preserve"> PAGEREF _Toc527490560 \h </w:instrText>
         </w:r>
         <w:r>
           <w:rPr>
@@ -637,7 +642,7 @@
           <w:lang w:eastAsia="fr-FR"/>
         </w:rPr>
       </w:pPr>
-      <w:hyperlink w:anchor="_Toc527446687" w:history="1">
+      <w:hyperlink w:anchor="_Toc527490561" w:history="1">
         <w:r>
           <w:rPr>
             <w:rStyle w:val="Lienhypertexte"/>
@@ -647,7 +652,7 @@
             <w:noProof/>
             <w:color w:val="595959" w:themeColor="text1" w:themeTint="A6"/>
           </w:rPr>
-          <w:t>IHM</w:t>
+          <w:t>Diagramme de classes</w:t>
         </w:r>
         <w:r>
           <w:rPr>
@@ -680,7 +685,7 @@
             <w:webHidden/>
             <w:color w:val="595959" w:themeColor="text1" w:themeTint="A6"/>
           </w:rPr>
-          <w:instrText xml:space="preserve"> PAGEREF _Toc527446687 \h </w:instrText>
+          <w:instrText xml:space="preserve"> PAGEREF _Toc527490561 \h </w:instrText>
         </w:r>
         <w:r>
           <w:rPr>
@@ -712,7 +717,7 @@
             <w:webHidden/>
             <w:color w:val="595959" w:themeColor="text1" w:themeTint="A6"/>
           </w:rPr>
-          <w:t>4</w:t>
+          <w:t>5</w:t>
         </w:r>
         <w:r>
           <w:rPr>
@@ -731,6 +736,11 @@
       <w:r>
         <w:fldChar w:fldCharType="end"/>
       </w:r>
+    </w:p>
+    <w:p/>
+    <w:p>
+      <w:bookmarkStart w:id="1" w:name="_GoBack"/>
+      <w:bookmarkEnd w:id="1"/>
     </w:p>
     <w:p/>
     <w:p/>
@@ -738,8 +748,6 @@
     <w:p/>
     <w:p/>
     <w:p/>
-    <w:p/>
-    <w:p/>
     <w:p>
       <w:pPr>
         <w:pStyle w:val="Sous-titre"/>
@@ -748,8 +756,8 @@
           <w:lang w:val="en-US"/>
         </w:rPr>
       </w:pPr>
-      <w:bookmarkStart w:id="1" w:name="_Toc527220008"/>
-      <w:bookmarkStart w:id="2" w:name="_Toc527446682"/>
+      <w:bookmarkStart w:id="2" w:name="_Toc527220008"/>
+      <w:bookmarkStart w:id="3" w:name="_Toc527490556"/>
       <w:r>
         <w:rPr>
           <w:lang w:val="en-US"/>
@@ -757,8 +765,8 @@
         <w:lastRenderedPageBreak/>
         <w:t>User Story</w:t>
       </w:r>
-      <w:bookmarkEnd w:id="1"/>
       <w:bookmarkEnd w:id="2"/>
+      <w:bookmarkEnd w:id="3"/>
     </w:p>
     <w:p>
       <w:pPr>
@@ -1495,12 +1503,14 @@
               </w:rPr>
               <w:t xml:space="preserve">le destinataire lui a </w:t>
             </w:r>
+            <w:proofErr w:type="gramStart"/>
             <w:r>
               <w:rPr>
                 <w:color w:val="4472C4" w:themeColor="accent1"/>
               </w:rPr>
               <w:t>donné</w:t>
             </w:r>
+            <w:proofErr w:type="gramEnd"/>
           </w:p>
         </w:tc>
       </w:tr>
@@ -1635,7 +1645,21 @@
         <w:rPr>
           <w:rStyle w:val="Accentuationlgre"/>
         </w:rPr>
-        <w:t xml:space="preserve">Remarque : La user </w:t>
+        <w:t xml:space="preserve">Remarque : </w:t>
+      </w:r>
+      <w:proofErr w:type="gramStart"/>
+      <w:r>
+        <w:rPr>
+          <w:rStyle w:val="Accentuationlgre"/>
+        </w:rPr>
+        <w:t>La user</w:t>
+      </w:r>
+      <w:proofErr w:type="gramEnd"/>
+      <w:r>
+        <w:rPr>
+          <w:rStyle w:val="Accentuationlgre"/>
+        </w:rPr>
+        <w:t xml:space="preserve"> </w:t>
       </w:r>
       <w:r>
         <w:rPr>
@@ -1649,20 +1673,20 @@
         <w:pStyle w:val="Sous-titre"/>
         <w:jc w:val="center"/>
       </w:pPr>
-      <w:bookmarkStart w:id="3" w:name="_Toc527220009"/>
+      <w:bookmarkStart w:id="4" w:name="_Toc527220009"/>
     </w:p>
     <w:p>
       <w:pPr>
         <w:pStyle w:val="Sous-titre"/>
         <w:jc w:val="center"/>
       </w:pPr>
-      <w:bookmarkStart w:id="4" w:name="_Toc527446683"/>
+      <w:bookmarkStart w:id="5" w:name="_Toc527490557"/>
       <w:r>
         <w:lastRenderedPageBreak/>
         <w:t>Diagramme de composants global</w:t>
       </w:r>
-      <w:bookmarkEnd w:id="3"/>
       <w:bookmarkEnd w:id="4"/>
+      <w:bookmarkEnd w:id="5"/>
     </w:p>
     <w:p/>
     <w:p>
@@ -2119,14 +2143,14 @@
         </w:numPr>
         <w:jc w:val="center"/>
       </w:pPr>
-      <w:bookmarkStart w:id="5" w:name="_Toc527220010"/>
-      <w:bookmarkStart w:id="6" w:name="_Toc527446684"/>
+      <w:bookmarkStart w:id="6" w:name="_Toc527220010"/>
+      <w:bookmarkStart w:id="7" w:name="_Toc527490558"/>
       <w:r>
         <w:lastRenderedPageBreak/>
         <w:t>Choix des technologies</w:t>
       </w:r>
-      <w:bookmarkEnd w:id="5"/>
       <w:bookmarkEnd w:id="6"/>
+      <w:bookmarkEnd w:id="7"/>
     </w:p>
     <w:p/>
     <w:p>
@@ -2146,6 +2170,26 @@
           <w:color w:val="FF0000"/>
         </w:rPr>
         <w:t>*TO DO : PHP et choix de la BD*</w:t>
+      </w:r>
+    </w:p>
+    <w:p>
+      <w:pPr>
+        <w:rPr>
+          <w:sz w:val="20"/>
+        </w:rPr>
+      </w:pPr>
+    </w:p>
+    <w:p>
+      <w:pPr>
+        <w:rPr>
+          <w:sz w:val="20"/>
+        </w:rPr>
+      </w:pPr>
+      <w:r>
+        <w:rPr>
+          <w:sz w:val="20"/>
+        </w:rPr>
+        <w:t>L’application mobile et la couche de persistance à l’aide de routes et de verbes HTTP.</w:t>
       </w:r>
     </w:p>
     <w:p>
@@ -2164,17 +2208,17 @@
         </w:numPr>
         <w:jc w:val="center"/>
       </w:pPr>
-      <w:bookmarkStart w:id="7" w:name="_Toc527220011"/>
-      <w:bookmarkStart w:id="8" w:name="_Toc527446685"/>
+      <w:bookmarkStart w:id="8" w:name="_Toc527220011"/>
+      <w:bookmarkStart w:id="9" w:name="_Toc527490559"/>
       <w:r>
         <w:t>Roadmap</w:t>
       </w:r>
-      <w:bookmarkEnd w:id="7"/>
       <w:bookmarkEnd w:id="8"/>
+      <w:bookmarkEnd w:id="9"/>
     </w:p>
     <w:p/>
-    <w:bookmarkStart w:id="9" w:name="_MON_1601187451"/>
-    <w:bookmarkEnd w:id="9"/>
+    <w:bookmarkStart w:id="10" w:name="_MON_1601187451"/>
+    <w:bookmarkEnd w:id="10"/>
     <w:p>
       <w:r>
         <w:object w:dxaOrig="8716" w:dyaOrig="3810">
@@ -2197,14 +2241,66 @@
             <v:path o:extrusionok="f" gradientshapeok="t" o:connecttype="rect"/>
             <o:lock v:ext="edit" aspectratio="t"/>
           </v:shapetype>
-          <v:shape id="_x0000_i1088" type="#_x0000_t75" style="width:435.75pt;height:190.5pt" o:ole="">
+          <v:shape id="_x0000_i1029" type="#_x0000_t75" style="width:436.2pt;height:190.75pt" o:ole="">
             <v:imagedata r:id="rId9" o:title=""/>
           </v:shape>
-          <o:OLEObject Type="Embed" ProgID="Excel.Sheet.12" ShapeID="_x0000_i1088" DrawAspect="Content" ObjectID="_1601188694" r:id="rId10"/>
+          <o:OLEObject Type="Embed" ProgID="Excel.Sheet.12" ShapeID="_x0000_i1029" DrawAspect="Content" ObjectID="_1601232522" r:id="rId10"/>
         </w:object>
       </w:r>
     </w:p>
+    <w:p>
+      <w:pPr>
+        <w:pStyle w:val="Sous-titre"/>
+        <w:numPr>
+          <w:ilvl w:val="0"/>
+          <w:numId w:val="0"/>
+        </w:numPr>
+        <w:rPr>
+          <w:rFonts w:eastAsiaTheme="minorHAnsi"/>
+          <w:color w:val="auto"/>
+          <w:spacing w:val="0"/>
+        </w:rPr>
+      </w:pPr>
+    </w:p>
     <w:p/>
+    <w:p>
+      <w:pPr>
+        <w:pStyle w:val="Sous-titre"/>
+        <w:jc w:val="center"/>
+      </w:pPr>
+      <w:bookmarkStart w:id="11" w:name="_Toc527490560"/>
+      <w:r>
+        <w:t>IHM</w:t>
+      </w:r>
+      <w:bookmarkEnd w:id="11"/>
+    </w:p>
+    <w:p/>
+    <w:p>
+      <w:r>
+        <w:t xml:space="preserve">Une IHM simple de l’application a été réalisée afin de mieux concevoir les différentes étapes à implémenter lors de la création de notre application. Celle-ci a été conçu sous Marvel App et déroule entièrement </w:t>
+      </w:r>
+      <w:proofErr w:type="gramStart"/>
+      <w:r>
+        <w:t>la user</w:t>
+      </w:r>
+      <w:proofErr w:type="gramEnd"/>
+      <w:r>
+        <w:t xml:space="preserve"> story du transporteur.</w:t>
+      </w:r>
+    </w:p>
+    <w:p>
+      <w:r>
+        <w:t xml:space="preserve">Le lien de l’IHM : </w:t>
+      </w:r>
+      <w:hyperlink r:id="rId11" w:history="1">
+        <w:r>
+          <w:rPr>
+            <w:rStyle w:val="Lienhypertexte"/>
+          </w:rPr>
+          <w:t>https://marvelapp.com/f2cc2h4/screen/49045251</w:t>
+        </w:r>
+      </w:hyperlink>
+    </w:p>
     <w:p>
       <w:pPr>
         <w:pStyle w:val="Sous-titre"/>
@@ -2214,91 +2310,89 @@
         </w:numPr>
         <w:jc w:val="center"/>
       </w:pPr>
-      <w:bookmarkStart w:id="10" w:name="_Toc527446686"/>
-      <w:r>
-        <w:t>Diagramme UML</w:t>
-      </w:r>
-      <w:bookmarkEnd w:id="10"/>
     </w:p>
     <w:p/>
-    <w:p>
-      <w:pPr>
-        <w:rPr>
-          <w:color w:val="FF0000"/>
-        </w:rPr>
-      </w:pPr>
-      <w:r>
-        <w:rPr>
-          <w:color w:val="FF0000"/>
-        </w:rPr>
-        <w:t>*To Do : Finaliser le schéma UML dans le folder « InProgress »</w:t>
-      </w:r>
-    </w:p>
     <w:p/>
     <w:p>
       <w:pPr>
         <w:pStyle w:val="Sous-titre"/>
+        <w:numPr>
+          <w:ilvl w:val="0"/>
+          <w:numId w:val="0"/>
+        </w:numPr>
+      </w:pPr>
+    </w:p>
+    <w:p>
+      <w:pPr>
+        <w:pStyle w:val="Sous-titre"/>
+        <w:numPr>
+          <w:ilvl w:val="0"/>
+          <w:numId w:val="0"/>
+        </w:numPr>
         <w:jc w:val="center"/>
       </w:pPr>
-      <w:bookmarkStart w:id="11" w:name="_Toc527446687"/>
-      <w:r>
-        <w:t>IHM</w:t>
-      </w:r>
-      <w:bookmarkEnd w:id="11"/>
+      <w:bookmarkStart w:id="12" w:name="_Toc527490561"/>
+      <w:r>
+        <w:lastRenderedPageBreak/>
+        <w:t xml:space="preserve">Diagramme </w:t>
+      </w:r>
+      <w:r>
+        <w:t>de classes</w:t>
+      </w:r>
+      <w:bookmarkEnd w:id="12"/>
     </w:p>
     <w:p/>
     <w:p>
       <w:r>
-        <w:t>Une IHM simple de l’application a été réalis</w:t>
-      </w:r>
-      <w:r>
-        <w:t>ée</w:t>
-      </w:r>
-      <w:r>
-        <w:t xml:space="preserve"> afin de mieux concevoir les différentes étapes à implémenter lors de la création de notre application. Celle-ci a été conçu sous Marvel App et déroule entièrement la user story du transporteur.</w:t>
-      </w:r>
-      <w:bookmarkStart w:id="12" w:name="_GoBack"/>
-      <w:bookmarkEnd w:id="12"/>
-    </w:p>
-    <w:p>
-      <w:r>
-        <w:t xml:space="preserve">Le lien de l’IHM : </w:t>
-      </w:r>
-      <w:hyperlink r:id="rId11" w:history="1">
-        <w:r>
-          <w:rPr>
-            <w:rStyle w:val="Lienhypertexte"/>
-          </w:rPr>
-          <w:t>https://marvelapp.com/f2c</w:t>
-        </w:r>
-        <w:r>
-          <w:rPr>
-            <w:rStyle w:val="Lienhypertexte"/>
-          </w:rPr>
-          <w:t>c</w:t>
-        </w:r>
-        <w:r>
-          <w:rPr>
-            <w:rStyle w:val="Lienhypertexte"/>
-          </w:rPr>
-          <w:t>2h4/scre</w:t>
-        </w:r>
-        <w:r>
-          <w:rPr>
-            <w:rStyle w:val="Lienhypertexte"/>
-          </w:rPr>
-          <w:t>e</w:t>
-        </w:r>
-        <w:r>
-          <w:rPr>
-            <w:rStyle w:val="Lienhypertexte"/>
-          </w:rPr>
-          <w:t>n/49045251</w:t>
-        </w:r>
-      </w:hyperlink>
-    </w:p>
+        <w:rPr>
+          <w:noProof/>
+        </w:rPr>
+        <w:drawing>
+          <wp:inline distT="0" distB="0" distL="0" distR="0">
+            <wp:extent cx="5760720" cy="3239770"/>
+            <wp:effectExtent l="0" t="0" r="0" b="0"/>
+            <wp:docPr id="1" name="Image 1"/>
+            <wp:cNvGraphicFramePr>
+              <a:graphicFrameLocks xmlns:a="http://schemas.openxmlformats.org/drawingml/2006/main" noChangeAspect="1"/>
+            </wp:cNvGraphicFramePr>
+            <a:graphic xmlns:a="http://schemas.openxmlformats.org/drawingml/2006/main">
+              <a:graphicData uri="http://schemas.openxmlformats.org/drawingml/2006/picture">
+                <pic:pic xmlns:pic="http://schemas.openxmlformats.org/drawingml/2006/picture">
+                  <pic:nvPicPr>
+                    <pic:cNvPr id="1" name="UML.jpg"/>
+                    <pic:cNvPicPr/>
+                  </pic:nvPicPr>
+                  <pic:blipFill>
+                    <a:blip r:embed="rId12">
+                      <a:extLst>
+                        <a:ext uri="{28A0092B-C50C-407E-A947-70E740481C1C}">
+                          <a14:useLocalDpi xmlns:a14="http://schemas.microsoft.com/office/drawing/2010/main" val="0"/>
+                        </a:ext>
+                      </a:extLst>
+                    </a:blip>
+                    <a:stretch>
+                      <a:fillRect/>
+                    </a:stretch>
+                  </pic:blipFill>
+                  <pic:spPr>
+                    <a:xfrm>
+                      <a:off x="0" y="0"/>
+                      <a:ext cx="5760720" cy="3239770"/>
+                    </a:xfrm>
+                    <a:prstGeom prst="rect">
+                      <a:avLst/>
+                    </a:prstGeom>
+                  </pic:spPr>
+                </pic:pic>
+              </a:graphicData>
+            </a:graphic>
+          </wp:inline>
+        </w:drawing>
+      </w:r>
+    </w:p>
+    <w:p/>
     <w:sectPr>
-      <w:footerReference w:type="default" r:id="rId12"/>
+      <w:footerReference w:type="default" r:id="rId13"/>
       <w:pgSz w:w="11906" w:h="16838"/>
       <w:pgMar w:top="1417" w:right="1417" w:bottom="1417" w:left="1417" w:header="708" w:footer="708" w:gutter="0"/>
       <w:cols w:space="708"/>
@@ -3662,7 +3756,7 @@
 </file>
 
 <file path=customXml/itemProps1.xml><?xml version="1.0" encoding="utf-8"?>
-<ds:datastoreItem xmlns:ds="http://schemas.openxmlformats.org/officeDocument/2006/customXml" ds:itemID="{8A1144AF-1231-4D76-9BF9-6E7168DFB352}">
+<ds:datastoreItem xmlns:ds="http://schemas.openxmlformats.org/officeDocument/2006/customXml" ds:itemID="{9BF52A03-24FB-45FB-B921-EA3A45A5D00D}">
   <ds:schemaRefs>
     <ds:schemaRef ds:uri="http://schemas.openxmlformats.org/officeDocument/2006/bibliography"/>
   </ds:schemaRefs>

</xml_diff>

<commit_message>
Mise à jour du document technique (choix techno. back)
</commit_message>
<xml_diff>
--- a/InProgress/architecture.docx
+++ b/InProgress/architecture.docx
@@ -1,6 +1,6 @@
 
 <file path=word/document.xml><?xml version="1.0" encoding="utf-8"?>
-<w:document xmlns:wpc="http://schemas.microsoft.com/office/word/2010/wordprocessingCanvas" xmlns:cx="http://schemas.microsoft.com/office/drawing/2014/chartex" xmlns:cx1="http://schemas.microsoft.com/office/drawing/2015/9/8/chartex" xmlns:cx2="http://schemas.microsoft.com/office/drawing/2015/10/21/chartex" xmlns:cx3="http://schemas.microsoft.com/office/drawing/2016/5/9/chartex" xmlns:cx4="http://schemas.microsoft.com/office/drawing/2016/5/10/chartex" xmlns:cx5="http://schemas.microsoft.com/office/drawing/2016/5/11/chartex" xmlns:cx6="http://schemas.microsoft.com/office/drawing/2016/5/12/chartex" xmlns:cx7="http://schemas.microsoft.com/office/drawing/2016/5/13/chartex" xmlns:cx8="http://schemas.microsoft.com/office/drawing/2016/5/14/chartex" xmlns:mc="http://schemas.openxmlformats.org/markup-compatibility/2006" xmlns:aink="http://schemas.microsoft.com/office/drawing/2016/ink" xmlns:am3d="http://schemas.microsoft.com/office/drawing/2017/model3d" xmlns:o="urn:schemas-microsoft-com:office:office" xmlns:r="http://schemas.openxmlformats.org/officeDocument/2006/relationships" xmlns:m="http://schemas.openxmlformats.org/officeDocument/2006/math" xmlns:v="urn:schemas-microsoft-com:vml" xmlns:wp14="http://schemas.microsoft.com/office/word/2010/wordprocessingDrawing" xmlns:wp="http://schemas.openxmlformats.org/drawingml/2006/wordprocessingDrawing" xmlns:w10="urn:schemas-microsoft-com:office:word" xmlns:w="http://schemas.openxmlformats.org/wordprocessingml/2006/main" xmlns:w14="http://schemas.microsoft.com/office/word/2010/wordml" xmlns:w15="http://schemas.microsoft.com/office/word/2012/wordml" xmlns:w16cid="http://schemas.microsoft.com/office/word/2016/wordml/cid" xmlns:w16se="http://schemas.microsoft.com/office/word/2015/wordml/symex" xmlns:wpg="http://schemas.microsoft.com/office/word/2010/wordprocessingGroup" xmlns:wpi="http://schemas.microsoft.com/office/word/2010/wordprocessingInk" xmlns:wne="http://schemas.microsoft.com/office/word/2006/wordml" xmlns:wps="http://schemas.microsoft.com/office/word/2010/wordprocessingShape" mc:Ignorable="w14 w15 w16se w16cid wp14">
+<w:document xmlns:ve="http://schemas.openxmlformats.org/markup-compatibility/2006" xmlns:o="urn:schemas-microsoft-com:office:office" xmlns:r="http://schemas.openxmlformats.org/officeDocument/2006/relationships" xmlns:m="http://schemas.openxmlformats.org/officeDocument/2006/math" xmlns:v="urn:schemas-microsoft-com:vml" xmlns:wp="http://schemas.openxmlformats.org/drawingml/2006/wordprocessingDrawing" xmlns:w10="urn:schemas-microsoft-com:office:word" xmlns:w="http://schemas.openxmlformats.org/wordprocessingml/2006/main" xmlns:wne="http://schemas.microsoft.com/office/word/2006/wordml">
   <w:body>
     <w:p>
       <w:pPr>
@@ -45,7 +45,15 @@
         <w:t xml:space="preserve">Variante 9 : </w:t>
       </w:r>
       <w:r>
-        <w:t xml:space="preserve">Mobile App for </w:t>
+        <w:t xml:space="preserve">Mobile </w:t>
+      </w:r>
+      <w:proofErr w:type="spellStart"/>
+      <w:r>
+        <w:t>App</w:t>
+      </w:r>
+      <w:proofErr w:type="spellEnd"/>
+      <w:r>
+        <w:t xml:space="preserve"> for </w:t>
       </w:r>
       <w:proofErr w:type="spellStart"/>
       <w:r>
@@ -779,7 +787,7 @@
       <w:tblPr>
         <w:tblStyle w:val="Grilledutableau"/>
         <w:tblW w:w="0" w:type="auto"/>
-        <w:tblLook w:val="04A0" w:firstRow="1" w:lastRow="0" w:firstColumn="1" w:lastColumn="0" w:noHBand="0" w:noVBand="1"/>
+        <w:tblLook w:val="04A0"/>
       </w:tblPr>
       <w:tblGrid>
         <w:gridCol w:w="4531"/>
@@ -1503,14 +1511,12 @@
               </w:rPr>
               <w:t xml:space="preserve">le destinataire lui a </w:t>
             </w:r>
-            <w:proofErr w:type="gramStart"/>
             <w:r>
               <w:rPr>
                 <w:color w:val="4472C4" w:themeColor="accent1"/>
               </w:rPr>
               <w:t>donné</w:t>
             </w:r>
-            <w:proofErr w:type="gramEnd"/>
           </w:p>
         </w:tc>
       </w:tr>
@@ -1638,32 +1644,18 @@
     <w:p>
       <w:pPr>
         <w:rPr>
-          <w:rStyle w:val="Accentuationlgre"/>
-        </w:rPr>
-      </w:pPr>
-      <w:r>
-        <w:rPr>
-          <w:rStyle w:val="Accentuationlgre"/>
-        </w:rPr>
-        <w:t xml:space="preserve">Remarque : </w:t>
-      </w:r>
-      <w:proofErr w:type="gramStart"/>
-      <w:r>
-        <w:rPr>
-          <w:rStyle w:val="Accentuationlgre"/>
-        </w:rPr>
-        <w:t>La user</w:t>
-      </w:r>
-      <w:proofErr w:type="gramEnd"/>
-      <w:r>
-        <w:rPr>
-          <w:rStyle w:val="Accentuationlgre"/>
-        </w:rPr>
-        <w:t xml:space="preserve"> </w:t>
-      </w:r>
-      <w:r>
-        <w:rPr>
-          <w:rStyle w:val="Accentuationlgre"/>
+          <w:rStyle w:val="Emphaseple"/>
+        </w:rPr>
+      </w:pPr>
+      <w:r>
+        <w:rPr>
+          <w:rStyle w:val="Emphaseple"/>
+        </w:rPr>
+        <w:t xml:space="preserve">Remarque : La user </w:t>
+      </w:r>
+      <w:r>
+        <w:rPr>
+          <w:rStyle w:val="Emphaseple"/>
         </w:rPr>
         <w:t>story de Alice sera mocké car elle n’est pas nécessaire à l’application en elle-même.</w:t>
       </w:r>
@@ -1699,6 +1691,7 @@
       <w:r>
         <w:rPr>
           <w:noProof/>
+          <w:lang w:eastAsia="fr-FR"/>
         </w:rPr>
         <w:drawing>
           <wp:inline distT="0" distB="0" distL="0" distR="0">
@@ -1716,10 +1709,10 @@
                     <pic:cNvPicPr/>
                   </pic:nvPicPr>
                   <pic:blipFill>
-                    <a:blip r:embed="rId8">
+                    <a:blip r:embed="rId8" cstate="print">
                       <a:extLst>
                         <a:ext uri="{28A0092B-C50C-407E-A947-70E740481C1C}">
-                          <a14:useLocalDpi xmlns:a14="http://schemas.microsoft.com/office/drawing/2010/main" val="0"/>
+                          <a14:useLocalDpi xmlns:a14="http://schemas.microsoft.com/office/drawing/2010/main" xmlns:wps="http://schemas.microsoft.com/office/word/2010/wordprocessingShape" xmlns:wpi="http://schemas.microsoft.com/office/word/2010/wordprocessingInk" xmlns:wpg="http://schemas.microsoft.com/office/word/2010/wordprocessingGroup" xmlns:w16se="http://schemas.microsoft.com/office/word/2015/wordml/symex" xmlns:w16cid="http://schemas.microsoft.com/office/word/2016/wordml/cid" xmlns:w15="http://schemas.microsoft.com/office/word/2012/wordml" xmlns:w14="http://schemas.microsoft.com/office/word/2010/wordml" xmlns:w="http://schemas.openxmlformats.org/wordprocessingml/2006/main" xmlns:w10="urn:schemas-microsoft-com:office:word" xmlns:wp14="http://schemas.microsoft.com/office/word/2010/wordprocessingDrawing" xmlns:v="urn:schemas-microsoft-com:vml" xmlns:o="urn:schemas-microsoft-com:office:office" xmlns:am3d="http://schemas.microsoft.com/office/drawing/2017/model3d" xmlns:aink="http://schemas.microsoft.com/office/drawing/2016/ink" xmlns:mc="http://schemas.openxmlformats.org/markup-compatibility/2006" xmlns:cx8="http://schemas.microsoft.com/office/drawing/2016/5/14/chartex" xmlns:cx7="http://schemas.microsoft.com/office/drawing/2016/5/13/chartex" xmlns:cx6="http://schemas.microsoft.com/office/drawing/2016/5/12/chartex" xmlns:cx5="http://schemas.microsoft.com/office/drawing/2016/5/11/chartex" xmlns:cx4="http://schemas.microsoft.com/office/drawing/2016/5/10/chartex" xmlns:cx3="http://schemas.microsoft.com/office/drawing/2016/5/9/chartex" xmlns:cx2="http://schemas.microsoft.com/office/drawing/2015/10/21/chartex" xmlns:cx1="http://schemas.microsoft.com/office/drawing/2015/9/8/chartex" xmlns:cx="http://schemas.microsoft.com/office/drawing/2014/chartex" xmlns:wpc="http://schemas.microsoft.com/office/word/2010/wordprocessingCanvas" xmlns="" val="0"/>
                         </a:ext>
                       </a:extLst>
                     </a:blip>
@@ -1789,7 +1782,21 @@
         <w:rPr>
           <w:color w:val="C45911" w:themeColor="accent2" w:themeShade="BF"/>
         </w:rPr>
-        <w:t xml:space="preserve">les oranges sont ceux à mocké </w:t>
+        <w:t xml:space="preserve">les oranges sont ceux à </w:t>
+      </w:r>
+      <w:proofErr w:type="spellStart"/>
+      <w:r>
+        <w:rPr>
+          <w:color w:val="C45911" w:themeColor="accent2" w:themeShade="BF"/>
+        </w:rPr>
+        <w:t>mocker</w:t>
+      </w:r>
+      <w:proofErr w:type="spellEnd"/>
+      <w:r>
+        <w:rPr>
+          <w:color w:val="C45911" w:themeColor="accent2" w:themeShade="BF"/>
+        </w:rPr>
+        <w:t xml:space="preserve"> </w:t>
       </w:r>
       <w:r>
         <w:t xml:space="preserve">et </w:t>
@@ -1933,13 +1940,7 @@
         <w:rPr>
           <w:sz w:val="20"/>
         </w:rPr>
-        <w:t>Liaison Service des litiges / Service de persistance</w:t>
-      </w:r>
-      <w:r>
-        <w:rPr>
-          <w:sz w:val="20"/>
-        </w:rPr>
-        <w:t>.</w:t>
+        <w:t>Simple liaison pour la persistance du modèle.</w:t>
       </w:r>
     </w:p>
     <w:p>
@@ -1957,13 +1958,7 @@
         <w:rPr>
           <w:sz w:val="20"/>
         </w:rPr>
-        <w:t>Liaison Application utilisateur / Service de persistance</w:t>
-      </w:r>
-      <w:r>
-        <w:rPr>
-          <w:sz w:val="20"/>
-        </w:rPr>
-        <w:t>.</w:t>
+        <w:t>Simple liaison pour la persistance du modèle.</w:t>
       </w:r>
     </w:p>
     <w:p>
@@ -1981,13 +1976,7 @@
         <w:rPr>
           <w:sz w:val="20"/>
         </w:rPr>
-        <w:t>Liaison Application de traçage / Service de persistance</w:t>
-      </w:r>
-      <w:r>
-        <w:rPr>
-          <w:sz w:val="20"/>
-        </w:rPr>
-        <w:t>.</w:t>
+        <w:t>Simple liaison pour la persistance du modèle.</w:t>
       </w:r>
     </w:p>
     <w:p>
@@ -2005,13 +1994,7 @@
         <w:rPr>
           <w:sz w:val="20"/>
         </w:rPr>
-        <w:t>Liaison Application transporteur / Service de persistance</w:t>
-      </w:r>
-      <w:r>
-        <w:rPr>
-          <w:sz w:val="20"/>
-        </w:rPr>
-        <w:t>.</w:t>
+        <w:t>Simple liaison pour la persistance du modèle.</w:t>
       </w:r>
     </w:p>
     <w:p>
@@ -2029,25 +2012,7 @@
         <w:rPr>
           <w:sz w:val="20"/>
         </w:rPr>
-        <w:t xml:space="preserve">Liaison Service de persistance / </w:t>
-      </w:r>
-      <w:r>
-        <w:rPr>
-          <w:sz w:val="20"/>
-        </w:rPr>
-        <w:t>Base De D</w:t>
-      </w:r>
-      <w:r>
-        <w:rPr>
-          <w:sz w:val="20"/>
-        </w:rPr>
-        <w:t>onnées</w:t>
-      </w:r>
-      <w:r>
-        <w:rPr>
-          <w:sz w:val="20"/>
-        </w:rPr>
-        <w:t>.</w:t>
+        <w:t>Le service de persistance est lui-même connecté à une base de données.</w:t>
       </w:r>
     </w:p>
     <w:p>
@@ -2089,19 +2054,7 @@
         <w:rPr>
           <w:sz w:val="20"/>
         </w:rPr>
-        <w:t>Liaison Service des imprévus</w:t>
-      </w:r>
-      <w:r>
-        <w:rPr>
-          <w:sz w:val="20"/>
-        </w:rPr>
-        <w:t xml:space="preserve"> / Service de persistance</w:t>
-      </w:r>
-      <w:r>
-        <w:rPr>
-          <w:sz w:val="20"/>
-        </w:rPr>
-        <w:t>.</w:t>
+        <w:t>Simple liaison pour la persistance du modèle.</w:t>
       </w:r>
     </w:p>
     <w:p>
@@ -2154,30 +2107,96 @@
     </w:p>
     <w:p/>
     <w:p>
-      <w:r>
-        <w:t>Nous avons choisi la technologie Android pour la partie application mobile car celle-ci représente la grande majorité des terminaux mobile à travers le monde, de plus, aucun des membres de l’équipe n’est à l’aise avec IOS qui est le second choix possible.</w:t>
-      </w:r>
-    </w:p>
-    <w:p/>
-    <w:p>
-      <w:pPr>
-        <w:rPr>
-          <w:color w:val="FF0000"/>
-        </w:rPr>
-      </w:pPr>
-      <w:r>
-        <w:rPr>
-          <w:color w:val="FF0000"/>
-        </w:rPr>
-        <w:t>*TO DO : PHP et choix de la BD*</w:t>
-      </w:r>
-    </w:p>
-    <w:p>
-      <w:pPr>
-        <w:rPr>
-          <w:sz w:val="20"/>
-        </w:rPr>
-      </w:pPr>
+      <w:pPr>
+        <w:jc w:val="both"/>
+      </w:pPr>
+      <w:r>
+        <w:t>Nous avons choisi la technologie Android pour la partie application mobile car celle-ci représente la grande majorité des terminaux mobile à travers le monde, de plus, aucun des membres d</w:t>
+      </w:r>
+      <w:r>
+        <w:t xml:space="preserve">e l’équipe n’est à l’aise avec </w:t>
+      </w:r>
+      <w:proofErr w:type="spellStart"/>
+      <w:r>
+        <w:t>i</w:t>
+      </w:r>
+      <w:r>
+        <w:t>OS</w:t>
+      </w:r>
+      <w:proofErr w:type="spellEnd"/>
+      <w:r>
+        <w:t xml:space="preserve"> qui est le second choix possible.</w:t>
+      </w:r>
+      <w:r>
+        <w:t xml:space="preserve"> De plus, il est beaucoup plus simple, à terme de déployer une application </w:t>
+      </w:r>
+      <w:proofErr w:type="spellStart"/>
+      <w:r>
+        <w:t>Android</w:t>
+      </w:r>
+      <w:proofErr w:type="spellEnd"/>
+      <w:r>
+        <w:t xml:space="preserve"> au grand public qu’une application </w:t>
+      </w:r>
+      <w:proofErr w:type="spellStart"/>
+      <w:r>
+        <w:t>iOS</w:t>
+      </w:r>
+      <w:proofErr w:type="spellEnd"/>
+      <w:r>
+        <w:t xml:space="preserve"> sur les stores respectifs.</w:t>
+      </w:r>
+    </w:p>
+    <w:p>
+      <w:pPr>
+        <w:jc w:val="both"/>
+      </w:pPr>
+      <w:r>
+        <w:t xml:space="preserve">Pour la partie su service de persistance, nous avons choisi de l’implémenter à l’aide de </w:t>
+      </w:r>
+      <w:proofErr w:type="spellStart"/>
+      <w:r>
+        <w:t>Symfony</w:t>
+      </w:r>
+      <w:proofErr w:type="spellEnd"/>
+      <w:r>
+        <w:t xml:space="preserve"> 4, un </w:t>
+      </w:r>
+      <w:proofErr w:type="spellStart"/>
+      <w:r>
+        <w:t>framework</w:t>
+      </w:r>
+      <w:proofErr w:type="spellEnd"/>
+      <w:r>
+        <w:t xml:space="preserve"> PHP. En effet, ce </w:t>
+      </w:r>
+      <w:proofErr w:type="spellStart"/>
+      <w:r>
+        <w:t>framework</w:t>
+      </w:r>
+      <w:proofErr w:type="spellEnd"/>
+      <w:r>
+        <w:t xml:space="preserve"> offre beaucoup de possibilités tant pour la création d’applications web (qui ne nous concerne pas) que la réalisation de end-point à l’aide d’un système de routes intuitif, </w:t>
+      </w:r>
+      <w:r>
+        <w:t>d’un système de vérifications de droits ou encore d’un ORM intégré (Doctrine 2). Un des membres de l’équipe est familier avec cette technologie, ce qui nous fera gagner du temps.</w:t>
+      </w:r>
+    </w:p>
+    <w:p>
+      <w:pPr>
+        <w:jc w:val="both"/>
+      </w:pPr>
+      <w:r>
+        <w:t xml:space="preserve">Bour la Base de données, nous nous nommes orientés vers une base MySQL. Simple à mettre en place et à déployer, elle reste le choix idéal pour lancer son produit tant que l’on ne se heurte pas à des contraintes de persistances exotiques. De nombreux géants du numérique ont commencé avec ce SGBD (comme </w:t>
+      </w:r>
+      <w:proofErr w:type="spellStart"/>
+      <w:r>
+        <w:t>Facebook</w:t>
+      </w:r>
+      <w:proofErr w:type="spellEnd"/>
+      <w:r>
+        <w:t>).</w:t>
+      </w:r>
     </w:p>
     <w:p>
       <w:pPr>
@@ -2241,10 +2260,10 @@
             <v:path o:extrusionok="f" gradientshapeok="t" o:connecttype="rect"/>
             <o:lock v:ext="edit" aspectratio="t"/>
           </v:shapetype>
-          <v:shape id="_x0000_i1029" type="#_x0000_t75" style="width:436.2pt;height:190.75pt" o:ole="">
+          <v:shape id="_x0000_i1025" type="#_x0000_t75" style="width:436.1pt;height:190.5pt" o:ole="">
             <v:imagedata r:id="rId9" o:title=""/>
           </v:shape>
-          <o:OLEObject Type="Embed" ProgID="Excel.Sheet.12" ShapeID="_x0000_i1029" DrawAspect="Content" ObjectID="_1601232522" r:id="rId10"/>
+          <o:OLEObject Type="Embed" ProgID="Excel.Sheet.12" ShapeID="_x0000_i1025" DrawAspect="Content" ObjectID="_1601282124" r:id="rId10"/>
         </w:object>
       </w:r>
     </w:p>
@@ -2277,15 +2296,7 @@
     <w:p/>
     <w:p>
       <w:r>
-        <w:t xml:space="preserve">Une IHM simple de l’application a été réalisée afin de mieux concevoir les différentes étapes à implémenter lors de la création de notre application. Celle-ci a été conçu sous Marvel App et déroule entièrement </w:t>
-      </w:r>
-      <w:proofErr w:type="gramStart"/>
-      <w:r>
-        <w:t>la user</w:t>
-      </w:r>
-      <w:proofErr w:type="gramEnd"/>
-      <w:r>
-        <w:t xml:space="preserve"> story du transporteur.</w:t>
+        <w:t>Une IHM simple de l’application a été réalisée afin de mieux concevoir les différentes étapes à implémenter lors de la création de notre application. Celle-ci a été conçu sous Marvel App et déroule entièrement la user story du transporteur.</w:t>
       </w:r>
     </w:p>
     <w:p>
@@ -2333,7 +2344,6 @@
       </w:pPr>
       <w:bookmarkStart w:id="12" w:name="_Toc527490561"/>
       <w:r>
-        <w:lastRenderedPageBreak/>
         <w:t xml:space="preserve">Diagramme </w:t>
       </w:r>
       <w:r>
@@ -2346,6 +2356,7 @@
       <w:r>
         <w:rPr>
           <w:noProof/>
+          <w:lang w:eastAsia="fr-FR"/>
         </w:rPr>
         <w:drawing>
           <wp:inline distT="0" distB="0" distL="0" distR="0">
@@ -2363,10 +2374,10 @@
                     <pic:cNvPicPr/>
                   </pic:nvPicPr>
                   <pic:blipFill>
-                    <a:blip r:embed="rId12">
+                    <a:blip r:embed="rId12" cstate="print">
                       <a:extLst>
                         <a:ext uri="{28A0092B-C50C-407E-A947-70E740481C1C}">
-                          <a14:useLocalDpi xmlns:a14="http://schemas.microsoft.com/office/drawing/2010/main" val="0"/>
+                          <a14:useLocalDpi xmlns:a14="http://schemas.microsoft.com/office/drawing/2010/main" xmlns:wps="http://schemas.microsoft.com/office/word/2010/wordprocessingShape" xmlns:wpi="http://schemas.microsoft.com/office/word/2010/wordprocessingInk" xmlns:wpg="http://schemas.microsoft.com/office/word/2010/wordprocessingGroup" xmlns:w16se="http://schemas.microsoft.com/office/word/2015/wordml/symex" xmlns:w16cid="http://schemas.microsoft.com/office/word/2016/wordml/cid" xmlns:w15="http://schemas.microsoft.com/office/word/2012/wordml" xmlns:w14="http://schemas.microsoft.com/office/word/2010/wordml" xmlns:w="http://schemas.openxmlformats.org/wordprocessingml/2006/main" xmlns:w10="urn:schemas-microsoft-com:office:word" xmlns:wp14="http://schemas.microsoft.com/office/word/2010/wordprocessingDrawing" xmlns:v="urn:schemas-microsoft-com:vml" xmlns:o="urn:schemas-microsoft-com:office:office" xmlns:am3d="http://schemas.microsoft.com/office/drawing/2017/model3d" xmlns:aink="http://schemas.microsoft.com/office/drawing/2016/ink" xmlns:mc="http://schemas.openxmlformats.org/markup-compatibility/2006" xmlns:cx8="http://schemas.microsoft.com/office/drawing/2016/5/14/chartex" xmlns:cx7="http://schemas.microsoft.com/office/drawing/2016/5/13/chartex" xmlns:cx6="http://schemas.microsoft.com/office/drawing/2016/5/12/chartex" xmlns:cx5="http://schemas.microsoft.com/office/drawing/2016/5/11/chartex" xmlns:cx4="http://schemas.microsoft.com/office/drawing/2016/5/10/chartex" xmlns:cx3="http://schemas.microsoft.com/office/drawing/2016/5/9/chartex" xmlns:cx2="http://schemas.microsoft.com/office/drawing/2015/10/21/chartex" xmlns:cx1="http://schemas.microsoft.com/office/drawing/2015/9/8/chartex" xmlns:cx="http://schemas.microsoft.com/office/drawing/2014/chartex" xmlns:wpc="http://schemas.microsoft.com/office/word/2010/wordprocessingCanvas" xmlns="" val="0"/>
                         </a:ext>
                       </a:extLst>
                     </a:blip>
@@ -2404,7 +2415,7 @@
 </file>
 
 <file path=word/endnotes.xml><?xml version="1.0" encoding="utf-8"?>
-<w:endnotes xmlns:wpc="http://schemas.microsoft.com/office/word/2010/wordprocessingCanvas" xmlns:cx="http://schemas.microsoft.com/office/drawing/2014/chartex" xmlns:cx1="http://schemas.microsoft.com/office/drawing/2015/9/8/chartex" xmlns:cx2="http://schemas.microsoft.com/office/drawing/2015/10/21/chartex" xmlns:cx3="http://schemas.microsoft.com/office/drawing/2016/5/9/chartex" xmlns:cx4="http://schemas.microsoft.com/office/drawing/2016/5/10/chartex" xmlns:cx5="http://schemas.microsoft.com/office/drawing/2016/5/11/chartex" xmlns:cx6="http://schemas.microsoft.com/office/drawing/2016/5/12/chartex" xmlns:cx7="http://schemas.microsoft.com/office/drawing/2016/5/13/chartex" xmlns:cx8="http://schemas.microsoft.com/office/drawing/2016/5/14/chartex" xmlns:mc="http://schemas.openxmlformats.org/markup-compatibility/2006" xmlns:aink="http://schemas.microsoft.com/office/drawing/2016/ink" xmlns:am3d="http://schemas.microsoft.com/office/drawing/2017/model3d" xmlns:o="urn:schemas-microsoft-com:office:office" xmlns:r="http://schemas.openxmlformats.org/officeDocument/2006/relationships" xmlns:m="http://schemas.openxmlformats.org/officeDocument/2006/math" xmlns:v="urn:schemas-microsoft-com:vml" xmlns:wp14="http://schemas.microsoft.com/office/word/2010/wordprocessingDrawing" xmlns:wp="http://schemas.openxmlformats.org/drawingml/2006/wordprocessingDrawing" xmlns:w10="urn:schemas-microsoft-com:office:word" xmlns:w="http://schemas.openxmlformats.org/wordprocessingml/2006/main" xmlns:w14="http://schemas.microsoft.com/office/word/2010/wordml" xmlns:w15="http://schemas.microsoft.com/office/word/2012/wordml" xmlns:w16cid="http://schemas.microsoft.com/office/word/2016/wordml/cid" xmlns:w16se="http://schemas.microsoft.com/office/word/2015/wordml/symex" xmlns:wpg="http://schemas.microsoft.com/office/word/2010/wordprocessingGroup" xmlns:wpi="http://schemas.microsoft.com/office/word/2010/wordprocessingInk" xmlns:wne="http://schemas.microsoft.com/office/word/2006/wordml" xmlns:wps="http://schemas.microsoft.com/office/word/2010/wordprocessingShape" mc:Ignorable="w14 w15 w16se w16cid wp14">
+<w:endnotes xmlns:ve="http://schemas.openxmlformats.org/markup-compatibility/2006" xmlns:o="urn:schemas-microsoft-com:office:office" xmlns:r="http://schemas.openxmlformats.org/officeDocument/2006/relationships" xmlns:m="http://schemas.openxmlformats.org/officeDocument/2006/math" xmlns:v="urn:schemas-microsoft-com:vml" xmlns:wp="http://schemas.openxmlformats.org/drawingml/2006/wordprocessingDrawing" xmlns:w10="urn:schemas-microsoft-com:office:word" xmlns:w="http://schemas.openxmlformats.org/wordprocessingml/2006/main" xmlns:wne="http://schemas.microsoft.com/office/word/2006/wordml">
   <w:endnote w:type="separator" w:id="-1">
     <w:p>
       <w:pPr>
@@ -2429,7 +2440,7 @@
 </file>
 
 <file path=word/footer1.xml><?xml version="1.0" encoding="utf-8"?>
-<w:ftr xmlns:wpc="http://schemas.microsoft.com/office/word/2010/wordprocessingCanvas" xmlns:cx="http://schemas.microsoft.com/office/drawing/2014/chartex" xmlns:cx1="http://schemas.microsoft.com/office/drawing/2015/9/8/chartex" xmlns:cx2="http://schemas.microsoft.com/office/drawing/2015/10/21/chartex" xmlns:cx3="http://schemas.microsoft.com/office/drawing/2016/5/9/chartex" xmlns:cx4="http://schemas.microsoft.com/office/drawing/2016/5/10/chartex" xmlns:cx5="http://schemas.microsoft.com/office/drawing/2016/5/11/chartex" xmlns:cx6="http://schemas.microsoft.com/office/drawing/2016/5/12/chartex" xmlns:cx7="http://schemas.microsoft.com/office/drawing/2016/5/13/chartex" xmlns:cx8="http://schemas.microsoft.com/office/drawing/2016/5/14/chartex" xmlns:mc="http://schemas.openxmlformats.org/markup-compatibility/2006" xmlns:aink="http://schemas.microsoft.com/office/drawing/2016/ink" xmlns:am3d="http://schemas.microsoft.com/office/drawing/2017/model3d" xmlns:o="urn:schemas-microsoft-com:office:office" xmlns:r="http://schemas.openxmlformats.org/officeDocument/2006/relationships" xmlns:m="http://schemas.openxmlformats.org/officeDocument/2006/math" xmlns:v="urn:schemas-microsoft-com:vml" xmlns:wp14="http://schemas.microsoft.com/office/word/2010/wordprocessingDrawing" xmlns:wp="http://schemas.openxmlformats.org/drawingml/2006/wordprocessingDrawing" xmlns:w10="urn:schemas-microsoft-com:office:word" xmlns:w="http://schemas.openxmlformats.org/wordprocessingml/2006/main" xmlns:w14="http://schemas.microsoft.com/office/word/2010/wordml" xmlns:w15="http://schemas.microsoft.com/office/word/2012/wordml" xmlns:w16cid="http://schemas.microsoft.com/office/word/2016/wordml/cid" xmlns:w16se="http://schemas.microsoft.com/office/word/2015/wordml/symex" xmlns:wpg="http://schemas.microsoft.com/office/word/2010/wordprocessingGroup" xmlns:wpi="http://schemas.microsoft.com/office/word/2010/wordprocessingInk" xmlns:wne="http://schemas.microsoft.com/office/word/2006/wordml" xmlns:wps="http://schemas.microsoft.com/office/word/2010/wordprocessingShape" mc:Ignorable="w14 w15 w16se w16cid wp14">
+<w:ftr xmlns:ve="http://schemas.openxmlformats.org/markup-compatibility/2006" xmlns:o="urn:schemas-microsoft-com:office:office" xmlns:r="http://schemas.openxmlformats.org/officeDocument/2006/relationships" xmlns:m="http://schemas.openxmlformats.org/officeDocument/2006/math" xmlns:v="urn:schemas-microsoft-com:vml" xmlns:wp="http://schemas.openxmlformats.org/drawingml/2006/wordprocessingDrawing" xmlns:w10="urn:schemas-microsoft-com:office:word" xmlns:w="http://schemas.openxmlformats.org/wordprocessingml/2006/main" xmlns:wne="http://schemas.microsoft.com/office/word/2006/wordml">
   <w:sdt>
     <w:sdtPr>
       <w:id w:val="-1667155260"/>
@@ -2438,28 +2449,20 @@
         <w:docPartUnique/>
       </w:docPartObj>
     </w:sdtPr>
-    <w:sdtEndPr/>
     <w:sdtContent>
       <w:p>
         <w:pPr>
           <w:pStyle w:val="Pieddepage"/>
           <w:jc w:val="center"/>
         </w:pPr>
-        <w:r>
-          <w:fldChar w:fldCharType="begin"/>
-        </w:r>
-        <w:r>
-          <w:instrText>PAGE   \* MERGEFORMAT</w:instrText>
-        </w:r>
-        <w:r>
-          <w:fldChar w:fldCharType="separate"/>
-        </w:r>
-        <w:r>
-          <w:t>2</w:t>
-        </w:r>
-        <w:r>
-          <w:fldChar w:fldCharType="end"/>
-        </w:r>
+        <w:fldSimple w:instr="PAGE   \* MERGEFORMAT">
+          <w:r>
+            <w:rPr>
+              <w:noProof/>
+            </w:rPr>
+            <w:t>5</w:t>
+          </w:r>
+        </w:fldSimple>
       </w:p>
     </w:sdtContent>
   </w:sdt>
@@ -2472,7 +2475,7 @@
 </file>
 
 <file path=word/footnotes.xml><?xml version="1.0" encoding="utf-8"?>
-<w:footnotes xmlns:wpc="http://schemas.microsoft.com/office/word/2010/wordprocessingCanvas" xmlns:cx="http://schemas.microsoft.com/office/drawing/2014/chartex" xmlns:cx1="http://schemas.microsoft.com/office/drawing/2015/9/8/chartex" xmlns:cx2="http://schemas.microsoft.com/office/drawing/2015/10/21/chartex" xmlns:cx3="http://schemas.microsoft.com/office/drawing/2016/5/9/chartex" xmlns:cx4="http://schemas.microsoft.com/office/drawing/2016/5/10/chartex" xmlns:cx5="http://schemas.microsoft.com/office/drawing/2016/5/11/chartex" xmlns:cx6="http://schemas.microsoft.com/office/drawing/2016/5/12/chartex" xmlns:cx7="http://schemas.microsoft.com/office/drawing/2016/5/13/chartex" xmlns:cx8="http://schemas.microsoft.com/office/drawing/2016/5/14/chartex" xmlns:mc="http://schemas.openxmlformats.org/markup-compatibility/2006" xmlns:aink="http://schemas.microsoft.com/office/drawing/2016/ink" xmlns:am3d="http://schemas.microsoft.com/office/drawing/2017/model3d" xmlns:o="urn:schemas-microsoft-com:office:office" xmlns:r="http://schemas.openxmlformats.org/officeDocument/2006/relationships" xmlns:m="http://schemas.openxmlformats.org/officeDocument/2006/math" xmlns:v="urn:schemas-microsoft-com:vml" xmlns:wp14="http://schemas.microsoft.com/office/word/2010/wordprocessingDrawing" xmlns:wp="http://schemas.openxmlformats.org/drawingml/2006/wordprocessingDrawing" xmlns:w10="urn:schemas-microsoft-com:office:word" xmlns:w="http://schemas.openxmlformats.org/wordprocessingml/2006/main" xmlns:w14="http://schemas.microsoft.com/office/word/2010/wordml" xmlns:w15="http://schemas.microsoft.com/office/word/2012/wordml" xmlns:w16cid="http://schemas.microsoft.com/office/word/2016/wordml/cid" xmlns:w16se="http://schemas.microsoft.com/office/word/2015/wordml/symex" xmlns:wpg="http://schemas.microsoft.com/office/word/2010/wordprocessingGroup" xmlns:wpi="http://schemas.microsoft.com/office/word/2010/wordprocessingInk" xmlns:wne="http://schemas.microsoft.com/office/word/2006/wordml" xmlns:wps="http://schemas.microsoft.com/office/word/2010/wordprocessingShape" mc:Ignorable="w14 w15 w16se w16cid wp14">
+<w:footnotes xmlns:ve="http://schemas.openxmlformats.org/markup-compatibility/2006" xmlns:o="urn:schemas-microsoft-com:office:office" xmlns:r="http://schemas.openxmlformats.org/officeDocument/2006/relationships" xmlns:m="http://schemas.openxmlformats.org/officeDocument/2006/math" xmlns:v="urn:schemas-microsoft-com:vml" xmlns:wp="http://schemas.openxmlformats.org/drawingml/2006/wordprocessingDrawing" xmlns:w10="urn:schemas-microsoft-com:office:word" xmlns:w="http://schemas.openxmlformats.org/wordprocessingml/2006/main" xmlns:wne="http://schemas.microsoft.com/office/word/2006/wordml">
   <w:footnote w:type="separator" w:id="-1">
     <w:p>
       <w:pPr>
@@ -2497,8 +2500,8 @@
 </file>
 
 <file path=word/numbering.xml><?xml version="1.0" encoding="utf-8"?>
-<w:numbering xmlns:wpc="http://schemas.microsoft.com/office/word/2010/wordprocessingCanvas" xmlns:cx="http://schemas.microsoft.com/office/drawing/2014/chartex" xmlns:cx1="http://schemas.microsoft.com/office/drawing/2015/9/8/chartex" xmlns:cx2="http://schemas.microsoft.com/office/drawing/2015/10/21/chartex" xmlns:cx3="http://schemas.microsoft.com/office/drawing/2016/5/9/chartex" xmlns:cx4="http://schemas.microsoft.com/office/drawing/2016/5/10/chartex" xmlns:cx5="http://schemas.microsoft.com/office/drawing/2016/5/11/chartex" xmlns:cx6="http://schemas.microsoft.com/office/drawing/2016/5/12/chartex" xmlns:cx7="http://schemas.microsoft.com/office/drawing/2016/5/13/chartex" xmlns:cx8="http://schemas.microsoft.com/office/drawing/2016/5/14/chartex" xmlns:mc="http://schemas.openxmlformats.org/markup-compatibility/2006" xmlns:aink="http://schemas.microsoft.com/office/drawing/2016/ink" xmlns:am3d="http://schemas.microsoft.com/office/drawing/2017/model3d" xmlns:o="urn:schemas-microsoft-com:office:office" xmlns:r="http://schemas.openxmlformats.org/officeDocument/2006/relationships" xmlns:m="http://schemas.openxmlformats.org/officeDocument/2006/math" xmlns:v="urn:schemas-microsoft-com:vml" xmlns:wp14="http://schemas.microsoft.com/office/word/2010/wordprocessingDrawing" xmlns:wp="http://schemas.openxmlformats.org/drawingml/2006/wordprocessingDrawing" xmlns:w10="urn:schemas-microsoft-com:office:word" xmlns:w="http://schemas.openxmlformats.org/wordprocessingml/2006/main" xmlns:w14="http://schemas.microsoft.com/office/word/2010/wordml" xmlns:w15="http://schemas.microsoft.com/office/word/2012/wordml" xmlns:w16cid="http://schemas.microsoft.com/office/word/2016/wordml/cid" xmlns:w16se="http://schemas.microsoft.com/office/word/2015/wordml/symex" xmlns:wpg="http://schemas.microsoft.com/office/word/2010/wordprocessingGroup" xmlns:wpi="http://schemas.microsoft.com/office/word/2010/wordprocessingInk" xmlns:wne="http://schemas.microsoft.com/office/word/2006/wordml" xmlns:wps="http://schemas.microsoft.com/office/word/2010/wordprocessingShape" mc:Ignorable="w14 w15 w16se w16cid wp14">
-  <w:abstractNum w:abstractNumId="0" w15:restartNumberingAfterBreak="0">
+<w:numbering xmlns:ve="http://schemas.openxmlformats.org/markup-compatibility/2006" xmlns:o="urn:schemas-microsoft-com:office:office" xmlns:r="http://schemas.openxmlformats.org/officeDocument/2006/relationships" xmlns:m="http://schemas.openxmlformats.org/officeDocument/2006/math" xmlns:v="urn:schemas-microsoft-com:vml" xmlns:wp="http://schemas.openxmlformats.org/drawingml/2006/wordprocessingDrawing" xmlns:w10="urn:schemas-microsoft-com:office:word" xmlns:w="http://schemas.openxmlformats.org/wordprocessingml/2006/main" xmlns:wne="http://schemas.microsoft.com/office/word/2006/wordml">
+  <w:abstractNum w:abstractNumId="0">
     <w:nsid w:val="5A1402CB"/>
     <w:multiLevelType w:val="hybridMultilevel"/>
     <w:tmpl w:val="F81AB1B4"/>
@@ -2594,7 +2597,7 @@
 </file>
 
 <file path=word/styles.xml><?xml version="1.0" encoding="utf-8"?>
-<w:styles xmlns:mc="http://schemas.openxmlformats.org/markup-compatibility/2006" xmlns:r="http://schemas.openxmlformats.org/officeDocument/2006/relationships" xmlns:w="http://schemas.openxmlformats.org/wordprocessingml/2006/main" xmlns:w14="http://schemas.microsoft.com/office/word/2010/wordml" xmlns:w15="http://schemas.microsoft.com/office/word/2012/wordml" xmlns:w16cid="http://schemas.microsoft.com/office/word/2016/wordml/cid" xmlns:w16se="http://schemas.microsoft.com/office/word/2015/wordml/symex" mc:Ignorable="w14 w15 w16se w16cid">
+<w:styles xmlns:r="http://schemas.openxmlformats.org/officeDocument/2006/relationships" xmlns:w="http://schemas.openxmlformats.org/wordprocessingml/2006/main">
   <w:docDefaults>
     <w:rPrDefault>
       <w:rPr>
@@ -2610,386 +2613,149 @@
       </w:pPr>
     </w:pPrDefault>
   </w:docDefaults>
-  <w:latentStyles w:defLockedState="0" w:defUIPriority="99" w:defSemiHidden="0" w:defUnhideWhenUsed="0" w:defQFormat="0" w:count="375">
-    <w:lsdException w:name="Normal" w:uiPriority="0" w:qFormat="1"/>
-    <w:lsdException w:name="heading 1" w:uiPriority="9" w:qFormat="1"/>
-    <w:lsdException w:name="heading 2" w:semiHidden="1" w:uiPriority="9" w:unhideWhenUsed="1" w:qFormat="1"/>
-    <w:lsdException w:name="heading 3" w:semiHidden="1" w:uiPriority="9" w:unhideWhenUsed="1" w:qFormat="1"/>
-    <w:lsdException w:name="heading 4" w:semiHidden="1" w:uiPriority="9" w:unhideWhenUsed="1" w:qFormat="1"/>
-    <w:lsdException w:name="heading 5" w:semiHidden="1" w:uiPriority="9" w:unhideWhenUsed="1" w:qFormat="1"/>
-    <w:lsdException w:name="heading 6" w:semiHidden="1" w:uiPriority="9" w:unhideWhenUsed="1" w:qFormat="1"/>
-    <w:lsdException w:name="heading 7" w:semiHidden="1" w:uiPriority="9" w:unhideWhenUsed="1" w:qFormat="1"/>
-    <w:lsdException w:name="heading 8" w:semiHidden="1" w:uiPriority="9" w:unhideWhenUsed="1" w:qFormat="1"/>
-    <w:lsdException w:name="heading 9" w:semiHidden="1" w:uiPriority="9" w:unhideWhenUsed="1" w:qFormat="1"/>
-    <w:lsdException w:name="index 1" w:semiHidden="1" w:unhideWhenUsed="1"/>
-    <w:lsdException w:name="index 2" w:semiHidden="1" w:unhideWhenUsed="1"/>
-    <w:lsdException w:name="index 3" w:semiHidden="1" w:unhideWhenUsed="1"/>
-    <w:lsdException w:name="index 4" w:semiHidden="1" w:unhideWhenUsed="1"/>
-    <w:lsdException w:name="index 5" w:semiHidden="1" w:unhideWhenUsed="1"/>
-    <w:lsdException w:name="index 6" w:semiHidden="1" w:unhideWhenUsed="1"/>
-    <w:lsdException w:name="index 7" w:semiHidden="1" w:unhideWhenUsed="1"/>
-    <w:lsdException w:name="index 8" w:semiHidden="1" w:unhideWhenUsed="1"/>
-    <w:lsdException w:name="index 9" w:semiHidden="1" w:unhideWhenUsed="1"/>
-    <w:lsdException w:name="toc 1" w:semiHidden="1" w:uiPriority="39" w:unhideWhenUsed="1"/>
-    <w:lsdException w:name="toc 2" w:semiHidden="1" w:uiPriority="39" w:unhideWhenUsed="1"/>
-    <w:lsdException w:name="toc 3" w:semiHidden="1" w:uiPriority="39" w:unhideWhenUsed="1"/>
-    <w:lsdException w:name="toc 4" w:semiHidden="1" w:uiPriority="39" w:unhideWhenUsed="1"/>
-    <w:lsdException w:name="toc 5" w:semiHidden="1" w:uiPriority="39" w:unhideWhenUsed="1"/>
-    <w:lsdException w:name="toc 6" w:semiHidden="1" w:uiPriority="39" w:unhideWhenUsed="1"/>
-    <w:lsdException w:name="toc 7" w:semiHidden="1" w:uiPriority="39" w:unhideWhenUsed="1"/>
-    <w:lsdException w:name="toc 8" w:semiHidden="1" w:uiPriority="39" w:unhideWhenUsed="1"/>
-    <w:lsdException w:name="toc 9" w:semiHidden="1" w:uiPriority="39" w:unhideWhenUsed="1"/>
-    <w:lsdException w:name="Normal Indent" w:semiHidden="1" w:unhideWhenUsed="1"/>
-    <w:lsdException w:name="footnote text" w:semiHidden="1" w:unhideWhenUsed="1"/>
-    <w:lsdException w:name="annotation text" w:semiHidden="1" w:unhideWhenUsed="1"/>
-    <w:lsdException w:name="header" w:semiHidden="1" w:unhideWhenUsed="1"/>
-    <w:lsdException w:name="footer" w:semiHidden="1" w:unhideWhenUsed="1"/>
-    <w:lsdException w:name="index heading" w:semiHidden="1" w:unhideWhenUsed="1"/>
-    <w:lsdException w:name="caption" w:semiHidden="1" w:uiPriority="35" w:unhideWhenUsed="1" w:qFormat="1"/>
-    <w:lsdException w:name="table of figures" w:semiHidden="1" w:unhideWhenUsed="1"/>
-    <w:lsdException w:name="envelope address" w:semiHidden="1" w:unhideWhenUsed="1"/>
-    <w:lsdException w:name="envelope return" w:semiHidden="1" w:unhideWhenUsed="1"/>
-    <w:lsdException w:name="footnote reference" w:semiHidden="1" w:unhideWhenUsed="1"/>
-    <w:lsdException w:name="annotation reference" w:semiHidden="1" w:unhideWhenUsed="1"/>
-    <w:lsdException w:name="line number" w:semiHidden="1" w:unhideWhenUsed="1"/>
-    <w:lsdException w:name="page number" w:semiHidden="1" w:unhideWhenUsed="1"/>
-    <w:lsdException w:name="endnote reference" w:semiHidden="1" w:unhideWhenUsed="1"/>
-    <w:lsdException w:name="endnote text" w:semiHidden="1" w:unhideWhenUsed="1"/>
-    <w:lsdException w:name="table of authorities" w:semiHidden="1" w:unhideWhenUsed="1"/>
-    <w:lsdException w:name="macro" w:semiHidden="1" w:unhideWhenUsed="1"/>
-    <w:lsdException w:name="toa heading" w:semiHidden="1" w:unhideWhenUsed="1"/>
-    <w:lsdException w:name="List" w:semiHidden="1" w:unhideWhenUsed="1"/>
-    <w:lsdException w:name="List Bullet" w:semiHidden="1" w:unhideWhenUsed="1"/>
-    <w:lsdException w:name="List Number" w:semiHidden="1" w:unhideWhenUsed="1"/>
-    <w:lsdException w:name="List 2" w:semiHidden="1" w:unhideWhenUsed="1"/>
-    <w:lsdException w:name="List 3" w:semiHidden="1" w:unhideWhenUsed="1"/>
-    <w:lsdException w:name="List 4" w:semiHidden="1" w:unhideWhenUsed="1"/>
-    <w:lsdException w:name="List 5" w:semiHidden="1" w:unhideWhenUsed="1"/>
-    <w:lsdException w:name="List Bullet 2" w:semiHidden="1" w:unhideWhenUsed="1"/>
-    <w:lsdException w:name="List Bullet 3" w:semiHidden="1" w:unhideWhenUsed="1"/>
-    <w:lsdException w:name="List Bullet 4" w:semiHidden="1" w:unhideWhenUsed="1"/>
-    <w:lsdException w:name="List Bullet 5" w:semiHidden="1" w:unhideWhenUsed="1"/>
-    <w:lsdException w:name="List Number 2" w:semiHidden="1" w:unhideWhenUsed="1"/>
-    <w:lsdException w:name="List Number 3" w:semiHidden="1" w:unhideWhenUsed="1"/>
-    <w:lsdException w:name="List Number 4" w:semiHidden="1" w:unhideWhenUsed="1"/>
-    <w:lsdException w:name="List Number 5" w:semiHidden="1" w:unhideWhenUsed="1"/>
-    <w:lsdException w:name="Title" w:uiPriority="10" w:qFormat="1"/>
-    <w:lsdException w:name="Closing" w:semiHidden="1" w:unhideWhenUsed="1"/>
-    <w:lsdException w:name="Signature" w:semiHidden="1" w:unhideWhenUsed="1"/>
-    <w:lsdException w:name="Default Paragraph Font" w:semiHidden="1" w:uiPriority="1" w:unhideWhenUsed="1"/>
-    <w:lsdException w:name="Body Text" w:semiHidden="1" w:unhideWhenUsed="1"/>
-    <w:lsdException w:name="Body Text Indent" w:semiHidden="1" w:unhideWhenUsed="1"/>
-    <w:lsdException w:name="List Continue" w:semiHidden="1" w:unhideWhenUsed="1"/>
-    <w:lsdException w:name="List Continue 2" w:semiHidden="1" w:unhideWhenUsed="1"/>
-    <w:lsdException w:name="List Continue 3" w:semiHidden="1" w:unhideWhenUsed="1"/>
-    <w:lsdException w:name="List Continue 4" w:semiHidden="1" w:unhideWhenUsed="1"/>
-    <w:lsdException w:name="List Continue 5" w:semiHidden="1" w:unhideWhenUsed="1"/>
-    <w:lsdException w:name="Message Header" w:semiHidden="1" w:unhideWhenUsed="1"/>
-    <w:lsdException w:name="Subtitle" w:uiPriority="11" w:qFormat="1"/>
-    <w:lsdException w:name="Salutation" w:semiHidden="1" w:unhideWhenUsed="1"/>
-    <w:lsdException w:name="Date" w:semiHidden="1" w:unhideWhenUsed="1"/>
-    <w:lsdException w:name="Body Text First Indent" w:semiHidden="1" w:unhideWhenUsed="1"/>
-    <w:lsdException w:name="Body Text First Indent 2" w:semiHidden="1" w:unhideWhenUsed="1"/>
-    <w:lsdException w:name="Note Heading" w:semiHidden="1" w:unhideWhenUsed="1"/>
-    <w:lsdException w:name="Body Text 2" w:semiHidden="1" w:unhideWhenUsed="1"/>
-    <w:lsdException w:name="Body Text 3" w:semiHidden="1" w:unhideWhenUsed="1"/>
-    <w:lsdException w:name="Body Text Indent 2" w:semiHidden="1" w:unhideWhenUsed="1"/>
-    <w:lsdException w:name="Body Text Indent 3" w:semiHidden="1" w:unhideWhenUsed="1"/>
-    <w:lsdException w:name="Block Text" w:semiHidden="1" w:unhideWhenUsed="1"/>
-    <w:lsdException w:name="Hyperlink" w:semiHidden="1" w:unhideWhenUsed="1"/>
-    <w:lsdException w:name="FollowedHyperlink" w:semiHidden="1" w:unhideWhenUsed="1"/>
-    <w:lsdException w:name="Strong" w:uiPriority="22" w:qFormat="1"/>
-    <w:lsdException w:name="Emphasis" w:uiPriority="20" w:qFormat="1"/>
-    <w:lsdException w:name="Document Map" w:semiHidden="1" w:unhideWhenUsed="1"/>
-    <w:lsdException w:name="Plain Text" w:semiHidden="1" w:unhideWhenUsed="1"/>
-    <w:lsdException w:name="E-mail Signature" w:semiHidden="1" w:unhideWhenUsed="1"/>
-    <w:lsdException w:name="HTML Top of Form" w:semiHidden="1" w:unhideWhenUsed="1"/>
-    <w:lsdException w:name="HTML Bottom of Form" w:semiHidden="1" w:unhideWhenUsed="1"/>
-    <w:lsdException w:name="Normal (Web)" w:semiHidden="1" w:unhideWhenUsed="1"/>
-    <w:lsdException w:name="HTML Acronym" w:semiHidden="1" w:unhideWhenUsed="1"/>
-    <w:lsdException w:name="HTML Address" w:semiHidden="1" w:unhideWhenUsed="1"/>
-    <w:lsdException w:name="HTML Cite" w:semiHidden="1" w:unhideWhenUsed="1"/>
-    <w:lsdException w:name="HTML Code" w:semiHidden="1" w:unhideWhenUsed="1"/>
-    <w:lsdException w:name="HTML Definition" w:semiHidden="1" w:unhideWhenUsed="1"/>
-    <w:lsdException w:name="HTML Keyboard" w:semiHidden="1" w:unhideWhenUsed="1"/>
-    <w:lsdException w:name="HTML Preformatted" w:semiHidden="1" w:unhideWhenUsed="1"/>
-    <w:lsdException w:name="HTML Sample" w:semiHidden="1" w:unhideWhenUsed="1"/>
-    <w:lsdException w:name="HTML Typewriter" w:semiHidden="1" w:unhideWhenUsed="1"/>
-    <w:lsdException w:name="HTML Variable" w:semiHidden="1" w:unhideWhenUsed="1"/>
-    <w:lsdException w:name="Normal Table" w:semiHidden="1" w:unhideWhenUsed="1"/>
-    <w:lsdException w:name="annotation subject" w:semiHidden="1" w:unhideWhenUsed="1"/>
-    <w:lsdException w:name="No List" w:semiHidden="1" w:unhideWhenUsed="1"/>
-    <w:lsdException w:name="Outline List 1" w:semiHidden="1" w:unhideWhenUsed="1"/>
-    <w:lsdException w:name="Outline List 2" w:semiHidden="1" w:unhideWhenUsed="1"/>
-    <w:lsdException w:name="Outline List 3" w:semiHidden="1" w:unhideWhenUsed="1"/>
-    <w:lsdException w:name="Table Simple 1" w:semiHidden="1" w:unhideWhenUsed="1"/>
-    <w:lsdException w:name="Table Simple 2" w:semiHidden="1" w:unhideWhenUsed="1"/>
-    <w:lsdException w:name="Table Simple 3" w:semiHidden="1" w:unhideWhenUsed="1"/>
-    <w:lsdException w:name="Table Classic 1" w:semiHidden="1" w:unhideWhenUsed="1"/>
-    <w:lsdException w:name="Table Classic 2" w:semiHidden="1" w:unhideWhenUsed="1"/>
-    <w:lsdException w:name="Table Classic 3" w:semiHidden="1" w:unhideWhenUsed="1"/>
-    <w:lsdException w:name="Table Classic 4" w:semiHidden="1" w:unhideWhenUsed="1"/>
-    <w:lsdException w:name="Table Colorful 1" w:semiHidden="1" w:unhideWhenUsed="1"/>
-    <w:lsdException w:name="Table Colorful 2" w:semiHidden="1" w:unhideWhenUsed="1"/>
-    <w:lsdException w:name="Table Colorful 3" w:semiHidden="1" w:unhideWhenUsed="1"/>
-    <w:lsdException w:name="Table Columns 1" w:semiHidden="1" w:unhideWhenUsed="1"/>
-    <w:lsdException w:name="Table Columns 2" w:semiHidden="1" w:unhideWhenUsed="1"/>
-    <w:lsdException w:name="Table Columns 3" w:semiHidden="1" w:unhideWhenUsed="1"/>
-    <w:lsdException w:name="Table Columns 4" w:semiHidden="1" w:unhideWhenUsed="1"/>
-    <w:lsdException w:name="Table Columns 5" w:semiHidden="1" w:unhideWhenUsed="1"/>
-    <w:lsdException w:name="Table Grid 1" w:semiHidden="1" w:unhideWhenUsed="1"/>
-    <w:lsdException w:name="Table Grid 2" w:semiHidden="1" w:unhideWhenUsed="1"/>
-    <w:lsdException w:name="Table Grid 3" w:semiHidden="1" w:unhideWhenUsed="1"/>
-    <w:lsdException w:name="Table Grid 4" w:semiHidden="1" w:unhideWhenUsed="1"/>
-    <w:lsdException w:name="Table Grid 5" w:semiHidden="1" w:unhideWhenUsed="1"/>
-    <w:lsdException w:name="Table Grid 6" w:semiHidden="1" w:unhideWhenUsed="1"/>
-    <w:lsdException w:name="Table Grid 7" w:semiHidden="1" w:unhideWhenUsed="1"/>
-    <w:lsdException w:name="Table Grid 8" w:semiHidden="1" w:unhideWhenUsed="1"/>
-    <w:lsdException w:name="Table List 1" w:semiHidden="1" w:unhideWhenUsed="1"/>
-    <w:lsdException w:name="Table List 2" w:semiHidden="1" w:unhideWhenUsed="1"/>
-    <w:lsdException w:name="Table List 3" w:semiHidden="1" w:unhideWhenUsed="1"/>
-    <w:lsdException w:name="Table List 4" w:semiHidden="1" w:unhideWhenUsed="1"/>
-    <w:lsdException w:name="Table List 5" w:semiHidden="1" w:unhideWhenUsed="1"/>
-    <w:lsdException w:name="Table List 6" w:semiHidden="1" w:unhideWhenUsed="1"/>
-    <w:lsdException w:name="Table List 7" w:semiHidden="1" w:unhideWhenUsed="1"/>
-    <w:lsdException w:name="Table List 8" w:semiHidden="1" w:unhideWhenUsed="1"/>
-    <w:lsdException w:name="Table 3D effects 1" w:semiHidden="1" w:unhideWhenUsed="1"/>
-    <w:lsdException w:name="Table 3D effects 2" w:semiHidden="1" w:unhideWhenUsed="1"/>
-    <w:lsdException w:name="Table 3D effects 3" w:semiHidden="1" w:unhideWhenUsed="1"/>
-    <w:lsdException w:name="Table Contemporary" w:semiHidden="1" w:unhideWhenUsed="1"/>
-    <w:lsdException w:name="Table Elegant" w:semiHidden="1" w:unhideWhenUsed="1"/>
-    <w:lsdException w:name="Table Professional" w:semiHidden="1" w:unhideWhenUsed="1"/>
-    <w:lsdException w:name="Table Subtle 1" w:semiHidden="1" w:unhideWhenUsed="1"/>
-    <w:lsdException w:name="Table Subtle 2" w:semiHidden="1" w:unhideWhenUsed="1"/>
-    <w:lsdException w:name="Table Web 1" w:semiHidden="1" w:unhideWhenUsed="1"/>
-    <w:lsdException w:name="Table Web 2" w:semiHidden="1" w:unhideWhenUsed="1"/>
-    <w:lsdException w:name="Table Web 3" w:semiHidden="1" w:unhideWhenUsed="1"/>
-    <w:lsdException w:name="Balloon Text" w:semiHidden="1" w:unhideWhenUsed="1"/>
-    <w:lsdException w:name="Table Grid" w:uiPriority="39"/>
-    <w:lsdException w:name="Table Theme" w:semiHidden="1" w:unhideWhenUsed="1"/>
-    <w:lsdException w:name="Placeholder Text" w:semiHidden="1"/>
-    <w:lsdException w:name="No Spacing" w:uiPriority="1" w:qFormat="1"/>
-    <w:lsdException w:name="Light Shading" w:uiPriority="60"/>
-    <w:lsdException w:name="Light List" w:uiPriority="61"/>
-    <w:lsdException w:name="Light Grid" w:uiPriority="62"/>
-    <w:lsdException w:name="Medium Shading 1" w:uiPriority="63"/>
-    <w:lsdException w:name="Medium Shading 2" w:uiPriority="64"/>
-    <w:lsdException w:name="Medium List 1" w:uiPriority="65"/>
-    <w:lsdException w:name="Medium List 2" w:uiPriority="66"/>
-    <w:lsdException w:name="Medium Grid 1" w:uiPriority="67"/>
-    <w:lsdException w:name="Medium Grid 2" w:uiPriority="68"/>
-    <w:lsdException w:name="Medium Grid 3" w:uiPriority="69"/>
-    <w:lsdException w:name="Dark List" w:uiPriority="70"/>
-    <w:lsdException w:name="Colorful Shading" w:uiPriority="71"/>
-    <w:lsdException w:name="Colorful List" w:uiPriority="72"/>
-    <w:lsdException w:name="Colorful Grid" w:uiPriority="73"/>
-    <w:lsdException w:name="Light Shading Accent 1" w:uiPriority="60"/>
-    <w:lsdException w:name="Light List Accent 1" w:uiPriority="61"/>
-    <w:lsdException w:name="Light Grid Accent 1" w:uiPriority="62"/>
-    <w:lsdException w:name="Medium Shading 1 Accent 1" w:uiPriority="63"/>
-    <w:lsdException w:name="Medium Shading 2 Accent 1" w:uiPriority="64"/>
-    <w:lsdException w:name="Medium List 1 Accent 1" w:uiPriority="65"/>
-    <w:lsdException w:name="Revision" w:semiHidden="1"/>
-    <w:lsdException w:name="List Paragraph" w:uiPriority="34" w:qFormat="1"/>
-    <w:lsdException w:name="Quote" w:uiPriority="29" w:qFormat="1"/>
-    <w:lsdException w:name="Intense Quote" w:uiPriority="30" w:qFormat="1"/>
-    <w:lsdException w:name="Medium List 2 Accent 1" w:uiPriority="66"/>
-    <w:lsdException w:name="Medium Grid 1 Accent 1" w:uiPriority="67"/>
-    <w:lsdException w:name="Medium Grid 2 Accent 1" w:uiPriority="68"/>
-    <w:lsdException w:name="Medium Grid 3 Accent 1" w:uiPriority="69"/>
-    <w:lsdException w:name="Dark List Accent 1" w:uiPriority="70"/>
-    <w:lsdException w:name="Colorful Shading Accent 1" w:uiPriority="71"/>
-    <w:lsdException w:name="Colorful List Accent 1" w:uiPriority="72"/>
-    <w:lsdException w:name="Colorful Grid Accent 1" w:uiPriority="73"/>
-    <w:lsdException w:name="Light Shading Accent 2" w:uiPriority="60"/>
-    <w:lsdException w:name="Light List Accent 2" w:uiPriority="61"/>
-    <w:lsdException w:name="Light Grid Accent 2" w:uiPriority="62"/>
-    <w:lsdException w:name="Medium Shading 1 Accent 2" w:uiPriority="63"/>
-    <w:lsdException w:name="Medium Shading 2 Accent 2" w:uiPriority="64"/>
-    <w:lsdException w:name="Medium List 1 Accent 2" w:uiPriority="65"/>
-    <w:lsdException w:name="Medium List 2 Accent 2" w:uiPriority="66"/>
-    <w:lsdException w:name="Medium Grid 1 Accent 2" w:uiPriority="67"/>
-    <w:lsdException w:name="Medium Grid 2 Accent 2" w:uiPriority="68"/>
-    <w:lsdException w:name="Medium Grid 3 Accent 2" w:uiPriority="69"/>
-    <w:lsdException w:name="Dark List Accent 2" w:uiPriority="70"/>
-    <w:lsdException w:name="Colorful Shading Accent 2" w:uiPriority="71"/>
-    <w:lsdException w:name="Colorful List Accent 2" w:uiPriority="72"/>
-    <w:lsdException w:name="Colorful Grid Accent 2" w:uiPriority="73"/>
-    <w:lsdException w:name="Light Shading Accent 3" w:uiPriority="60"/>
-    <w:lsdException w:name="Light List Accent 3" w:uiPriority="61"/>
-    <w:lsdException w:name="Light Grid Accent 3" w:uiPriority="62"/>
-    <w:lsdException w:name="Medium Shading 1 Accent 3" w:uiPriority="63"/>
-    <w:lsdException w:name="Medium Shading 2 Accent 3" w:uiPriority="64"/>
-    <w:lsdException w:name="Medium List 1 Accent 3" w:uiPriority="65"/>
-    <w:lsdException w:name="Medium List 2 Accent 3" w:uiPriority="66"/>
-    <w:lsdException w:name="Medium Grid 1 Accent 3" w:uiPriority="67"/>
-    <w:lsdException w:name="Medium Grid 2 Accent 3" w:uiPriority="68"/>
-    <w:lsdException w:name="Medium Grid 3 Accent 3" w:uiPriority="69"/>
-    <w:lsdException w:name="Dark List Accent 3" w:uiPriority="70"/>
-    <w:lsdException w:name="Colorful Shading Accent 3" w:uiPriority="71"/>
-    <w:lsdException w:name="Colorful List Accent 3" w:uiPriority="72"/>
-    <w:lsdException w:name="Colorful Grid Accent 3" w:uiPriority="73"/>
-    <w:lsdException w:name="Light Shading Accent 4" w:uiPriority="60"/>
-    <w:lsdException w:name="Light List Accent 4" w:uiPriority="61"/>
-    <w:lsdException w:name="Light Grid Accent 4" w:uiPriority="62"/>
-    <w:lsdException w:name="Medium Shading 1 Accent 4" w:uiPriority="63"/>
-    <w:lsdException w:name="Medium Shading 2 Accent 4" w:uiPriority="64"/>
-    <w:lsdException w:name="Medium List 1 Accent 4" w:uiPriority="65"/>
-    <w:lsdException w:name="Medium List 2 Accent 4" w:uiPriority="66"/>
-    <w:lsdException w:name="Medium Grid 1 Accent 4" w:uiPriority="67"/>
-    <w:lsdException w:name="Medium Grid 2 Accent 4" w:uiPriority="68"/>
-    <w:lsdException w:name="Medium Grid 3 Accent 4" w:uiPriority="69"/>
-    <w:lsdException w:name="Dark List Accent 4" w:uiPriority="70"/>
-    <w:lsdException w:name="Colorful Shading Accent 4" w:uiPriority="71"/>
-    <w:lsdException w:name="Colorful List Accent 4" w:uiPriority="72"/>
-    <w:lsdException w:name="Colorful Grid Accent 4" w:uiPriority="73"/>
-    <w:lsdException w:name="Light Shading Accent 5" w:uiPriority="60"/>
-    <w:lsdException w:name="Light List Accent 5" w:uiPriority="61"/>
-    <w:lsdException w:name="Light Grid Accent 5" w:uiPriority="62"/>
-    <w:lsdException w:name="Medium Shading 1 Accent 5" w:uiPriority="63"/>
-    <w:lsdException w:name="Medium Shading 2 Accent 5" w:uiPriority="64"/>
-    <w:lsdException w:name="Medium List 1 Accent 5" w:uiPriority="65"/>
-    <w:lsdException w:name="Medium List 2 Accent 5" w:uiPriority="66"/>
-    <w:lsdException w:name="Medium Grid 1 Accent 5" w:uiPriority="67"/>
-    <w:lsdException w:name="Medium Grid 2 Accent 5" w:uiPriority="68"/>
-    <w:lsdException w:name="Medium Grid 3 Accent 5" w:uiPriority="69"/>
-    <w:lsdException w:name="Dark List Accent 5" w:uiPriority="70"/>
-    <w:lsdException w:name="Colorful Shading Accent 5" w:uiPriority="71"/>
-    <w:lsdException w:name="Colorful List Accent 5" w:uiPriority="72"/>
-    <w:lsdException w:name="Colorful Grid Accent 5" w:uiPriority="73"/>
-    <w:lsdException w:name="Light Shading Accent 6" w:uiPriority="60"/>
-    <w:lsdException w:name="Light List Accent 6" w:uiPriority="61"/>
-    <w:lsdException w:name="Light Grid Accent 6" w:uiPriority="62"/>
-    <w:lsdException w:name="Medium Shading 1 Accent 6" w:uiPriority="63"/>
-    <w:lsdException w:name="Medium Shading 2 Accent 6" w:uiPriority="64"/>
-    <w:lsdException w:name="Medium List 1 Accent 6" w:uiPriority="65"/>
-    <w:lsdException w:name="Medium List 2 Accent 6" w:uiPriority="66"/>
-    <w:lsdException w:name="Medium Grid 1 Accent 6" w:uiPriority="67"/>
-    <w:lsdException w:name="Medium Grid 2 Accent 6" w:uiPriority="68"/>
-    <w:lsdException w:name="Medium Grid 3 Accent 6" w:uiPriority="69"/>
-    <w:lsdException w:name="Dark List Accent 6" w:uiPriority="70"/>
-    <w:lsdException w:name="Colorful Shading Accent 6" w:uiPriority="71"/>
-    <w:lsdException w:name="Colorful List Accent 6" w:uiPriority="72"/>
-    <w:lsdException w:name="Colorful Grid Accent 6" w:uiPriority="73"/>
-    <w:lsdException w:name="Subtle Emphasis" w:uiPriority="19" w:qFormat="1"/>
-    <w:lsdException w:name="Intense Emphasis" w:uiPriority="21" w:qFormat="1"/>
-    <w:lsdException w:name="Subtle Reference" w:uiPriority="31" w:qFormat="1"/>
-    <w:lsdException w:name="Intense Reference" w:uiPriority="32" w:qFormat="1"/>
-    <w:lsdException w:name="Book Title" w:uiPriority="33" w:qFormat="1"/>
-    <w:lsdException w:name="Bibliography" w:semiHidden="1" w:uiPriority="37" w:unhideWhenUsed="1"/>
-    <w:lsdException w:name="TOC Heading" w:semiHidden="1" w:uiPriority="39" w:unhideWhenUsed="1" w:qFormat="1"/>
-    <w:lsdException w:name="Plain Table 1" w:uiPriority="41"/>
-    <w:lsdException w:name="Plain Table 2" w:uiPriority="42"/>
-    <w:lsdException w:name="Plain Table 3" w:uiPriority="43"/>
-    <w:lsdException w:name="Plain Table 4" w:uiPriority="44"/>
-    <w:lsdException w:name="Plain Table 5" w:uiPriority="45"/>
-    <w:lsdException w:name="Grid Table Light" w:uiPriority="40"/>
-    <w:lsdException w:name="Grid Table 1 Light" w:uiPriority="46"/>
-    <w:lsdException w:name="Grid Table 2" w:uiPriority="47"/>
-    <w:lsdException w:name="Grid Table 3" w:uiPriority="48"/>
-    <w:lsdException w:name="Grid Table 4" w:uiPriority="49"/>
-    <w:lsdException w:name="Grid Table 5 Dark" w:uiPriority="50"/>
-    <w:lsdException w:name="Grid Table 6 Colorful" w:uiPriority="51"/>
-    <w:lsdException w:name="Grid Table 7 Colorful" w:uiPriority="52"/>
-    <w:lsdException w:name="Grid Table 1 Light Accent 1" w:uiPriority="46"/>
-    <w:lsdException w:name="Grid Table 2 Accent 1" w:uiPriority="47"/>
-    <w:lsdException w:name="Grid Table 3 Accent 1" w:uiPriority="48"/>
-    <w:lsdException w:name="Grid Table 4 Accent 1" w:uiPriority="49"/>
-    <w:lsdException w:name="Grid Table 5 Dark Accent 1" w:uiPriority="50"/>
-    <w:lsdException w:name="Grid Table 6 Colorful Accent 1" w:uiPriority="51"/>
-    <w:lsdException w:name="Grid Table 7 Colorful Accent 1" w:uiPriority="52"/>
-    <w:lsdException w:name="Grid Table 1 Light Accent 2" w:uiPriority="46"/>
-    <w:lsdException w:name="Grid Table 2 Accent 2" w:uiPriority="47"/>
-    <w:lsdException w:name="Grid Table 3 Accent 2" w:uiPriority="48"/>
-    <w:lsdException w:name="Grid Table 4 Accent 2" w:uiPriority="49"/>
-    <w:lsdException w:name="Grid Table 5 Dark Accent 2" w:uiPriority="50"/>
-    <w:lsdException w:name="Grid Table 6 Colorful Accent 2" w:uiPriority="51"/>
-    <w:lsdException w:name="Grid Table 7 Colorful Accent 2" w:uiPriority="52"/>
-    <w:lsdException w:name="Grid Table 1 Light Accent 3" w:uiPriority="46"/>
-    <w:lsdException w:name="Grid Table 2 Accent 3" w:uiPriority="47"/>
-    <w:lsdException w:name="Grid Table 3 Accent 3" w:uiPriority="48"/>
-    <w:lsdException w:name="Grid Table 4 Accent 3" w:uiPriority="49"/>
-    <w:lsdException w:name="Grid Table 5 Dark Accent 3" w:uiPriority="50"/>
-    <w:lsdException w:name="Grid Table 6 Colorful Accent 3" w:uiPriority="51"/>
-    <w:lsdException w:name="Grid Table 7 Colorful Accent 3" w:uiPriority="52"/>
-    <w:lsdException w:name="Grid Table 1 Light Accent 4" w:uiPriority="46"/>
-    <w:lsdException w:name="Grid Table 2 Accent 4" w:uiPriority="47"/>
-    <w:lsdException w:name="Grid Table 3 Accent 4" w:uiPriority="48"/>
-    <w:lsdException w:name="Grid Table 4 Accent 4" w:uiPriority="49"/>
-    <w:lsdException w:name="Grid Table 5 Dark Accent 4" w:uiPriority="50"/>
-    <w:lsdException w:name="Grid Table 6 Colorful Accent 4" w:uiPriority="51"/>
-    <w:lsdException w:name="Grid Table 7 Colorful Accent 4" w:uiPriority="52"/>
-    <w:lsdException w:name="Grid Table 1 Light Accent 5" w:uiPriority="46"/>
-    <w:lsdException w:name="Grid Table 2 Accent 5" w:uiPriority="47"/>
-    <w:lsdException w:name="Grid Table 3 Accent 5" w:uiPriority="48"/>
-    <w:lsdException w:name="Grid Table 4 Accent 5" w:uiPriority="49"/>
-    <w:lsdException w:name="Grid Table 5 Dark Accent 5" w:uiPriority="50"/>
-    <w:lsdException w:name="Grid Table 6 Colorful Accent 5" w:uiPriority="51"/>
-    <w:lsdException w:name="Grid Table 7 Colorful Accent 5" w:uiPriority="52"/>
-    <w:lsdException w:name="Grid Table 1 Light Accent 6" w:uiPriority="46"/>
-    <w:lsdException w:name="Grid Table 2 Accent 6" w:uiPriority="47"/>
-    <w:lsdException w:name="Grid Table 3 Accent 6" w:uiPriority="48"/>
-    <w:lsdException w:name="Grid Table 4 Accent 6" w:uiPriority="49"/>
-    <w:lsdException w:name="Grid Table 5 Dark Accent 6" w:uiPriority="50"/>
-    <w:lsdException w:name="Grid Table 6 Colorful Accent 6" w:uiPriority="51"/>
-    <w:lsdException w:name="Grid Table 7 Colorful Accent 6" w:uiPriority="52"/>
-    <w:lsdException w:name="List Table 1 Light" w:uiPriority="46"/>
-    <w:lsdException w:name="List Table 2" w:uiPriority="47"/>
-    <w:lsdException w:name="List Table 3" w:uiPriority="48"/>
-    <w:lsdException w:name="List Table 4" w:uiPriority="49"/>
-    <w:lsdException w:name="List Table 5 Dark" w:uiPriority="50"/>
-    <w:lsdException w:name="List Table 6 Colorful" w:uiPriority="51"/>
-    <w:lsdException w:name="List Table 7 Colorful" w:uiPriority="52"/>
-    <w:lsdException w:name="List Table 1 Light Accent 1" w:uiPriority="46"/>
-    <w:lsdException w:name="List Table 2 Accent 1" w:uiPriority="47"/>
-    <w:lsdException w:name="List Table 3 Accent 1" w:uiPriority="48"/>
-    <w:lsdException w:name="List Table 4 Accent 1" w:uiPriority="49"/>
-    <w:lsdException w:name="List Table 5 Dark Accent 1" w:uiPriority="50"/>
-    <w:lsdException w:name="List Table 6 Colorful Accent 1" w:uiPriority="51"/>
-    <w:lsdException w:name="List Table 7 Colorful Accent 1" w:uiPriority="52"/>
-    <w:lsdException w:name="List Table 1 Light Accent 2" w:uiPriority="46"/>
-    <w:lsdException w:name="List Table 2 Accent 2" w:uiPriority="47"/>
-    <w:lsdException w:name="List Table 3 Accent 2" w:uiPriority="48"/>
-    <w:lsdException w:name="List Table 4 Accent 2" w:uiPriority="49"/>
-    <w:lsdException w:name="List Table 5 Dark Accent 2" w:uiPriority="50"/>
-    <w:lsdException w:name="List Table 6 Colorful Accent 2" w:uiPriority="51"/>
-    <w:lsdException w:name="List Table 7 Colorful Accent 2" w:uiPriority="52"/>
-    <w:lsdException w:name="List Table 1 Light Accent 3" w:uiPriority="46"/>
-    <w:lsdException w:name="List Table 2 Accent 3" w:uiPriority="47"/>
-    <w:lsdException w:name="List Table 3 Accent 3" w:uiPriority="48"/>
-    <w:lsdException w:name="List Table 4 Accent 3" w:uiPriority="49"/>
-    <w:lsdException w:name="List Table 5 Dark Accent 3" w:uiPriority="50"/>
-    <w:lsdException w:name="List Table 6 Colorful Accent 3" w:uiPriority="51"/>
-    <w:lsdException w:name="List Table 7 Colorful Accent 3" w:uiPriority="52"/>
-    <w:lsdException w:name="List Table 1 Light Accent 4" w:uiPriority="46"/>
-    <w:lsdException w:name="List Table 2 Accent 4" w:uiPriority="47"/>
-    <w:lsdException w:name="List Table 3 Accent 4" w:uiPriority="48"/>
-    <w:lsdException w:name="List Table 4 Accent 4" w:uiPriority="49"/>
-    <w:lsdException w:name="List Table 5 Dark Accent 4" w:uiPriority="50"/>
-    <w:lsdException w:name="List Table 6 Colorful Accent 4" w:uiPriority="51"/>
-    <w:lsdException w:name="List Table 7 Colorful Accent 4" w:uiPriority="52"/>
-    <w:lsdException w:name="List Table 1 Light Accent 5" w:uiPriority="46"/>
-    <w:lsdException w:name="List Table 2 Accent 5" w:uiPriority="47"/>
-    <w:lsdException w:name="List Table 3 Accent 5" w:uiPriority="48"/>
-    <w:lsdException w:name="List Table 4 Accent 5" w:uiPriority="49"/>
-    <w:lsdException w:name="List Table 5 Dark Accent 5" w:uiPriority="50"/>
-    <w:lsdException w:name="List Table 6 Colorful Accent 5" w:uiPriority="51"/>
-    <w:lsdException w:name="List Table 7 Colorful Accent 5" w:uiPriority="52"/>
-    <w:lsdException w:name="List Table 1 Light Accent 6" w:uiPriority="46"/>
-    <w:lsdException w:name="List Table 2 Accent 6" w:uiPriority="47"/>
-    <w:lsdException w:name="List Table 3 Accent 6" w:uiPriority="48"/>
-    <w:lsdException w:name="List Table 4 Accent 6" w:uiPriority="49"/>
-    <w:lsdException w:name="List Table 5 Dark Accent 6" w:uiPriority="50"/>
-    <w:lsdException w:name="List Table 6 Colorful Accent 6" w:uiPriority="51"/>
-    <w:lsdException w:name="List Table 7 Colorful Accent 6" w:uiPriority="52"/>
-    <w:lsdException w:name="Mention" w:semiHidden="1" w:unhideWhenUsed="1"/>
-    <w:lsdException w:name="Smart Hyperlink" w:semiHidden="1" w:unhideWhenUsed="1"/>
-    <w:lsdException w:name="Hashtag" w:semiHidden="1" w:unhideWhenUsed="1"/>
-    <w:lsdException w:name="Unresolved Mention" w:semiHidden="1" w:unhideWhenUsed="1"/>
+  <w:latentStyles w:defLockedState="0" w:defUIPriority="99" w:defSemiHidden="1" w:defUnhideWhenUsed="1" w:defQFormat="0" w:count="267">
+    <w:lsdException w:name="Normal" w:semiHidden="0" w:uiPriority="0" w:unhideWhenUsed="0" w:qFormat="1"/>
+    <w:lsdException w:name="heading 1" w:semiHidden="0" w:uiPriority="9" w:unhideWhenUsed="0" w:qFormat="1"/>
+    <w:lsdException w:name="heading 2" w:uiPriority="9" w:qFormat="1"/>
+    <w:lsdException w:name="heading 3" w:uiPriority="9" w:qFormat="1"/>
+    <w:lsdException w:name="heading 4" w:uiPriority="9" w:qFormat="1"/>
+    <w:lsdException w:name="heading 5" w:uiPriority="9" w:qFormat="1"/>
+    <w:lsdException w:name="heading 6" w:uiPriority="9" w:qFormat="1"/>
+    <w:lsdException w:name="heading 7" w:uiPriority="9" w:qFormat="1"/>
+    <w:lsdException w:name="heading 8" w:uiPriority="9" w:qFormat="1"/>
+    <w:lsdException w:name="heading 9" w:uiPriority="9" w:qFormat="1"/>
+    <w:lsdException w:name="toc 1" w:uiPriority="39"/>
+    <w:lsdException w:name="toc 2" w:uiPriority="39"/>
+    <w:lsdException w:name="toc 3" w:uiPriority="39"/>
+    <w:lsdException w:name="toc 4" w:uiPriority="39"/>
+    <w:lsdException w:name="toc 5" w:uiPriority="39"/>
+    <w:lsdException w:name="toc 6" w:uiPriority="39"/>
+    <w:lsdException w:name="toc 7" w:uiPriority="39"/>
+    <w:lsdException w:name="toc 8" w:uiPriority="39"/>
+    <w:lsdException w:name="toc 9" w:uiPriority="39"/>
+    <w:lsdException w:name="caption" w:uiPriority="35" w:qFormat="1"/>
+    <w:lsdException w:name="Title" w:semiHidden="0" w:uiPriority="10" w:unhideWhenUsed="0" w:qFormat="1"/>
+    <w:lsdException w:name="Default Paragraph Font" w:uiPriority="1"/>
+    <w:lsdException w:name="Subtitle" w:semiHidden="0" w:uiPriority="11" w:unhideWhenUsed="0" w:qFormat="1"/>
+    <w:lsdException w:name="Strong" w:semiHidden="0" w:uiPriority="22" w:unhideWhenUsed="0" w:qFormat="1"/>
+    <w:lsdException w:name="Emphasis" w:semiHidden="0" w:uiPriority="20" w:unhideWhenUsed="0" w:qFormat="1"/>
+    <w:lsdException w:name="Table Grid" w:semiHidden="0" w:uiPriority="39" w:unhideWhenUsed="0"/>
+    <w:lsdException w:name="Placeholder Text" w:unhideWhenUsed="0"/>
+    <w:lsdException w:name="No Spacing" w:semiHidden="0" w:uiPriority="1" w:unhideWhenUsed="0" w:qFormat="1"/>
+    <w:lsdException w:name="Light Shading" w:semiHidden="0" w:uiPriority="60" w:unhideWhenUsed="0"/>
+    <w:lsdException w:name="Light List" w:semiHidden="0" w:uiPriority="61" w:unhideWhenUsed="0"/>
+    <w:lsdException w:name="Light Grid" w:semiHidden="0" w:uiPriority="62" w:unhideWhenUsed="0"/>
+    <w:lsdException w:name="Medium Shading 1" w:semiHidden="0" w:uiPriority="63" w:unhideWhenUsed="0"/>
+    <w:lsdException w:name="Medium Shading 2" w:semiHidden="0" w:uiPriority="64" w:unhideWhenUsed="0"/>
+    <w:lsdException w:name="Medium List 1" w:semiHidden="0" w:uiPriority="65" w:unhideWhenUsed="0"/>
+    <w:lsdException w:name="Medium List 2" w:semiHidden="0" w:uiPriority="66" w:unhideWhenUsed="0"/>
+    <w:lsdException w:name="Medium Grid 1" w:semiHidden="0" w:uiPriority="67" w:unhideWhenUsed="0"/>
+    <w:lsdException w:name="Medium Grid 2" w:semiHidden="0" w:uiPriority="68" w:unhideWhenUsed="0"/>
+    <w:lsdException w:name="Medium Grid 3" w:semiHidden="0" w:uiPriority="69" w:unhideWhenUsed="0"/>
+    <w:lsdException w:name="Dark List" w:semiHidden="0" w:uiPriority="70" w:unhideWhenUsed="0"/>
+    <w:lsdException w:name="Colorful Shading" w:semiHidden="0" w:uiPriority="71" w:unhideWhenUsed="0"/>
+    <w:lsdException w:name="Colorful List" w:semiHidden="0" w:uiPriority="72" w:unhideWhenUsed="0"/>
+    <w:lsdException w:name="Colorful Grid" w:semiHidden="0" w:uiPriority="73" w:unhideWhenUsed="0"/>
+    <w:lsdException w:name="Light Shading Accent 1" w:semiHidden="0" w:uiPriority="60" w:unhideWhenUsed="0"/>
+    <w:lsdException w:name="Light List Accent 1" w:semiHidden="0" w:uiPriority="61" w:unhideWhenUsed="0"/>
+    <w:lsdException w:name="Light Grid Accent 1" w:semiHidden="0" w:uiPriority="62" w:unhideWhenUsed="0"/>
+    <w:lsdException w:name="Medium Shading 1 Accent 1" w:semiHidden="0" w:uiPriority="63" w:unhideWhenUsed="0"/>
+    <w:lsdException w:name="Medium Shading 2 Accent 1" w:semiHidden="0" w:uiPriority="64" w:unhideWhenUsed="0"/>
+    <w:lsdException w:name="Medium List 1 Accent 1" w:semiHidden="0" w:uiPriority="65" w:unhideWhenUsed="0"/>
+    <w:lsdException w:name="Revision" w:unhideWhenUsed="0"/>
+    <w:lsdException w:name="List Paragraph" w:semiHidden="0" w:uiPriority="34" w:unhideWhenUsed="0" w:qFormat="1"/>
+    <w:lsdException w:name="Quote" w:semiHidden="0" w:uiPriority="29" w:unhideWhenUsed="0" w:qFormat="1"/>
+    <w:lsdException w:name="Intense Quote" w:semiHidden="0" w:uiPriority="30" w:unhideWhenUsed="0" w:qFormat="1"/>
+    <w:lsdException w:name="Medium List 2 Accent 1" w:semiHidden="0" w:uiPriority="66" w:unhideWhenUsed="0"/>
+    <w:lsdException w:name="Medium Grid 1 Accent 1" w:semiHidden="0" w:uiPriority="67" w:unhideWhenUsed="0"/>
+    <w:lsdException w:name="Medium Grid 2 Accent 1" w:semiHidden="0" w:uiPriority="68" w:unhideWhenUsed="0"/>
+    <w:lsdException w:name="Medium Grid 3 Accent 1" w:semiHidden="0" w:uiPriority="69" w:unhideWhenUsed="0"/>
+    <w:lsdException w:name="Dark List Accent 1" w:semiHidden="0" w:uiPriority="70" w:unhideWhenUsed="0"/>
+    <w:lsdException w:name="Colorful Shading Accent 1" w:semiHidden="0" w:uiPriority="71" w:unhideWhenUsed="0"/>
+    <w:lsdException w:name="Colorful List Accent 1" w:semiHidden="0" w:uiPriority="72" w:unhideWhenUsed="0"/>
+    <w:lsdException w:name="Colorful Grid Accent 1" w:semiHidden="0" w:uiPriority="73" w:unhideWhenUsed="0"/>
+    <w:lsdException w:name="Light Shading Accent 2" w:semiHidden="0" w:uiPriority="60" w:unhideWhenUsed="0"/>
+    <w:lsdException w:name="Light List Accent 2" w:semiHidden="0" w:uiPriority="61" w:unhideWhenUsed="0"/>
+    <w:lsdException w:name="Light Grid Accent 2" w:semiHidden="0" w:uiPriority="62" w:unhideWhenUsed="0"/>
+    <w:lsdException w:name="Medium Shading 1 Accent 2" w:semiHidden="0" w:uiPriority="63" w:unhideWhenUsed="0"/>
+    <w:lsdException w:name="Medium Shading 2 Accent 2" w:semiHidden="0" w:uiPriority="64" w:unhideWhenUsed="0"/>
+    <w:lsdException w:name="Medium List 1 Accent 2" w:semiHidden="0" w:uiPriority="65" w:unhideWhenUsed="0"/>
+    <w:lsdException w:name="Medium List 2 Accent 2" w:semiHidden="0" w:uiPriority="66" w:unhideWhenUsed="0"/>
+    <w:lsdException w:name="Medium Grid 1 Accent 2" w:semiHidden="0" w:uiPriority="67" w:unhideWhenUsed="0"/>
+    <w:lsdException w:name="Medium Grid 2 Accent 2" w:semiHidden="0" w:uiPriority="68" w:unhideWhenUsed="0"/>
+    <w:lsdException w:name="Medium Grid 3 Accent 2" w:semiHidden="0" w:uiPriority="69" w:unhideWhenUsed="0"/>
+    <w:lsdException w:name="Dark List Accent 2" w:semiHidden="0" w:uiPriority="70" w:unhideWhenUsed="0"/>
+    <w:lsdException w:name="Colorful Shading Accent 2" w:semiHidden="0" w:uiPriority="71" w:unhideWhenUsed="0"/>
+    <w:lsdException w:name="Colorful List Accent 2" w:semiHidden="0" w:uiPriority="72" w:unhideWhenUsed="0"/>
+    <w:lsdException w:name="Colorful Grid Accent 2" w:semiHidden="0" w:uiPriority="73" w:unhideWhenUsed="0"/>
+    <w:lsdException w:name="Light Shading Accent 3" w:semiHidden="0" w:uiPriority="60" w:unhideWhenUsed="0"/>
+    <w:lsdException w:name="Light List Accent 3" w:semiHidden="0" w:uiPriority="61" w:unhideWhenUsed="0"/>
+    <w:lsdException w:name="Light Grid Accent 3" w:semiHidden="0" w:uiPriority="62" w:unhideWhenUsed="0"/>
+    <w:lsdException w:name="Medium Shading 1 Accent 3" w:semiHidden="0" w:uiPriority="63" w:unhideWhenUsed="0"/>
+    <w:lsdException w:name="Medium Shading 2 Accent 3" w:semiHidden="0" w:uiPriority="64" w:unhideWhenUsed="0"/>
+    <w:lsdException w:name="Medium List 1 Accent 3" w:semiHidden="0" w:uiPriority="65" w:unhideWhenUsed="0"/>
+    <w:lsdException w:name="Medium List 2 Accent 3" w:semiHidden="0" w:uiPriority="66" w:unhideWhenUsed="0"/>
+    <w:lsdException w:name="Medium Grid 1 Accent 3" w:semiHidden="0" w:uiPriority="67" w:unhideWhenUsed="0"/>
+    <w:lsdException w:name="Medium Grid 2 Accent 3" w:semiHidden="0" w:uiPriority="68" w:unhideWhenUsed="0"/>
+    <w:lsdException w:name="Medium Grid 3 Accent 3" w:semiHidden="0" w:uiPriority="69" w:unhideWhenUsed="0"/>
+    <w:lsdException w:name="Dark List Accent 3" w:semiHidden="0" w:uiPriority="70" w:unhideWhenUsed="0"/>
+    <w:lsdException w:name="Colorful Shading Accent 3" w:semiHidden="0" w:uiPriority="71" w:unhideWhenUsed="0"/>
+    <w:lsdException w:name="Colorful List Accent 3" w:semiHidden="0" w:uiPriority="72" w:unhideWhenUsed="0"/>
+    <w:lsdException w:name="Colorful Grid Accent 3" w:semiHidden="0" w:uiPriority="73" w:unhideWhenUsed="0"/>
+    <w:lsdException w:name="Light Shading Accent 4" w:semiHidden="0" w:uiPriority="60" w:unhideWhenUsed="0"/>
+    <w:lsdException w:name="Light List Accent 4" w:semiHidden="0" w:uiPriority="61" w:unhideWhenUsed="0"/>
+    <w:lsdException w:name="Light Grid Accent 4" w:semiHidden="0" w:uiPriority="62" w:unhideWhenUsed="0"/>
+    <w:lsdException w:name="Medium Shading 1 Accent 4" w:semiHidden="0" w:uiPriority="63" w:unhideWhenUsed="0"/>
+    <w:lsdException w:name="Medium Shading 2 Accent 4" w:semiHidden="0" w:uiPriority="64" w:unhideWhenUsed="0"/>
+    <w:lsdException w:name="Medium List 1 Accent 4" w:semiHidden="0" w:uiPriority="65" w:unhideWhenUsed="0"/>
+    <w:lsdException w:name="Medium List 2 Accent 4" w:semiHidden="0" w:uiPriority="66" w:unhideWhenUsed="0"/>
+    <w:lsdException w:name="Medium Grid 1 Accent 4" w:semiHidden="0" w:uiPriority="67" w:unhideWhenUsed="0"/>
+    <w:lsdException w:name="Medium Grid 2 Accent 4" w:semiHidden="0" w:uiPriority="68" w:unhideWhenUsed="0"/>
+    <w:lsdException w:name="Medium Grid 3 Accent 4" w:semiHidden="0" w:uiPriority="69" w:unhideWhenUsed="0"/>
+    <w:lsdException w:name="Dark List Accent 4" w:semiHidden="0" w:uiPriority="70" w:unhideWhenUsed="0"/>
+    <w:lsdException w:name="Colorful Shading Accent 4" w:semiHidden="0" w:uiPriority="71" w:unhideWhenUsed="0"/>
+    <w:lsdException w:name="Colorful List Accent 4" w:semiHidden="0" w:uiPriority="72" w:unhideWhenUsed="0"/>
+    <w:lsdException w:name="Colorful Grid Accent 4" w:semiHidden="0" w:uiPriority="73" w:unhideWhenUsed="0"/>
+    <w:lsdException w:name="Light Shading Accent 5" w:semiHidden="0" w:uiPriority="60" w:unhideWhenUsed="0"/>
+    <w:lsdException w:name="Light List Accent 5" w:semiHidden="0" w:uiPriority="61" w:unhideWhenUsed="0"/>
+    <w:lsdException w:name="Light Grid Accent 5" w:semiHidden="0" w:uiPriority="62" w:unhideWhenUsed="0"/>
+    <w:lsdException w:name="Medium Shading 1 Accent 5" w:semiHidden="0" w:uiPriority="63" w:unhideWhenUsed="0"/>
+    <w:lsdException w:name="Medium Shading 2 Accent 5" w:semiHidden="0" w:uiPriority="64" w:unhideWhenUsed="0"/>
+    <w:lsdException w:name="Medium List 1 Accent 5" w:semiHidden="0" w:uiPriority="65" w:unhideWhenUsed="0"/>
+    <w:lsdException w:name="Medium List 2 Accent 5" w:semiHidden="0" w:uiPriority="66" w:unhideWhenUsed="0"/>
+    <w:lsdException w:name="Medium Grid 1 Accent 5" w:semiHidden="0" w:uiPriority="67" w:unhideWhenUsed="0"/>
+    <w:lsdException w:name="Medium Grid 2 Accent 5" w:semiHidden="0" w:uiPriority="68" w:unhideWhenUsed="0"/>
+    <w:lsdException w:name="Medium Grid 3 Accent 5" w:semiHidden="0" w:uiPriority="69" w:unhideWhenUsed="0"/>
+    <w:lsdException w:name="Dark List Accent 5" w:semiHidden="0" w:uiPriority="70" w:unhideWhenUsed="0"/>
+    <w:lsdException w:name="Colorful Shading Accent 5" w:semiHidden="0" w:uiPriority="71" w:unhideWhenUsed="0"/>
+    <w:lsdException w:name="Colorful List Accent 5" w:semiHidden="0" w:uiPriority="72" w:unhideWhenUsed="0"/>
+    <w:lsdException w:name="Colorful Grid Accent 5" w:semiHidden="0" w:uiPriority="73" w:unhideWhenUsed="0"/>
+    <w:lsdException w:name="Light Shading Accent 6" w:semiHidden="0" w:uiPriority="60" w:unhideWhenUsed="0"/>
+    <w:lsdException w:name="Light List Accent 6" w:semiHidden="0" w:uiPriority="61" w:unhideWhenUsed="0"/>
+    <w:lsdException w:name="Light Grid Accent 6" w:semiHidden="0" w:uiPriority="62" w:unhideWhenUsed="0"/>
+    <w:lsdException w:name="Medium Shading 1 Accent 6" w:semiHidden="0" w:uiPriority="63" w:unhideWhenUsed="0"/>
+    <w:lsdException w:name="Medium Shading 2 Accent 6" w:semiHidden="0" w:uiPriority="64" w:unhideWhenUsed="0"/>
+    <w:lsdException w:name="Medium List 1 Accent 6" w:semiHidden="0" w:uiPriority="65" w:unhideWhenUsed="0"/>
+    <w:lsdException w:name="Medium List 2 Accent 6" w:semiHidden="0" w:uiPriority="66" w:unhideWhenUsed="0"/>
+    <w:lsdException w:name="Medium Grid 1 Accent 6" w:semiHidden="0" w:uiPriority="67" w:unhideWhenUsed="0"/>
+    <w:lsdException w:name="Medium Grid 2 Accent 6" w:semiHidden="0" w:uiPriority="68" w:unhideWhenUsed="0"/>
+    <w:lsdException w:name="Medium Grid 3 Accent 6" w:semiHidden="0" w:uiPriority="69" w:unhideWhenUsed="0"/>
+    <w:lsdException w:name="Dark List Accent 6" w:semiHidden="0" w:uiPriority="70" w:unhideWhenUsed="0"/>
+    <w:lsdException w:name="Colorful Shading Accent 6" w:semiHidden="0" w:uiPriority="71" w:unhideWhenUsed="0"/>
+    <w:lsdException w:name="Colorful List Accent 6" w:semiHidden="0" w:uiPriority="72" w:unhideWhenUsed="0"/>
+    <w:lsdException w:name="Colorful Grid Accent 6" w:semiHidden="0" w:uiPriority="73" w:unhideWhenUsed="0"/>
+    <w:lsdException w:name="Subtle Emphasis" w:semiHidden="0" w:uiPriority="19" w:unhideWhenUsed="0" w:qFormat="1"/>
+    <w:lsdException w:name="Intense Emphasis" w:semiHidden="0" w:uiPriority="21" w:unhideWhenUsed="0" w:qFormat="1"/>
+    <w:lsdException w:name="Subtle Reference" w:semiHidden="0" w:uiPriority="31" w:unhideWhenUsed="0" w:qFormat="1"/>
+    <w:lsdException w:name="Intense Reference" w:semiHidden="0" w:uiPriority="32" w:unhideWhenUsed="0" w:qFormat="1"/>
+    <w:lsdException w:name="Book Title" w:semiHidden="0" w:uiPriority="33" w:unhideWhenUsed="0" w:qFormat="1"/>
+    <w:lsdException w:name="Bibliography" w:uiPriority="37"/>
+    <w:lsdException w:name="TOC Heading" w:uiPriority="39" w:qFormat="1"/>
   </w:latentStyles>
   <w:style w:type="paragraph" w:default="1" w:styleId="Normal">
     <w:name w:val="Normal"/>
     <w:qFormat/>
+    <w:rsid w:val="00BF4D8C"/>
   </w:style>
   <w:style w:type="paragraph" w:styleId="Titre1">
     <w:name w:val="heading 1"/>
@@ -3037,7 +2803,6 @@
   <w:style w:type="character" w:default="1" w:styleId="Policepardfaut">
     <w:name w:val="Default Paragraph Font"/>
     <w:uiPriority w:val="1"/>
-    <w:semiHidden/>
     <w:unhideWhenUsed/>
   </w:style>
   <w:style w:type="table" w:default="1" w:styleId="TableauNormal">
@@ -3045,6 +2810,7 @@
     <w:uiPriority w:val="99"/>
     <w:semiHidden/>
     <w:unhideWhenUsed/>
+    <w:qFormat/>
     <w:tblPr>
       <w:tblInd w:w="0" w:type="dxa"/>
       <w:tblCellMar>
@@ -3161,6 +2927,7 @@
       <w:spacing w:after="0" w:line="240" w:lineRule="auto"/>
     </w:pPr>
     <w:tblPr>
+      <w:tblInd w:w="0" w:type="dxa"/>
       <w:tblBorders>
         <w:top w:val="single" w:sz="4" w:space="0" w:color="auto"/>
         <w:left w:val="single" w:sz="4" w:space="0" w:color="auto"/>
@@ -3169,9 +2936,15 @@
         <w:insideH w:val="single" w:sz="4" w:space="0" w:color="auto"/>
         <w:insideV w:val="single" w:sz="4" w:space="0" w:color="auto"/>
       </w:tblBorders>
+      <w:tblCellMar>
+        <w:top w:w="0" w:type="dxa"/>
+        <w:left w:w="108" w:type="dxa"/>
+        <w:bottom w:w="0" w:type="dxa"/>
+        <w:right w:w="108" w:type="dxa"/>
+      </w:tblCellMar>
     </w:tblPr>
   </w:style>
-  <w:style w:type="character" w:styleId="Accentuationlgre">
+  <w:style w:type="character" w:styleId="Emphaseple">
     <w:name w:val="Subtle Emphasis"/>
     <w:basedOn w:val="Policepardfaut"/>
     <w:uiPriority w:val="19"/>
@@ -3429,7 +3202,7 @@
       <w:szCs w:val="20"/>
     </w:rPr>
   </w:style>
-  <w:style w:type="character" w:styleId="Mentionnonrsolue">
+  <w:style w:type="character" w:customStyle="1" w:styleId="UnresolvedMention">
     <w:name w:val="Unresolved Mention"/>
     <w:basedOn w:val="Policepardfaut"/>
     <w:uiPriority w:val="99"/>
@@ -3451,6 +3224,36 @@
     <w:rPr>
       <w:color w:val="954F72" w:themeColor="followedHyperlink"/>
       <w:u w:val="single"/>
+    </w:rPr>
+  </w:style>
+  <w:style w:type="paragraph" w:styleId="Textedebulles">
+    <w:name w:val="Balloon Text"/>
+    <w:basedOn w:val="Normal"/>
+    <w:link w:val="TextedebullesCar"/>
+    <w:uiPriority w:val="99"/>
+    <w:semiHidden/>
+    <w:unhideWhenUsed/>
+    <w:rsid w:val="00A65475"/>
+    <w:pPr>
+      <w:spacing w:after="0" w:line="240" w:lineRule="auto"/>
+    </w:pPr>
+    <w:rPr>
+      <w:rFonts w:ascii="Tahoma" w:hAnsi="Tahoma" w:cs="Tahoma"/>
+      <w:sz w:val="16"/>
+      <w:szCs w:val="16"/>
+    </w:rPr>
+  </w:style>
+  <w:style w:type="character" w:customStyle="1" w:styleId="TextedebullesCar">
+    <w:name w:val="Texte de bulles Car"/>
+    <w:basedOn w:val="Policepardfaut"/>
+    <w:link w:val="Textedebulles"/>
+    <w:uiPriority w:val="99"/>
+    <w:semiHidden/>
+    <w:rsid w:val="00A65475"/>
+    <w:rPr>
+      <w:rFonts w:ascii="Tahoma" w:hAnsi="Tahoma" w:cs="Tahoma"/>
+      <w:sz w:val="16"/>
+      <w:szCs w:val="16"/>
     </w:rPr>
   </w:style>
 </w:styles>
@@ -3499,7 +3302,7 @@
     </a:clrScheme>
     <a:fontScheme name="Office">
       <a:majorFont>
-        <a:latin typeface="Calibri Light" panose="020F0302020204030204"/>
+        <a:latin typeface="Calibri Light"/>
         <a:ea typeface=""/>
         <a:cs typeface=""/>
         <a:font script="Jpan" typeface="游ゴシック Light"/>
@@ -3551,7 +3354,7 @@
         <a:font script="Tfng" typeface="Ebrima"/>
       </a:majorFont>
       <a:minorFont>
-        <a:latin typeface="Calibri" panose="020F0502020204030204"/>
+        <a:latin typeface="Calibri"/>
         <a:ea typeface=""/>
         <a:cs typeface=""/>
         <a:font script="Jpan" typeface="游明朝"/>
@@ -3745,7 +3548,7 @@
   <a:extraClrSchemeLst/>
   <a:extLst>
     <a:ext uri="{05A4C25C-085E-4340-85A3-A5531E510DB2}">
-      <thm15:themeFamily xmlns:thm15="http://schemas.microsoft.com/office/thememl/2012/main" name="Office Theme" id="{62F939B6-93AF-4DB8-9C6B-D6C7DFDC589F}" vid="{4A3C46E8-61CC-4603-A589-7422A47A8E4A}"/>
+      <thm15:themeFamily xmlns:thm15="http://schemas.microsoft.com/office/thememl/2012/main" xmlns="" name="Office Theme" id="{62F939B6-93AF-4DB8-9C6B-D6C7DFDC589F}" vid="{4A3C46E8-61CC-4603-A589-7422A47A8E4A}"/>
     </a:ext>
   </a:extLst>
 </a:theme>
@@ -3756,7 +3559,7 @@
 </file>
 
 <file path=customXml/itemProps1.xml><?xml version="1.0" encoding="utf-8"?>
-<ds:datastoreItem xmlns:ds="http://schemas.openxmlformats.org/officeDocument/2006/customXml" ds:itemID="{9BF52A03-24FB-45FB-B921-EA3A45A5D00D}">
+<ds:datastoreItem xmlns:ds="http://schemas.openxmlformats.org/officeDocument/2006/customXml" ds:itemID="{80FF3775-4E54-42B3-87AC-66B8CA2C856F}">
   <ds:schemaRefs>
     <ds:schemaRef ds:uri="http://schemas.openxmlformats.org/officeDocument/2006/bibliography"/>
   </ds:schemaRefs>

</xml_diff>

<commit_message>
#6 Début d'ajout de l'interprétation
</commit_message>
<xml_diff>
--- a/InProgress/architecture.docx
+++ b/InProgress/architecture.docx
@@ -1751,7 +1751,15 @@
     </w:p>
     <w:p>
       <w:r>
-        <w:t>Dans le cas du premier cycle de développement, Bob devient un transporteur particulier.</w:t>
+        <w:t xml:space="preserve">Dans le cas du </w:t>
+      </w:r>
+      <w:bookmarkStart w:id="4" w:name="_Hlk534970368"/>
+      <w:r>
+        <w:t xml:space="preserve">premier cycle </w:t>
+      </w:r>
+      <w:bookmarkEnd w:id="4"/>
+      <w:r>
+        <w:t>de développement, Bob devient un transporteur particulier.</w:t>
       </w:r>
     </w:p>
     <w:p>
@@ -1764,13 +1772,119 @@
         <w:pStyle w:val="Sous-titre"/>
         <w:jc w:val="center"/>
       </w:pPr>
-      <w:bookmarkStart w:id="4" w:name="_Toc527490557"/>
+      <w:bookmarkStart w:id="5" w:name="_Toc527490557"/>
+      <w:r>
+        <w:lastRenderedPageBreak/>
+        <w:t>Interprétation des nouveaux besoins</w:t>
+      </w:r>
+      <w:r>
+        <w:t xml:space="preserve"> de la seconde itération</w:t>
+      </w:r>
+    </w:p>
+    <w:p/>
+    <w:p>
+      <w:r>
+        <w:t>On va décomposer les besoins de chacun des nouveaux besoins pour en déduire l’impact sur notre architecture.</w:t>
+      </w:r>
+    </w:p>
+    <w:p>
+      <w:pPr>
+        <w:rPr>
+          <w:i/>
+        </w:rPr>
+      </w:pPr>
+      <w:r>
+        <w:rPr>
+          <w:i/>
+        </w:rPr>
+        <w:t>1/ Transporteurs professionnels avec des camions, prennent plusieurs colis.</w:t>
+      </w:r>
+    </w:p>
+    <w:p>
+      <w:pPr>
+        <w:pStyle w:val="Paragraphedeliste"/>
+        <w:numPr>
+          <w:ilvl w:val="0"/>
+          <w:numId w:val="4"/>
+        </w:numPr>
+      </w:pPr>
+      <w:r>
+        <w:t xml:space="preserve">Désormais un compte à </w:t>
+      </w:r>
+      <w:r>
+        <w:t>deux statuts possibles</w:t>
+      </w:r>
+      <w:r>
+        <w:t>, professionnel ou bien particulier.</w:t>
+      </w:r>
+    </w:p>
+    <w:p>
+      <w:pPr>
+        <w:pStyle w:val="Paragraphedeliste"/>
+        <w:numPr>
+          <w:ilvl w:val="0"/>
+          <w:numId w:val="4"/>
+        </w:numPr>
+      </w:pPr>
+      <w:r>
+        <w:t>Notre système</w:t>
+      </w:r>
+      <w:bookmarkStart w:id="6" w:name="_GoBack"/>
+      <w:bookmarkEnd w:id="6"/>
+      <w:r>
+        <w:t xml:space="preserve"> </w:t>
+      </w:r>
+      <w:r>
+        <w:t>prend</w:t>
+      </w:r>
+      <w:r>
+        <w:t xml:space="preserve"> déjà en compte le fait qu’un véhicule puissent prendre plusieurs colis.</w:t>
+      </w:r>
+    </w:p>
+    <w:p>
+      <w:pPr>
+        <w:rPr>
+          <w:i/>
+        </w:rPr>
+      </w:pPr>
+      <w:r>
+        <w:rPr>
+          <w:i/>
+        </w:rPr>
+        <w:t>2/ N’utilisent pas l’app mobile, mais une API pour charger/décharger les colis par lot (via un csv).</w:t>
+      </w:r>
+    </w:p>
+    <w:p/>
+    <w:p>
+      <w:pPr>
+        <w:rPr>
+          <w:i/>
+        </w:rPr>
+      </w:pPr>
+      <w:r>
+        <w:rPr>
+          <w:i/>
+        </w:rPr>
+        <w:t>3/L’appli mobile doit être à jour. Deux clients possible (API + Appli) sur les mêmes données, l’affichage doit être cohérent.</w:t>
+      </w:r>
+    </w:p>
+    <w:p/>
+    <w:p>
+      <w:r>
+        <w:br w:type="page"/>
+      </w:r>
+    </w:p>
+    <w:p>
+      <w:pPr>
+        <w:pStyle w:val="Sous-titre"/>
+        <w:jc w:val="center"/>
+      </w:pPr>
       <w:r>
         <w:lastRenderedPageBreak/>
         <w:t>Diagramme de composants global</w:t>
       </w:r>
       <w:bookmarkEnd w:id="3"/>
-      <w:bookmarkEnd w:id="4"/>
+      <w:bookmarkEnd w:id="5"/>
     </w:p>
     <w:p>
       <w:r>
@@ -2217,8 +2331,8 @@
         </w:numPr>
         <w:jc w:val="center"/>
       </w:pPr>
-      <w:bookmarkStart w:id="5" w:name="_Toc527220010"/>
-      <w:bookmarkStart w:id="6" w:name="_Toc527490558"/>
+      <w:bookmarkStart w:id="7" w:name="_Toc527220010"/>
+      <w:bookmarkStart w:id="8" w:name="_Toc527490558"/>
       <w:r>
         <w:lastRenderedPageBreak/>
         <w:t>Schéma des composants à implémenter</w:t>
@@ -2376,8 +2490,8 @@
         <w:lastRenderedPageBreak/>
         <w:t>Choix des technologies</w:t>
       </w:r>
-      <w:bookmarkEnd w:id="5"/>
-      <w:bookmarkEnd w:id="6"/>
+      <w:bookmarkEnd w:id="7"/>
+      <w:bookmarkEnd w:id="8"/>
     </w:p>
     <w:p/>
     <w:p>
@@ -2508,8 +2622,6 @@
       <w:r>
         <w:t>apide à prendre en main avec des possibilités pour faire une interface graphique permettant une utilisation aisée pour le transporteur. C’est dans cette optique que nous avons décidé de choisir Node.JS qui lie les trois points ci-dessus.</w:t>
       </w:r>
-      <w:bookmarkStart w:id="7" w:name="_GoBack"/>
-      <w:bookmarkEnd w:id="7"/>
       <w:r>
         <w:br w:type="page"/>
       </w:r>
@@ -2523,14 +2635,14 @@
         </w:numPr>
         <w:jc w:val="center"/>
       </w:pPr>
-      <w:bookmarkStart w:id="8" w:name="_Toc527220011"/>
-      <w:bookmarkStart w:id="9" w:name="_Toc527490559"/>
+      <w:bookmarkStart w:id="9" w:name="_Toc527220011"/>
+      <w:bookmarkStart w:id="10" w:name="_Toc527490559"/>
       <w:r>
         <w:lastRenderedPageBreak/>
         <w:t>Roadmap</w:t>
       </w:r>
-      <w:bookmarkEnd w:id="8"/>
       <w:bookmarkEnd w:id="9"/>
+      <w:bookmarkEnd w:id="10"/>
     </w:p>
     <w:p>
       <w:pPr>
@@ -2547,8 +2659,8 @@
         <w:t>Premier cycle de développement</w:t>
       </w:r>
     </w:p>
-    <w:bookmarkStart w:id="10" w:name="_MON_1601187451"/>
-    <w:bookmarkEnd w:id="10"/>
+    <w:bookmarkStart w:id="11" w:name="_MON_1601187451"/>
+    <w:bookmarkEnd w:id="11"/>
     <w:p>
       <w:r>
         <w:object w:dxaOrig="8716" w:dyaOrig="3810">
@@ -2574,7 +2686,7 @@
           <v:shape id="_x0000_i1035" type="#_x0000_t75" style="width:436.5pt;height:190.5pt" o:ole="">
             <v:imagedata r:id="rId12" o:title=""/>
           </v:shape>
-          <o:OLEObject Type="Embed" ProgID="Excel.Sheet.12" ShapeID="_x0000_i1035" DrawAspect="Content" ObjectID="_1608711508" r:id="rId13"/>
+          <o:OLEObject Type="Embed" ProgID="Excel.Sheet.12" ShapeID="_x0000_i1035" DrawAspect="Content" ObjectID="_1608712755" r:id="rId13"/>
         </w:object>
       </w:r>
     </w:p>
@@ -3028,12 +3140,12 @@
         <w:pStyle w:val="Sous-titre"/>
         <w:jc w:val="center"/>
       </w:pPr>
-      <w:bookmarkStart w:id="11" w:name="_Toc527490560"/>
+      <w:bookmarkStart w:id="12" w:name="_Toc527490560"/>
       <w:r>
         <w:lastRenderedPageBreak/>
         <w:t>IHM</w:t>
       </w:r>
-      <w:bookmarkEnd w:id="11"/>
+      <w:bookmarkEnd w:id="12"/>
     </w:p>
     <w:p/>
     <w:p>
@@ -3078,14 +3190,14 @@
         </w:numPr>
         <w:jc w:val="center"/>
       </w:pPr>
-      <w:bookmarkStart w:id="12" w:name="_Toc527490561"/>
+      <w:bookmarkStart w:id="13" w:name="_Toc527490561"/>
       <w:r>
         <w:t xml:space="preserve">Diagramme </w:t>
       </w:r>
       <w:r>
         <w:t>de classes</w:t>
       </w:r>
-      <w:bookmarkEnd w:id="12"/>
+      <w:bookmarkEnd w:id="13"/>
     </w:p>
     <w:p/>
     <w:p>
@@ -3252,10 +3364,11 @@
 <file path=word/numbering.xml><?xml version="1.0" encoding="utf-8"?>
 <w:numbering xmlns:wpc="http://schemas.microsoft.com/office/word/2010/wordprocessingCanvas" xmlns:cx="http://schemas.microsoft.com/office/drawing/2014/chartex" xmlns:cx1="http://schemas.microsoft.com/office/drawing/2015/9/8/chartex" xmlns:cx2="http://schemas.microsoft.com/office/drawing/2015/10/21/chartex" xmlns:cx3="http://schemas.microsoft.com/office/drawing/2016/5/9/chartex" xmlns:cx4="http://schemas.microsoft.com/office/drawing/2016/5/10/chartex" xmlns:cx5="http://schemas.microsoft.com/office/drawing/2016/5/11/chartex" xmlns:cx6="http://schemas.microsoft.com/office/drawing/2016/5/12/chartex" xmlns:cx7="http://schemas.microsoft.com/office/drawing/2016/5/13/chartex" xmlns:cx8="http://schemas.microsoft.com/office/drawing/2016/5/14/chartex" xmlns:mc="http://schemas.openxmlformats.org/markup-compatibility/2006" xmlns:aink="http://schemas.microsoft.com/office/drawing/2016/ink" xmlns:am3d="http://schemas.microsoft.com/office/drawing/2017/model3d" xmlns:o="urn:schemas-microsoft-com:office:office" xmlns:r="http://schemas.openxmlformats.org/officeDocument/2006/relationships" xmlns:m="http://schemas.openxmlformats.org/officeDocument/2006/math" xmlns:v="urn:schemas-microsoft-com:vml" xmlns:wp14="http://schemas.microsoft.com/office/word/2010/wordprocessingDrawing" xmlns:wp="http://schemas.openxmlformats.org/drawingml/2006/wordprocessingDrawing" xmlns:w10="urn:schemas-microsoft-com:office:word" xmlns:w="http://schemas.openxmlformats.org/wordprocessingml/2006/main" xmlns:w14="http://schemas.microsoft.com/office/word/2010/wordml" xmlns:w15="http://schemas.microsoft.com/office/word/2012/wordml" xmlns:w16cid="http://schemas.microsoft.com/office/word/2016/wordml/cid" xmlns:w16se="http://schemas.microsoft.com/office/word/2015/wordml/symex" xmlns:wpg="http://schemas.microsoft.com/office/word/2010/wordprocessingGroup" xmlns:wpi="http://schemas.microsoft.com/office/word/2010/wordprocessingInk" xmlns:wne="http://schemas.microsoft.com/office/word/2006/wordml" xmlns:wps="http://schemas.microsoft.com/office/word/2010/wordprocessingShape" mc:Ignorable="w14 w15 w16se w16cid wp14">
   <w:abstractNum w:abstractNumId="0" w15:restartNumberingAfterBreak="0">
-    <w:nsid w:val="58370BAC"/>
+    <w:nsid w:val="072967C4"/>
     <w:multiLevelType w:val="hybridMultilevel"/>
-    <w:tmpl w:val="11F6479C"/>
-    <w:lvl w:ilvl="0" w:tplc="4E1E6076">
+    <w:tmpl w:val="A96AB34C"/>
+    <w:lvl w:ilvl="0" w:tplc="407C1ED8">
+      <w:start w:val="1"/>
       <w:numFmt w:val="bullet"/>
       <w:lvlText w:val="-"/>
       <w:lvlJc w:val="left"/>
@@ -3364,6 +3477,118 @@
     </w:lvl>
   </w:abstractNum>
   <w:abstractNum w:abstractNumId="1" w15:restartNumberingAfterBreak="0">
+    <w:nsid w:val="58370BAC"/>
+    <w:multiLevelType w:val="hybridMultilevel"/>
+    <w:tmpl w:val="11F6479C"/>
+    <w:lvl w:ilvl="0" w:tplc="4E1E6076">
+      <w:numFmt w:val="bullet"/>
+      <w:lvlText w:val="-"/>
+      <w:lvlJc w:val="left"/>
+      <w:pPr>
+        <w:ind w:left="720" w:hanging="360"/>
+      </w:pPr>
+      <w:rPr>
+        <w:rFonts w:ascii="Calibri" w:eastAsiaTheme="minorHAnsi" w:hAnsi="Calibri" w:cs="Calibri" w:hint="default"/>
+      </w:rPr>
+    </w:lvl>
+    <w:lvl w:ilvl="1" w:tplc="040C0003" w:tentative="1">
+      <w:start w:val="1"/>
+      <w:numFmt w:val="bullet"/>
+      <w:lvlText w:val="o"/>
+      <w:lvlJc w:val="left"/>
+      <w:pPr>
+        <w:ind w:left="1440" w:hanging="360"/>
+      </w:pPr>
+      <w:rPr>
+        <w:rFonts w:ascii="Courier New" w:hAnsi="Courier New" w:cs="Courier New" w:hint="default"/>
+      </w:rPr>
+    </w:lvl>
+    <w:lvl w:ilvl="2" w:tplc="040C0005" w:tentative="1">
+      <w:start w:val="1"/>
+      <w:numFmt w:val="bullet"/>
+      <w:lvlText w:val=""/>
+      <w:lvlJc w:val="left"/>
+      <w:pPr>
+        <w:ind w:left="2160" w:hanging="360"/>
+      </w:pPr>
+      <w:rPr>
+        <w:rFonts w:ascii="Wingdings" w:hAnsi="Wingdings" w:hint="default"/>
+      </w:rPr>
+    </w:lvl>
+    <w:lvl w:ilvl="3" w:tplc="040C0001" w:tentative="1">
+      <w:start w:val="1"/>
+      <w:numFmt w:val="bullet"/>
+      <w:lvlText w:val=""/>
+      <w:lvlJc w:val="left"/>
+      <w:pPr>
+        <w:ind w:left="2880" w:hanging="360"/>
+      </w:pPr>
+      <w:rPr>
+        <w:rFonts w:ascii="Symbol" w:hAnsi="Symbol" w:hint="default"/>
+      </w:rPr>
+    </w:lvl>
+    <w:lvl w:ilvl="4" w:tplc="040C0003" w:tentative="1">
+      <w:start w:val="1"/>
+      <w:numFmt w:val="bullet"/>
+      <w:lvlText w:val="o"/>
+      <w:lvlJc w:val="left"/>
+      <w:pPr>
+        <w:ind w:left="3600" w:hanging="360"/>
+      </w:pPr>
+      <w:rPr>
+        <w:rFonts w:ascii="Courier New" w:hAnsi="Courier New" w:cs="Courier New" w:hint="default"/>
+      </w:rPr>
+    </w:lvl>
+    <w:lvl w:ilvl="5" w:tplc="040C0005" w:tentative="1">
+      <w:start w:val="1"/>
+      <w:numFmt w:val="bullet"/>
+      <w:lvlText w:val=""/>
+      <w:lvlJc w:val="left"/>
+      <w:pPr>
+        <w:ind w:left="4320" w:hanging="360"/>
+      </w:pPr>
+      <w:rPr>
+        <w:rFonts w:ascii="Wingdings" w:hAnsi="Wingdings" w:hint="default"/>
+      </w:rPr>
+    </w:lvl>
+    <w:lvl w:ilvl="6" w:tplc="040C0001" w:tentative="1">
+      <w:start w:val="1"/>
+      <w:numFmt w:val="bullet"/>
+      <w:lvlText w:val=""/>
+      <w:lvlJc w:val="left"/>
+      <w:pPr>
+        <w:ind w:left="5040" w:hanging="360"/>
+      </w:pPr>
+      <w:rPr>
+        <w:rFonts w:ascii="Symbol" w:hAnsi="Symbol" w:hint="default"/>
+      </w:rPr>
+    </w:lvl>
+    <w:lvl w:ilvl="7" w:tplc="040C0003" w:tentative="1">
+      <w:start w:val="1"/>
+      <w:numFmt w:val="bullet"/>
+      <w:lvlText w:val="o"/>
+      <w:lvlJc w:val="left"/>
+      <w:pPr>
+        <w:ind w:left="5760" w:hanging="360"/>
+      </w:pPr>
+      <w:rPr>
+        <w:rFonts w:ascii="Courier New" w:hAnsi="Courier New" w:cs="Courier New" w:hint="default"/>
+      </w:rPr>
+    </w:lvl>
+    <w:lvl w:ilvl="8" w:tplc="040C0005" w:tentative="1">
+      <w:start w:val="1"/>
+      <w:numFmt w:val="bullet"/>
+      <w:lvlText w:val=""/>
+      <w:lvlJc w:val="left"/>
+      <w:pPr>
+        <w:ind w:left="6480" w:hanging="360"/>
+      </w:pPr>
+      <w:rPr>
+        <w:rFonts w:ascii="Wingdings" w:hAnsi="Wingdings" w:hint="default"/>
+      </w:rPr>
+    </w:lvl>
+  </w:abstractNum>
+  <w:abstractNum w:abstractNumId="2" w15:restartNumberingAfterBreak="0">
     <w:nsid w:val="5A1402CB"/>
     <w:multiLevelType w:val="hybridMultilevel"/>
     <w:tmpl w:val="F81AB1B4"/>
@@ -3452,10 +3677,105 @@
       </w:pPr>
     </w:lvl>
   </w:abstractNum>
+  <w:abstractNum w:abstractNumId="3" w15:restartNumberingAfterBreak="0">
+    <w:nsid w:val="68F303B9"/>
+    <w:multiLevelType w:val="hybridMultilevel"/>
+    <w:tmpl w:val="38EACF6A"/>
+    <w:lvl w:ilvl="0" w:tplc="B03EC1D2">
+      <w:start w:val="1"/>
+      <w:numFmt w:val="decimal"/>
+      <w:lvlText w:val="%1-"/>
+      <w:lvlJc w:val="left"/>
+      <w:pPr>
+        <w:ind w:left="720" w:hanging="360"/>
+      </w:pPr>
+      <w:rPr>
+        <w:rFonts w:hint="default"/>
+      </w:rPr>
+    </w:lvl>
+    <w:lvl w:ilvl="1" w:tplc="040C0019" w:tentative="1">
+      <w:start w:val="1"/>
+      <w:numFmt w:val="lowerLetter"/>
+      <w:lvlText w:val="%2."/>
+      <w:lvlJc w:val="left"/>
+      <w:pPr>
+        <w:ind w:left="1440" w:hanging="360"/>
+      </w:pPr>
+    </w:lvl>
+    <w:lvl w:ilvl="2" w:tplc="040C001B" w:tentative="1">
+      <w:start w:val="1"/>
+      <w:numFmt w:val="lowerRoman"/>
+      <w:lvlText w:val="%3."/>
+      <w:lvlJc w:val="right"/>
+      <w:pPr>
+        <w:ind w:left="2160" w:hanging="180"/>
+      </w:pPr>
+    </w:lvl>
+    <w:lvl w:ilvl="3" w:tplc="040C000F" w:tentative="1">
+      <w:start w:val="1"/>
+      <w:numFmt w:val="decimal"/>
+      <w:lvlText w:val="%4."/>
+      <w:lvlJc w:val="left"/>
+      <w:pPr>
+        <w:ind w:left="2880" w:hanging="360"/>
+      </w:pPr>
+    </w:lvl>
+    <w:lvl w:ilvl="4" w:tplc="040C0019" w:tentative="1">
+      <w:start w:val="1"/>
+      <w:numFmt w:val="lowerLetter"/>
+      <w:lvlText w:val="%5."/>
+      <w:lvlJc w:val="left"/>
+      <w:pPr>
+        <w:ind w:left="3600" w:hanging="360"/>
+      </w:pPr>
+    </w:lvl>
+    <w:lvl w:ilvl="5" w:tplc="040C001B" w:tentative="1">
+      <w:start w:val="1"/>
+      <w:numFmt w:val="lowerRoman"/>
+      <w:lvlText w:val="%6."/>
+      <w:lvlJc w:val="right"/>
+      <w:pPr>
+        <w:ind w:left="4320" w:hanging="180"/>
+      </w:pPr>
+    </w:lvl>
+    <w:lvl w:ilvl="6" w:tplc="040C000F" w:tentative="1">
+      <w:start w:val="1"/>
+      <w:numFmt w:val="decimal"/>
+      <w:lvlText w:val="%7."/>
+      <w:lvlJc w:val="left"/>
+      <w:pPr>
+        <w:ind w:left="5040" w:hanging="360"/>
+      </w:pPr>
+    </w:lvl>
+    <w:lvl w:ilvl="7" w:tplc="040C0019" w:tentative="1">
+      <w:start w:val="1"/>
+      <w:numFmt w:val="lowerLetter"/>
+      <w:lvlText w:val="%8."/>
+      <w:lvlJc w:val="left"/>
+      <w:pPr>
+        <w:ind w:left="5760" w:hanging="360"/>
+      </w:pPr>
+    </w:lvl>
+    <w:lvl w:ilvl="8" w:tplc="040C001B" w:tentative="1">
+      <w:start w:val="1"/>
+      <w:numFmt w:val="lowerRoman"/>
+      <w:lvlText w:val="%9."/>
+      <w:lvlJc w:val="right"/>
+      <w:pPr>
+        <w:ind w:left="6480" w:hanging="180"/>
+      </w:pPr>
+    </w:lvl>
+  </w:abstractNum>
   <w:num w:numId="1">
+    <w:abstractNumId w:val="2"/>
+  </w:num>
+  <w:num w:numId="2">
     <w:abstractNumId w:val="1"/>
   </w:num>
-  <w:num w:numId="2">
+  <w:num w:numId="3">
+    <w:abstractNumId w:val="3"/>
+  </w:num>
+  <w:num w:numId="4">
     <w:abstractNumId w:val="0"/>
   </w:num>
 </w:numbering>
@@ -4794,7 +5114,7 @@
 </file>
 
 <file path=customXml/itemProps1.xml><?xml version="1.0" encoding="utf-8"?>
-<ds:datastoreItem xmlns:ds="http://schemas.openxmlformats.org/officeDocument/2006/customXml" ds:itemID="{85DB7B3E-4BE7-45CF-B7F6-11EF468E53F8}">
+<ds:datastoreItem xmlns:ds="http://schemas.openxmlformats.org/officeDocument/2006/customXml" ds:itemID="{590F2E0C-A096-4970-A8F1-7F4D4E8A6146}">
   <ds:schemaRefs>
     <ds:schemaRef ds:uri="http://schemas.openxmlformats.org/officeDocument/2006/bibliography"/>
   </ds:schemaRefs>

</xml_diff>

<commit_message>
#6 Document architecture done
</commit_message>
<xml_diff>
--- a/InProgress/architecture.docx
+++ b/InProgress/architecture.docx
@@ -45,14 +45,9 @@
         <w:t xml:space="preserve">Variante 9 : </w:t>
       </w:r>
       <w:r>
-        <w:t xml:space="preserve">Mobile App for </w:t>
-      </w:r>
-      <w:proofErr w:type="spellStart"/>
-      <w:r>
-        <w:t>Transporters</w:t>
+        <w:t>Mobile App for Transporters</w:t>
       </w:r>
       <w:bookmarkEnd w:id="0"/>
-      <w:proofErr w:type="spellEnd"/>
     </w:p>
     <w:p>
       <w:pPr>
@@ -83,7 +78,6 @@
         </w:rPr>
         <w:t xml:space="preserve">Duminy Gaétan, Picard Marchetto Ivan &amp; </w:t>
       </w:r>
-      <w:proofErr w:type="spellStart"/>
       <w:r>
         <w:rPr>
           <w:lang w:val="en-US"/>
@@ -94,15 +88,15 @@
         <w:rPr>
           <w:lang w:val="en-US"/>
         </w:rPr>
-        <w:t>itrovato</w:t>
-      </w:r>
-      <w:proofErr w:type="spellEnd"/>
-      <w:r>
+        <w:t>itrovato Dylan</w:t>
+      </w:r>
+    </w:p>
+    <w:p>
+      <w:pPr>
         <w:rPr>
           <w:lang w:val="en-US"/>
         </w:rPr>
-        <w:t xml:space="preserve"> Dylan</w:t>
-      </w:r>
+      </w:pPr>
     </w:p>
     <w:p>
       <w:pPr>
@@ -124,15 +118,6 @@
           <w:lang w:val="en-US"/>
         </w:rPr>
       </w:pPr>
-    </w:p>
-    <w:p>
-      <w:pPr>
-        <w:rPr>
-          <w:lang w:val="en-US"/>
-        </w:rPr>
-      </w:pPr>
-      <w:bookmarkStart w:id="1" w:name="_GoBack"/>
-      <w:bookmarkEnd w:id="1"/>
     </w:p>
     <w:p>
       <w:pPr>
@@ -1182,14 +1167,14 @@
         <w:pStyle w:val="Sous-titre"/>
         <w:jc w:val="center"/>
       </w:pPr>
-      <w:bookmarkStart w:id="2" w:name="_Toc527220008"/>
-      <w:bookmarkStart w:id="3" w:name="_Toc535082335"/>
+      <w:bookmarkStart w:id="1" w:name="_Toc527220008"/>
+      <w:bookmarkStart w:id="2" w:name="_Toc535082335"/>
       <w:r>
         <w:lastRenderedPageBreak/>
         <w:t>User Story</w:t>
       </w:r>
+      <w:bookmarkEnd w:id="1"/>
       <w:bookmarkEnd w:id="2"/>
-      <w:bookmarkEnd w:id="3"/>
     </w:p>
     <w:p>
       <w:pPr>
@@ -1933,14 +1918,12 @@
               </w:rPr>
               <w:t xml:space="preserve">le destinataire lui a </w:t>
             </w:r>
-            <w:proofErr w:type="gramStart"/>
             <w:r>
               <w:rPr>
                 <w:color w:val="4472C4" w:themeColor="accent1"/>
               </w:rPr>
               <w:t>donné</w:t>
             </w:r>
-            <w:proofErr w:type="gramEnd"/>
           </w:p>
         </w:tc>
       </w:tr>
@@ -2075,21 +2058,7 @@
         <w:rPr>
           <w:rStyle w:val="Accentuationlgre"/>
         </w:rPr>
-        <w:t xml:space="preserve">Remarque : </w:t>
-      </w:r>
-      <w:proofErr w:type="gramStart"/>
-      <w:r>
-        <w:rPr>
-          <w:rStyle w:val="Accentuationlgre"/>
-        </w:rPr>
-        <w:t>La user</w:t>
-      </w:r>
-      <w:proofErr w:type="gramEnd"/>
-      <w:r>
-        <w:rPr>
-          <w:rStyle w:val="Accentuationlgre"/>
-        </w:rPr>
-        <w:t xml:space="preserve"> </w:t>
+        <w:t xml:space="preserve">Remarque : La user </w:t>
       </w:r>
       <w:r>
         <w:rPr>
@@ -2103,7 +2072,7 @@
         <w:pStyle w:val="Sous-titre"/>
         <w:jc w:val="center"/>
       </w:pPr>
-      <w:bookmarkStart w:id="4" w:name="_Toc527220009"/>
+      <w:bookmarkStart w:id="3" w:name="_Toc527220009"/>
     </w:p>
     <w:p>
       <w:pPr>
@@ -2200,44 +2169,47 @@
       <w:r>
         <w:t xml:space="preserve">Dans le cas du </w:t>
       </w:r>
-      <w:bookmarkStart w:id="5" w:name="_Hlk534970368"/>
+      <w:bookmarkStart w:id="4" w:name="_Hlk534970368"/>
       <w:r>
         <w:t>second</w:t>
       </w:r>
       <w:r>
         <w:t xml:space="preserve"> cycle </w:t>
       </w:r>
+      <w:bookmarkEnd w:id="4"/>
+      <w:r>
+        <w:t>de développement, Bob devient un transporteur particulier.</w:t>
+      </w:r>
+      <w:r>
+        <w:t xml:space="preserve"> Notre nouv</w:t>
+      </w:r>
+      <w:r>
+        <w:t>eau persona se nomme C</w:t>
+      </w:r>
+      <w:r>
+        <w:t>édric</w:t>
+      </w:r>
+      <w:r>
+        <w:t>, C</w:t>
+      </w:r>
+      <w:r>
+        <w:t xml:space="preserve">édric </w:t>
+      </w:r>
+      <w:r>
+        <w:t>est un transporteur professionnel.</w:t>
+      </w:r>
+    </w:p>
+    <w:p>
+      <w:r>
+        <w:t>La User Story de Cédric sera ressemblante sur certains points à celle de Bob</w:t>
+      </w:r>
+      <w:r>
+        <w:t xml:space="preserve"> du fait que certaines interactions reste les mêmes</w:t>
+      </w:r>
+      <w:bookmarkStart w:id="5" w:name="_GoBack"/>
       <w:bookmarkEnd w:id="5"/>
       <w:r>
-        <w:t>de développement, Bob devient un transporteur particulier.</w:t>
-      </w:r>
-      <w:r>
-        <w:t xml:space="preserve"> Notre nouv</w:t>
-      </w:r>
-      <w:r>
-        <w:t>eau persona se nomme C</w:t>
-      </w:r>
-      <w:r>
-        <w:t>édric</w:t>
-      </w:r>
-      <w:r>
-        <w:t>, C</w:t>
-      </w:r>
-      <w:r>
-        <w:t xml:space="preserve">édric </w:t>
-      </w:r>
-      <w:r>
-        <w:t>est un transporteur professionnel.</w:t>
-      </w:r>
-    </w:p>
-    <w:p>
-      <w:proofErr w:type="gramStart"/>
-      <w:r>
-        <w:t>La User</w:t>
-      </w:r>
-      <w:proofErr w:type="gramEnd"/>
-      <w:r>
-        <w:t xml:space="preserve"> Story de Cédric sera ressemblante sur certains points à celle de Bob.</w:t>
+        <w:t>.</w:t>
       </w:r>
       <w:r>
         <w:br w:type="page"/>
@@ -2421,16 +2393,7 @@
                 <w:sz w:val="20"/>
                 <w:lang w:val="en-US"/>
               </w:rPr>
-              <w:t xml:space="preserve"> </w:t>
-            </w:r>
-            <w:r>
-              <w:rPr>
-                <w:b/>
-                <w:color w:val="FF0000"/>
-                <w:sz w:val="20"/>
-                <w:lang w:val="en-US"/>
-              </w:rPr>
-              <w:t>professionnel</w:t>
+              <w:t xml:space="preserve"> professionnel</w:t>
             </w:r>
             <w:r>
               <w:rPr>
@@ -3097,53 +3060,23 @@
                 <w:sz w:val="20"/>
                 <w:u w:val="single"/>
               </w:rPr>
-              <w:t>Phase</w:t>
-            </w:r>
-            <w:r>
+              <w:t>Phase 3c</w:t>
+            </w:r>
+          </w:p>
+          <w:p>
+            <w:pPr>
               <w:rPr>
                 <w:color w:val="C00000"/>
                 <w:sz w:val="20"/>
                 <w:u w:val="single"/>
               </w:rPr>
-              <w:t xml:space="preserve"> 3</w:t>
-            </w:r>
-            <w:r>
-              <w:rPr>
-                <w:color w:val="C00000"/>
-                <w:sz w:val="20"/>
-                <w:u w:val="single"/>
-              </w:rPr>
-              <w:t>c</w:t>
-            </w:r>
-          </w:p>
-          <w:p>
-            <w:pPr>
-              <w:rPr>
-                <w:color w:val="C00000"/>
-                <w:sz w:val="20"/>
-                <w:u w:val="single"/>
-              </w:rPr>
-            </w:pPr>
-            <w:r>
-              <w:rPr>
-                <w:color w:val="4472C4" w:themeColor="accent1"/>
-                <w:sz w:val="20"/>
-              </w:rPr>
-              <w:t xml:space="preserve">-Cédric </w:t>
-            </w:r>
-            <w:r>
-              <w:rPr>
-                <w:color w:val="4472C4" w:themeColor="accent1"/>
-                <w:sz w:val="20"/>
-              </w:rPr>
-              <w:t>télécharge</w:t>
-            </w:r>
-            <w:r>
-              <w:rPr>
-                <w:color w:val="4472C4" w:themeColor="accent1"/>
-                <w:sz w:val="20"/>
-              </w:rPr>
-              <w:t xml:space="preserve"> le CSV</w:t>
+            </w:pPr>
+            <w:r>
+              <w:rPr>
+                <w:color w:val="4472C4" w:themeColor="accent1"/>
+                <w:sz w:val="20"/>
+              </w:rPr>
+              <w:t>-Cédric télécharge le CSV</w:t>
             </w:r>
             <w:r>
               <w:rPr>
@@ -3398,32 +3331,16 @@
                 <w:sz w:val="20"/>
                 <w:u w:val="single"/>
               </w:rPr>
-              <w:t>Phase</w:t>
-            </w:r>
-            <w:r>
+              <w:t>Phase 4c</w:t>
+            </w:r>
+          </w:p>
+          <w:p>
+            <w:pPr>
               <w:rPr>
                 <w:color w:val="C00000"/>
                 <w:sz w:val="20"/>
                 <w:u w:val="single"/>
               </w:rPr>
-              <w:t xml:space="preserve"> 4</w:t>
-            </w:r>
-            <w:r>
-              <w:rPr>
-                <w:color w:val="C00000"/>
-                <w:sz w:val="20"/>
-                <w:u w:val="single"/>
-              </w:rPr>
-              <w:t>c</w:t>
-            </w:r>
-          </w:p>
-          <w:p>
-            <w:pPr>
-              <w:rPr>
-                <w:color w:val="C00000"/>
-                <w:sz w:val="20"/>
-                <w:u w:val="single"/>
-              </w:rPr>
             </w:pPr>
             <w:r>
               <w:rPr>
@@ -3437,14 +3354,7 @@
                 <w:color w:val="4472C4" w:themeColor="accent1"/>
                 <w:sz w:val="20"/>
               </w:rPr>
-              <w:t>Cédric</w:t>
-            </w:r>
-            <w:r>
-              <w:rPr>
-                <w:color w:val="4472C4" w:themeColor="accent1"/>
-                <w:sz w:val="20"/>
-              </w:rPr>
-              <w:t xml:space="preserve"> télécharge le CSV de réception</w:t>
+              <w:t>Cédric télécharge le CSV de réception</w:t>
             </w:r>
           </w:p>
           <w:p>
@@ -3662,31 +3572,45 @@
                 <w:sz w:val="20"/>
                 <w:u w:val="single"/>
               </w:rPr>
-              <w:t>Phase</w:t>
-            </w:r>
-            <w:r>
+              <w:t>Phase 5c</w:t>
+            </w:r>
+          </w:p>
+          <w:p>
+            <w:pPr>
+              <w:rPr>
+                <w:color w:val="4472C4" w:themeColor="accent1"/>
+                <w:sz w:val="20"/>
+              </w:rPr>
+            </w:pPr>
+            <w:r>
+              <w:rPr>
+                <w:color w:val="4472C4" w:themeColor="accent1"/>
+                <w:sz w:val="20"/>
+              </w:rPr>
+              <w:t>-</w:t>
+            </w:r>
+            <w:r>
+              <w:rPr>
+                <w:color w:val="4472C4" w:themeColor="accent1"/>
+                <w:sz w:val="20"/>
+              </w:rPr>
+              <w:t>Cédric</w:t>
+            </w:r>
+            <w:r>
+              <w:rPr>
+                <w:color w:val="4472C4" w:themeColor="accent1"/>
+                <w:sz w:val="20"/>
+              </w:rPr>
+              <w:t xml:space="preserve"> reçoit ses points sur son compte</w:t>
+            </w:r>
+          </w:p>
+          <w:p>
+            <w:pPr>
               <w:rPr>
                 <w:color w:val="C00000"/>
                 <w:sz w:val="20"/>
                 <w:u w:val="single"/>
               </w:rPr>
-              <w:t xml:space="preserve"> 5</w:t>
-            </w:r>
-            <w:r>
-              <w:rPr>
-                <w:color w:val="C00000"/>
-                <w:sz w:val="20"/>
-                <w:u w:val="single"/>
-              </w:rPr>
-              <w:t>c</w:t>
-            </w:r>
-          </w:p>
-          <w:p>
-            <w:pPr>
-              <w:rPr>
-                <w:color w:val="4472C4" w:themeColor="accent1"/>
-                <w:sz w:val="20"/>
-              </w:rPr>
             </w:pPr>
             <w:r>
               <w:rPr>
@@ -3700,44 +3624,7 @@
                 <w:color w:val="4472C4" w:themeColor="accent1"/>
                 <w:sz w:val="20"/>
               </w:rPr>
-              <w:t>Cédric</w:t>
-            </w:r>
-            <w:r>
-              <w:rPr>
-                <w:color w:val="4472C4" w:themeColor="accent1"/>
-                <w:sz w:val="20"/>
-              </w:rPr>
-              <w:t xml:space="preserve"> reçoit ses points sur son compte</w:t>
-            </w:r>
-          </w:p>
-          <w:p>
-            <w:pPr>
-              <w:rPr>
-                <w:color w:val="C00000"/>
-                <w:sz w:val="20"/>
-                <w:u w:val="single"/>
-              </w:rPr>
-            </w:pPr>
-            <w:r>
-              <w:rPr>
-                <w:color w:val="4472C4" w:themeColor="accent1"/>
-                <w:sz w:val="20"/>
-              </w:rPr>
-              <w:t>-</w:t>
-            </w:r>
-            <w:r>
-              <w:rPr>
-                <w:color w:val="4472C4" w:themeColor="accent1"/>
-                <w:sz w:val="20"/>
-              </w:rPr>
-              <w:t xml:space="preserve"> </w:t>
-            </w:r>
-            <w:r>
-              <w:rPr>
-                <w:color w:val="4472C4" w:themeColor="accent1"/>
-                <w:sz w:val="20"/>
-              </w:rPr>
-              <w:t>Cédric</w:t>
+              <w:t xml:space="preserve"> Cédric</w:t>
             </w:r>
             <w:r>
               <w:rPr>
@@ -3926,6 +3813,14 @@
     <w:p/>
     <w:p>
       <w:r>
+        <w:t>Le parceur de CSV sera directement intégré dans l’API et non dans un module à part dû à la simplicité de décomposition d’un fichier CSV.</w:t>
+      </w:r>
+      <w:r>
+        <w:t xml:space="preserve"> Dans le cas d’un fichier plus difficile à décrypter, on aurait pu en faire un module à part entière ou bien pour anticiper ce genre de changement.</w:t>
+      </w:r>
+    </w:p>
+    <w:p>
+      <w:r>
         <w:t xml:space="preserve">Un avantage notable de cette solution est que </w:t>
       </w:r>
       <w:r>
@@ -3933,97 +3828,153 @@
       </w:r>
     </w:p>
     <w:p/>
-    <w:p>
-      <w:pPr>
-        <w:rPr>
-          <w:u w:val="single"/>
-        </w:rPr>
-      </w:pPr>
-      <w:r>
-        <w:rPr>
-          <w:u w:val="single"/>
-        </w:rPr>
-        <w:t>Exemple de fichier CSV de chargement :</w:t>
-      </w:r>
-    </w:p>
-    <w:p>
-      <w:pPr>
-        <w:rPr>
-          <w:i/>
-        </w:rPr>
-      </w:pPr>
-      <w:r>
-        <w:rPr>
-          <w:i/>
-        </w:rPr>
-        <w:t>Numéro contrat, numéro dépôt</w:t>
-      </w:r>
-    </w:p>
-    <w:p>
-      <w:pPr>
-        <w:rPr>
-          <w:i/>
-        </w:rPr>
-      </w:pPr>
-      <w:r>
-        <w:rPr>
-          <w:i/>
-        </w:rPr>
-        <w:t>« 1</w:t>
-      </w:r>
-      <w:r>
-        <w:rPr>
-          <w:i/>
-        </w:rPr>
-        <w:t>12526</w:t>
-      </w:r>
-      <w:r>
-        <w:rPr>
-          <w:i/>
-        </w:rPr>
-        <w:t> », « 1654164048 »</w:t>
-      </w:r>
-    </w:p>
-    <w:p>
-      <w:pPr>
-        <w:rPr>
-          <w:i/>
-        </w:rPr>
-      </w:pPr>
-      <w:r>
-        <w:rPr>
-          <w:i/>
-        </w:rPr>
-        <w:t>« 116314 », « 2678549606 »,</w:t>
-      </w:r>
-    </w:p>
-    <w:p>
-      <w:pPr>
-        <w:rPr>
-          <w:i/>
-        </w:rPr>
-      </w:pPr>
-      <w:r>
-        <w:rPr>
-          <w:i/>
-        </w:rPr>
-        <w:t>« 141658 », « 4564848646 »</w:t>
-      </w:r>
-    </w:p>
-    <w:p>
-      <w:pPr>
-        <w:rPr>
-          <w:i/>
-        </w:rPr>
-      </w:pPr>
-      <w:r>
-        <w:rPr>
-          <w:i/>
-        </w:rPr>
-        <w:t>« 142262 », « 7454348489 »</w:t>
-      </w:r>
-    </w:p>
-    <w:p>
+    <w:tbl>
+      <w:tblPr>
+        <w:tblStyle w:val="Grilledutableau"/>
+        <w:tblW w:w="0" w:type="auto"/>
+        <w:tblLook w:val="04A0" w:firstRow="1" w:lastRow="0" w:firstColumn="1" w:lastColumn="0" w:noHBand="0" w:noVBand="1"/>
+      </w:tblPr>
+      <w:tblGrid>
+        <w:gridCol w:w="4606"/>
+        <w:gridCol w:w="4606"/>
+      </w:tblGrid>
+      <w:tr>
+        <w:tc>
+          <w:tcPr>
+            <w:tcW w:w="4606" w:type="dxa"/>
+          </w:tcPr>
+          <w:p>
+            <w:pPr>
+              <w:jc w:val="center"/>
+              <w:rPr>
+                <w:b/>
+                <w:u w:val="single"/>
+              </w:rPr>
+            </w:pPr>
+            <w:r>
+              <w:rPr>
+                <w:b/>
+                <w:u w:val="single"/>
+              </w:rPr>
+              <w:t>Exemple de fichier CSV de chargement :</w:t>
+            </w:r>
+          </w:p>
+          <w:p>
+            <w:r>
+              <w:t>Numéro contrat, numéro dépôt</w:t>
+            </w:r>
+          </w:p>
+          <w:p>
+            <w:r>
+              <w:t>« 112526 », « 1654164048 »</w:t>
+            </w:r>
+          </w:p>
+          <w:p>
+            <w:r>
+              <w:t>« 116314 », « 2678549606 »,</w:t>
+            </w:r>
+          </w:p>
+          <w:p>
+            <w:r>
+              <w:t>« 141658 », « 4564848646 »</w:t>
+            </w:r>
+          </w:p>
+          <w:p>
+            <w:r>
+              <w:t>« 142262 », « 7454348489 »</w:t>
+            </w:r>
+          </w:p>
+        </w:tc>
+        <w:tc>
+          <w:tcPr>
+            <w:tcW w:w="4606" w:type="dxa"/>
+          </w:tcPr>
+          <w:p>
+            <w:pPr>
+              <w:jc w:val="center"/>
+              <w:rPr>
+                <w:b/>
+                <w:u w:val="single"/>
+              </w:rPr>
+            </w:pPr>
+            <w:r>
+              <w:rPr>
+                <w:b/>
+                <w:u w:val="single"/>
+              </w:rPr>
+              <w:t xml:space="preserve">Exemple de fichier CSV de </w:t>
+            </w:r>
+            <w:r>
+              <w:rPr>
+                <w:b/>
+                <w:u w:val="single"/>
+              </w:rPr>
+              <w:t>dé</w:t>
+            </w:r>
+            <w:r>
+              <w:rPr>
+                <w:b/>
+                <w:u w:val="single"/>
+              </w:rPr>
+              <w:t>chargement :</w:t>
+            </w:r>
+          </w:p>
+          <w:p>
+            <w:r>
+              <w:t xml:space="preserve">Numéro contrat, numéro </w:t>
+            </w:r>
+            <w:r>
+              <w:t>réception</w:t>
+            </w:r>
+          </w:p>
+          <w:p>
+            <w:r>
+              <w:t>« 112526 », « </w:t>
+            </w:r>
+            <w:r>
+              <w:t>2456464532</w:t>
+            </w:r>
+            <w:r>
+              <w:t> »</w:t>
+            </w:r>
+          </w:p>
+          <w:p>
+            <w:r>
+              <w:t>« 116314 », « 8952462423</w:t>
+            </w:r>
+            <w:r>
+              <w:t> »,</w:t>
+            </w:r>
+          </w:p>
+          <w:p>
+            <w:r>
+              <w:t>« 141658 », « </w:t>
+            </w:r>
+            <w:r>
+              <w:t>9242642642</w:t>
+            </w:r>
+            <w:r>
+              <w:t> »</w:t>
+            </w:r>
+          </w:p>
+          <w:p>
+            <w:r>
+              <w:t>« 142262 », « </w:t>
+            </w:r>
+            <w:r>
+              <w:t>0019854794</w:t>
+            </w:r>
+            <w:r>
+              <w:t> »</w:t>
+            </w:r>
+          </w:p>
+        </w:tc>
+      </w:tr>
+    </w:tbl>
+    <w:p>
+      <w:pPr>
+        <w:spacing w:after="0"/>
+      </w:pPr>
       <w:r>
         <w:br w:type="page"/>
       </w:r>
@@ -4038,7 +3989,7 @@
         <w:lastRenderedPageBreak/>
         <w:t>Diagramme de composants global</w:t>
       </w:r>
-      <w:bookmarkEnd w:id="4"/>
+      <w:bookmarkEnd w:id="3"/>
       <w:bookmarkEnd w:id="7"/>
     </w:p>
     <w:p>
@@ -4141,29 +4092,21 @@
         <w:rPr>
           <w:color w:val="C45911" w:themeColor="accent2" w:themeShade="BF"/>
         </w:rPr>
-        <w:t xml:space="preserve">les oranges sont ceux à </w:t>
-      </w:r>
-      <w:proofErr w:type="spellStart"/>
+        <w:t>les oranges sont ceux à mocker</w:t>
+      </w:r>
       <w:r>
         <w:rPr>
           <w:color w:val="C45911" w:themeColor="accent2" w:themeShade="BF"/>
         </w:rPr>
-        <w:t>mocker</w:t>
-      </w:r>
-      <w:proofErr w:type="spellEnd"/>
+        <w:t xml:space="preserve"> pour le POC du 9/11/18</w:t>
+      </w:r>
+      <w:r>
+        <w:t>,</w:t>
+      </w:r>
       <w:r>
         <w:rPr>
           <w:color w:val="C45911" w:themeColor="accent2" w:themeShade="BF"/>
         </w:rPr>
-        <w:t xml:space="preserve"> pour le POC du 9/11/18</w:t>
-      </w:r>
-      <w:r>
-        <w:t>,</w:t>
-      </w:r>
-      <w:r>
-        <w:rPr>
-          <w:color w:val="C45911" w:themeColor="accent2" w:themeShade="BF"/>
-        </w:rPr>
         <w:t xml:space="preserve"> </w:t>
       </w:r>
       <w:r>
@@ -4182,21 +4125,7 @@
         <w:rPr>
           <w:color w:val="4472C4" w:themeColor="accent1"/>
         </w:rPr>
-        <w:t xml:space="preserve"> sont ceux à </w:t>
-      </w:r>
-      <w:proofErr w:type="spellStart"/>
-      <w:r>
-        <w:rPr>
-          <w:color w:val="4472C4" w:themeColor="accent1"/>
-        </w:rPr>
-        <w:t>mocker</w:t>
-      </w:r>
-      <w:proofErr w:type="spellEnd"/>
-      <w:r>
-        <w:rPr>
-          <w:color w:val="4472C4" w:themeColor="accent1"/>
-        </w:rPr>
-        <w:t xml:space="preserve"> pour le POC du </w:t>
+        <w:t xml:space="preserve"> sont ceux à mocker pour le POC du </w:t>
       </w:r>
       <w:r>
         <w:rPr>
@@ -4586,13 +4515,13 @@
         </w:numPr>
         <w:jc w:val="center"/>
       </w:pPr>
-      <w:bookmarkStart w:id="8" w:name="_Toc527220010"/>
-      <w:bookmarkStart w:id="9" w:name="_Toc535082338"/>
+      <w:bookmarkStart w:id="8" w:name="_Toc535082338"/>
+      <w:bookmarkStart w:id="9" w:name="_Toc527220010"/>
       <w:r>
         <w:lastRenderedPageBreak/>
         <w:t>Schéma des composants à implémenter</w:t>
       </w:r>
-      <w:bookmarkEnd w:id="9"/>
+      <w:bookmarkEnd w:id="8"/>
     </w:p>
     <w:p/>
     <w:p>
@@ -4743,7 +4672,7 @@
         <w:lastRenderedPageBreak/>
         <w:t>Choix des technologies</w:t>
       </w:r>
-      <w:bookmarkEnd w:id="8"/>
+      <w:bookmarkEnd w:id="9"/>
       <w:bookmarkEnd w:id="11"/>
     </w:p>
     <w:p/>
@@ -4787,39 +4716,7 @@
         <w:t>Pour la partie d</w:t>
       </w:r>
       <w:r>
-        <w:t xml:space="preserve">u service de persistance, nous avons choisi de l’implémenter à l’aide de Symfony 4, un </w:t>
-      </w:r>
-      <w:proofErr w:type="spellStart"/>
-      <w:r>
-        <w:t>framework</w:t>
-      </w:r>
-      <w:proofErr w:type="spellEnd"/>
-      <w:r>
-        <w:t xml:space="preserve"> PHP. En effet, ce </w:t>
-      </w:r>
-      <w:proofErr w:type="spellStart"/>
-      <w:r>
-        <w:t>framework</w:t>
-      </w:r>
-      <w:proofErr w:type="spellEnd"/>
-      <w:r>
-        <w:t xml:space="preserve"> offre beaucoup de possibilités tant pour la création d’applications web (qui ne nous concerne pas) que la réalisation </w:t>
-      </w:r>
-      <w:proofErr w:type="gramStart"/>
-      <w:r>
-        <w:t xml:space="preserve">de </w:t>
-      </w:r>
-      <w:proofErr w:type="spellStart"/>
-      <w:r>
-        <w:t>end</w:t>
-      </w:r>
-      <w:proofErr w:type="gramEnd"/>
-      <w:r>
-        <w:t>-point</w:t>
-      </w:r>
-      <w:proofErr w:type="spellEnd"/>
-      <w:r>
-        <w:t xml:space="preserve"> à l’aide d’un système de routes intuitif, </w:t>
+        <w:t xml:space="preserve">u service de persistance, nous avons choisi de l’implémenter à l’aide de Symfony 4, un framework PHP. En effet, ce framework offre beaucoup de possibilités tant pour la création d’applications web (qui ne nous concerne pas) que la réalisation de end-point à l’aide d’un système de routes intuitif, </w:t>
       </w:r>
       <w:r>
         <w:t>d’un système de vérifications de droits ou encore d’un ORM intégré (Doctrine 2). Un des membres de l’équipe est familier avec cette technologie, ce qui nous fera gagner du temps.</w:t>
@@ -4873,44 +4770,12 @@
     </w:p>
     <w:p>
       <w:r>
-        <w:t xml:space="preserve">La première décision prise dans ce thème est de remplacer le service de persistance en PHP ainsi que son </w:t>
-      </w:r>
-      <w:proofErr w:type="spellStart"/>
-      <w:r>
-        <w:t>framework</w:t>
-      </w:r>
-      <w:proofErr w:type="spellEnd"/>
-      <w:r>
-        <w:t xml:space="preserve"> </w:t>
-      </w:r>
-      <w:proofErr w:type="spellStart"/>
-      <w:r>
-        <w:t>Symphony</w:t>
-      </w:r>
-      <w:proofErr w:type="spellEnd"/>
-      <w:r>
-        <w:t xml:space="preserve"> car celui-ci nécessite l’installation de beaucoup d’outils ainsi que d’une manipulation fastidieuse afin de pouvoir le démarrer. De plus, il y a qu’un seul membre de notre équipe de développement qui est suffisamment à l’aise avec cette technologie pour l’utiliser efficacement.</w:t>
-      </w:r>
-    </w:p>
-    <w:p>
-      <w:r>
-        <w:t xml:space="preserve">On a exploré plusieurs technologies pour remplacer ce service, comme JavaScript, J2EE ou encore Python. Notre choix s’est donc porté sur le </w:t>
-      </w:r>
-      <w:proofErr w:type="spellStart"/>
-      <w:r>
-        <w:t>framework</w:t>
-      </w:r>
-      <w:proofErr w:type="spellEnd"/>
-      <w:r>
-        <w:t xml:space="preserve"> </w:t>
-      </w:r>
-      <w:proofErr w:type="spellStart"/>
-      <w:r>
-        <w:t>Flask</w:t>
-      </w:r>
-      <w:proofErr w:type="spellEnd"/>
-      <w:r>
-        <w:t xml:space="preserve"> de Python</w:t>
+        <w:t>La première décision prise dans ce thème est de remplacer le service de persistance en PHP ainsi que son framework Symphony car celui-ci nécessite l’installation de beaucoup d’outils ainsi que d’une manipulation fastidieuse afin de pouvoir le démarrer. De plus, il y a qu’un seul membre de notre équipe de développement qui est suffisamment à l’aise avec cette technologie pour l’utiliser efficacement.</w:t>
+      </w:r>
+    </w:p>
+    <w:p>
+      <w:r>
+        <w:t>On a exploré plusieurs technologies pour remplacer ce service, comme JavaScript, J2EE ou encore Python. Notre choix s’est donc porté sur le framework Flask de Python</w:t>
       </w:r>
       <w:r>
         <w:t>.</w:t>
@@ -4918,31 +4783,7 @@
     </w:p>
     <w:p>
       <w:r>
-        <w:t xml:space="preserve">Le choix de base de Python s’est porté sur la flexibilité de celui-ci dû à ses nombreuses librairies qui nous sera utile dans le cas d’accès à une base de données. De plus, Python nécessite que peu de ressources au démarrage de celui-ci. Pour le </w:t>
-      </w:r>
-      <w:proofErr w:type="spellStart"/>
-      <w:r>
-        <w:t>framework</w:t>
-      </w:r>
-      <w:proofErr w:type="spellEnd"/>
-      <w:r>
-        <w:t xml:space="preserve">, on a comparé </w:t>
-      </w:r>
-      <w:proofErr w:type="spellStart"/>
-      <w:r>
-        <w:t>Flask</w:t>
-      </w:r>
-      <w:proofErr w:type="spellEnd"/>
-      <w:r>
-        <w:t xml:space="preserve"> avec Django, le constat étant que </w:t>
-      </w:r>
-      <w:proofErr w:type="spellStart"/>
-      <w:r>
-        <w:t>Flask</w:t>
-      </w:r>
-      <w:proofErr w:type="spellEnd"/>
-      <w:r>
-        <w:t xml:space="preserve"> est bien plus utile pour faire une API non graphique grâce à son système de routes.</w:t>
+        <w:t>Le choix de base de Python s’est porté sur la flexibilité de celui-ci dû à ses nombreuses librairies qui nous sera utile dans le cas d’accès à une base de données. De plus, Python nécessite que peu de ressources au démarrage de celui-ci. Pour le framework, on a comparé Flask avec Django, le constat étant que Flask est bien plus utile pour faire une API non graphique grâce à son système de routes.</w:t>
       </w:r>
     </w:p>
     <w:p>
@@ -5018,10 +4859,10 @@
             <v:path o:extrusionok="f" gradientshapeok="t" o:connecttype="rect"/>
             <o:lock v:ext="edit" aspectratio="t"/>
           </v:shapetype>
-          <v:shape id="_x0000_i1032" type="#_x0000_t75" style="width:436.4pt;height:190.35pt" o:ole="">
+          <v:shape id="_x0000_i1025" type="#_x0000_t75" style="width:436.4pt;height:190.35pt" o:ole="">
             <v:imagedata r:id="rId12" o:title=""/>
           </v:shape>
-          <o:OLEObject Type="Embed" ProgID="Excel.Sheet.12" ShapeID="_x0000_i1032" DrawAspect="Content" ObjectID="_1608833593" r:id="rId13"/>
+          <o:OLEObject Type="Embed" ProgID="Excel.Sheet.12" ShapeID="_x0000_i1025" DrawAspect="Content" ObjectID="_1608905453" r:id="rId13"/>
         </w:object>
       </w:r>
     </w:p>
@@ -5184,15 +5025,7 @@
               <w:cnfStyle w:val="000000100000" w:firstRow="0" w:lastRow="0" w:firstColumn="0" w:lastColumn="0" w:oddVBand="0" w:evenVBand="0" w:oddHBand="1" w:evenHBand="0" w:firstRowFirstColumn="0" w:firstRowLastColumn="0" w:lastRowFirstColumn="0" w:lastRowLastColumn="0"/>
             </w:pPr>
             <w:r>
-              <w:t xml:space="preserve">Migration du service de persistance en PHP vers une API côté serveur implémentée en </w:t>
-            </w:r>
-            <w:proofErr w:type="spellStart"/>
-            <w:r>
-              <w:t>Flask</w:t>
-            </w:r>
-            <w:proofErr w:type="spellEnd"/>
-            <w:r>
-              <w:t xml:space="preserve"> </w:t>
+              <w:t xml:space="preserve">Migration du service de persistance en PHP vers une API côté serveur implémentée en Flask </w:t>
             </w:r>
           </w:p>
           <w:p>
@@ -5338,15 +5171,7 @@
               <w:cnfStyle w:val="000000100000" w:firstRow="0" w:lastRow="0" w:firstColumn="0" w:lastColumn="0" w:oddVBand="0" w:evenVBand="0" w:oddHBand="1" w:evenHBand="0" w:firstRowFirstColumn="0" w:firstRowLastColumn="0" w:lastRowFirstColumn="0" w:lastRowLastColumn="0"/>
             </w:pPr>
             <w:r>
-              <w:t xml:space="preserve">Modification de certaines </w:t>
-            </w:r>
-            <w:proofErr w:type="spellStart"/>
-            <w:r>
-              <w:t>Entities</w:t>
-            </w:r>
-            <w:proofErr w:type="spellEnd"/>
-            <w:r>
-              <w:t xml:space="preserve"> pour permettre l’implémentation de la nouvelle API</w:t>
+              <w:t>Modification de certaines Entities pour permettre l’implémentation de la nouvelle API</w:t>
             </w:r>
           </w:p>
           <w:p>
@@ -5499,15 +5324,7 @@
     <w:p/>
     <w:p>
       <w:r>
-        <w:t xml:space="preserve">Une IHM simple de l’application a été réalisée afin de mieux concevoir les différentes étapes à implémenter lors de la création de notre application. Celle-ci a été conçu sous Marvel App et déroule entièrement </w:t>
-      </w:r>
-      <w:proofErr w:type="gramStart"/>
-      <w:r>
-        <w:t>la user</w:t>
-      </w:r>
-      <w:proofErr w:type="gramEnd"/>
-      <w:r>
-        <w:t xml:space="preserve"> story du transporteur</w:t>
+        <w:t>Une IHM simple de l’application a été réalisée afin de mieux concevoir les différentes étapes à implémenter lors de la création de notre application. Celle-ci a été conçu sous Marvel App et déroule entièrement la user story du transporteur</w:t>
       </w:r>
       <w:r>
         <w:t xml:space="preserve"> particulier</w:t>
@@ -5530,7 +5347,19 @@
           <w:rPr>
             <w:rStyle w:val="Lienhypertexte"/>
           </w:rPr>
-          <w:t>https://marvelapp.com/f2cc2h4/screen/49045251</w:t>
+          <w:t>https://marvelapp.com/</w:t>
+        </w:r>
+        <w:r>
+          <w:rPr>
+            <w:rStyle w:val="Lienhypertexte"/>
+          </w:rPr>
+          <w:t>f</w:t>
+        </w:r>
+        <w:r>
+          <w:rPr>
+            <w:rStyle w:val="Lienhypertexte"/>
+          </w:rPr>
+          <w:t>2cc2h4/screen/49045251</w:t>
         </w:r>
       </w:hyperlink>
     </w:p>
@@ -5576,10 +5405,33 @@
           <w:color w:val="auto"/>
           <w:spacing w:val="0"/>
         </w:rPr>
-        <w:t>TODO</w:t>
-      </w:r>
-    </w:p>
-    <w:p>
+        <w:t>Une IHM a aussi été créer pour l’API professionnel dans le même cadre que l’application mobile, c’est-à-dire une meilleure visualisation du travail à accomplir.</w:t>
+      </w:r>
+    </w:p>
+    <w:p>
+      <w:r>
+        <w:t xml:space="preserve">Le lien de l’IHM : </w:t>
+      </w:r>
+      <w:hyperlink r:id="rId15" w:history="1">
+        <w:r>
+          <w:rPr>
+            <w:rStyle w:val="Lienhypertexte"/>
+          </w:rPr>
+          <w:t>https://marvelapp.com/ag2ab01</w:t>
+        </w:r>
+        <w:r>
+          <w:rPr>
+            <w:rStyle w:val="Lienhypertexte"/>
+          </w:rPr>
+          <w:t>/</w:t>
+        </w:r>
+        <w:r>
+          <w:rPr>
+            <w:rStyle w:val="Lienhypertexte"/>
+          </w:rPr>
+          <w:t>screen/52327188</w:t>
+        </w:r>
+      </w:hyperlink>
       <w:r>
         <w:br w:type="page"/>
       </w:r>
@@ -5603,21 +5455,22 @@
       </w:r>
       <w:bookmarkEnd w:id="16"/>
     </w:p>
+    <w:p/>
     <w:p>
       <w:pPr>
         <w:pStyle w:val="Titre3"/>
         <w:rPr>
-          <w:smallCaps/>
-          <w:color w:val="5A5A5A" w:themeColor="text1" w:themeTint="A5"/>
-        </w:rPr>
-      </w:pPr>
-      <w:r>
-        <w:rPr>
           <w:rStyle w:val="Rfrenceple"/>
         </w:rPr>
+      </w:pPr>
+      <w:r>
+        <w:rPr>
+          <w:rStyle w:val="Rfrenceple"/>
+        </w:rPr>
         <w:t>Premier cycle de développement</w:t>
       </w:r>
     </w:p>
+    <w:p/>
     <w:p/>
     <w:p>
       <w:r>
@@ -5640,7 +5493,7 @@
                     <pic:cNvPicPr/>
                   </pic:nvPicPr>
                   <pic:blipFill>
-                    <a:blip r:embed="rId15">
+                    <a:blip r:embed="rId16">
                       <a:extLst>
                         <a:ext uri="{28A0092B-C50C-407E-A947-70E740481C1C}">
                           <a14:useLocalDpi xmlns:a14="http://schemas.microsoft.com/office/drawing/2010/main" val="0"/>
@@ -5670,22 +5523,22 @@
         <w:br w:type="page"/>
       </w:r>
     </w:p>
+    <w:p>
+      <w:pPr>
+        <w:pStyle w:val="Titre3"/>
+        <w:rPr>
+          <w:rStyle w:val="Rfrenceple"/>
+        </w:rPr>
+      </w:pPr>
+      <w:r>
+        <w:rPr>
+          <w:rStyle w:val="Rfrenceple"/>
+        </w:rPr>
+        <w:lastRenderedPageBreak/>
+        <w:t>Second cycle de développement</w:t>
+      </w:r>
+    </w:p>
     <w:p/>
-    <w:p>
-      <w:pPr>
-        <w:pStyle w:val="Titre3"/>
-        <w:rPr>
-          <w:smallCaps/>
-          <w:color w:val="5A5A5A" w:themeColor="text1" w:themeTint="A5"/>
-        </w:rPr>
-      </w:pPr>
-      <w:r>
-        <w:rPr>
-          <w:rStyle w:val="Rfrenceple"/>
-        </w:rPr>
-        <w:t>Second cycle de développement</w:t>
-      </w:r>
-    </w:p>
     <w:p/>
     <w:p>
       <w:r>
@@ -5708,7 +5561,7 @@
                     <pic:cNvPicPr/>
                   </pic:nvPicPr>
                   <pic:blipFill>
-                    <a:blip r:embed="rId16">
+                    <a:blip r:embed="rId17">
                       <a:extLst>
                         <a:ext uri="{28A0092B-C50C-407E-A947-70E740481C1C}">
                           <a14:useLocalDpi xmlns:a14="http://schemas.microsoft.com/office/drawing/2010/main" val="0"/>
@@ -5737,7 +5590,7 @@
     </w:p>
     <w:p/>
     <w:sectPr>
-      <w:footerReference w:type="default" r:id="rId17"/>
+      <w:footerReference w:type="default" r:id="rId18"/>
       <w:pgSz w:w="11906" w:h="16838"/>
       <w:pgMar w:top="1417" w:right="1417" w:bottom="1417" w:left="1417" w:header="708" w:footer="708" w:gutter="0"/>
       <w:cols w:space="708"/>
@@ -7297,6 +7150,18 @@
       </w:tcPr>
     </w:tblStylePr>
   </w:style>
+  <w:style w:type="character" w:styleId="Mentionnonrsolue">
+    <w:name w:val="Unresolved Mention"/>
+    <w:basedOn w:val="Policepardfaut"/>
+    <w:uiPriority w:val="99"/>
+    <w:semiHidden/>
+    <w:unhideWhenUsed/>
+    <w:rsid w:val="006B3833"/>
+    <w:rPr>
+      <w:color w:val="808080"/>
+      <w:shd w:val="clear" w:color="auto" w:fill="E6E6E6"/>
+    </w:rPr>
+  </w:style>
 </w:styles>
 </file>
 
@@ -7600,7 +7465,7 @@
 </file>
 
 <file path=customXml/itemProps1.xml><?xml version="1.0" encoding="utf-8"?>
-<ds:datastoreItem xmlns:ds="http://schemas.openxmlformats.org/officeDocument/2006/customXml" ds:itemID="{336A1F44-DDB8-401B-B14D-634C926A4177}">
+<ds:datastoreItem xmlns:ds="http://schemas.openxmlformats.org/officeDocument/2006/customXml" ds:itemID="{3151FBC7-91A3-4031-A547-3223A99F53D0}">
   <ds:schemaRefs>
     <ds:schemaRef ds:uri="http://schemas.openxmlformats.org/officeDocument/2006/bibliography"/>
   </ds:schemaRefs>

</xml_diff>

<commit_message>
#6 Mise à jour de l'architecture
</commit_message>
<xml_diff>
--- a/InProgress/architecture.docx
+++ b/InProgress/architecture.docx
@@ -45,9 +45,14 @@
         <w:t xml:space="preserve">Variante 9 : </w:t>
       </w:r>
       <w:r>
-        <w:t>Mobile App for Transporters</w:t>
+        <w:t xml:space="preserve">Mobile App for </w:t>
+      </w:r>
+      <w:proofErr w:type="spellStart"/>
+      <w:r>
+        <w:t>Transporters</w:t>
       </w:r>
       <w:bookmarkEnd w:id="0"/>
+      <w:proofErr w:type="spellEnd"/>
     </w:p>
     <w:p>
       <w:pPr>
@@ -78,6 +83,7 @@
         </w:rPr>
         <w:t xml:space="preserve">Duminy Gaétan, Picard Marchetto Ivan &amp; </w:t>
       </w:r>
+      <w:proofErr w:type="spellStart"/>
       <w:r>
         <w:rPr>
           <w:lang w:val="en-US"/>
@@ -88,7 +94,14 @@
         <w:rPr>
           <w:lang w:val="en-US"/>
         </w:rPr>
-        <w:t>itrovato Dylan</w:t>
+        <w:t>itrovato</w:t>
+      </w:r>
+      <w:proofErr w:type="spellEnd"/>
+      <w:r>
+        <w:rPr>
+          <w:lang w:val="en-US"/>
+        </w:rPr>
+        <w:t xml:space="preserve"> Dylan</w:t>
       </w:r>
     </w:p>
     <w:p>
@@ -1015,7 +1028,7 @@
             <w:noProof/>
             <w:webHidden/>
           </w:rPr>
-          <w:t>10</w:t>
+          <w:t>11</w:t>
         </w:r>
         <w:r>
           <w:rPr>
@@ -1140,7 +1153,7 @@
             <w:noProof/>
             <w:webHidden/>
           </w:rPr>
-          <w:t>11</w:t>
+          <w:t>12</w:t>
         </w:r>
         <w:r>
           <w:rPr>
@@ -1161,20 +1174,22 @@
       <w:r>
         <w:br w:type="page"/>
       </w:r>
+      <w:bookmarkStart w:id="1" w:name="_GoBack"/>
+      <w:bookmarkEnd w:id="1"/>
     </w:p>
     <w:p>
       <w:pPr>
         <w:pStyle w:val="Sous-titre"/>
         <w:jc w:val="center"/>
       </w:pPr>
-      <w:bookmarkStart w:id="1" w:name="_Toc527220008"/>
-      <w:bookmarkStart w:id="2" w:name="_Toc535082335"/>
+      <w:bookmarkStart w:id="2" w:name="_Toc527220008"/>
+      <w:bookmarkStart w:id="3" w:name="_Toc535082335"/>
       <w:r>
         <w:lastRenderedPageBreak/>
         <w:t>User Story</w:t>
       </w:r>
-      <w:bookmarkEnd w:id="1"/>
       <w:bookmarkEnd w:id="2"/>
+      <w:bookmarkEnd w:id="3"/>
     </w:p>
     <w:p>
       <w:pPr>
@@ -1918,12 +1933,14 @@
               </w:rPr>
               <w:t xml:space="preserve">le destinataire lui a </w:t>
             </w:r>
+            <w:proofErr w:type="gramStart"/>
             <w:r>
               <w:rPr>
                 <w:color w:val="4472C4" w:themeColor="accent1"/>
               </w:rPr>
               <w:t>donné</w:t>
             </w:r>
+            <w:proofErr w:type="gramEnd"/>
           </w:p>
         </w:tc>
       </w:tr>
@@ -2058,7 +2075,21 @@
         <w:rPr>
           <w:rStyle w:val="Accentuationlgre"/>
         </w:rPr>
-        <w:t xml:space="preserve">Remarque : La user </w:t>
+        <w:t xml:space="preserve">Remarque : </w:t>
+      </w:r>
+      <w:proofErr w:type="gramStart"/>
+      <w:r>
+        <w:rPr>
+          <w:rStyle w:val="Accentuationlgre"/>
+        </w:rPr>
+        <w:t>La user</w:t>
+      </w:r>
+      <w:proofErr w:type="gramEnd"/>
+      <w:r>
+        <w:rPr>
+          <w:rStyle w:val="Accentuationlgre"/>
+        </w:rPr>
+        <w:t xml:space="preserve"> </w:t>
       </w:r>
       <w:r>
         <w:rPr>
@@ -2072,7 +2103,7 @@
         <w:pStyle w:val="Sous-titre"/>
         <w:jc w:val="center"/>
       </w:pPr>
-      <w:bookmarkStart w:id="3" w:name="_Toc527220009"/>
+      <w:bookmarkStart w:id="4" w:name="_Toc527220009"/>
     </w:p>
     <w:p>
       <w:pPr>
@@ -2169,22 +2200,30 @@
       <w:r>
         <w:t xml:space="preserve">Dans le cas du </w:t>
       </w:r>
-      <w:bookmarkStart w:id="4" w:name="_Hlk534970368"/>
+      <w:bookmarkStart w:id="5" w:name="_Hlk534970368"/>
       <w:r>
         <w:t>second</w:t>
       </w:r>
       <w:r>
         <w:t xml:space="preserve"> cycle </w:t>
       </w:r>
-      <w:bookmarkEnd w:id="4"/>
+      <w:bookmarkEnd w:id="5"/>
       <w:r>
         <w:t>de développement, Bob devient un transporteur particulier.</w:t>
       </w:r>
       <w:r>
-        <w:t xml:space="preserve"> Notre nouv</w:t>
-      </w:r>
-      <w:r>
-        <w:t>eau persona se nomme C</w:t>
+        <w:t xml:space="preserve"> </w:t>
+      </w:r>
+      <w:proofErr w:type="gramStart"/>
+      <w:r>
+        <w:t>Notre nouv</w:t>
+      </w:r>
+      <w:r>
+        <w:t>eau persona</w:t>
+      </w:r>
+      <w:proofErr w:type="gramEnd"/>
+      <w:r>
+        <w:t xml:space="preserve"> se nomme C</w:t>
       </w:r>
       <w:r>
         <w:t>édric</w:t>
@@ -2200,14 +2239,17 @@
       </w:r>
     </w:p>
     <w:p>
-      <w:r>
-        <w:t>La User Story de Cédric sera ressemblante sur certains points à celle de Bob</w:t>
+      <w:proofErr w:type="gramStart"/>
+      <w:r>
+        <w:t>La User</w:t>
+      </w:r>
+      <w:proofErr w:type="gramEnd"/>
+      <w:r>
+        <w:t xml:space="preserve"> Story de Cédric sera ressemblante sur certains points à celle de Bob</w:t>
       </w:r>
       <w:r>
         <w:t xml:space="preserve"> du fait que certaines interactions reste les mêmes</w:t>
       </w:r>
-      <w:bookmarkStart w:id="5" w:name="_GoBack"/>
-      <w:bookmarkEnd w:id="5"/>
       <w:r>
         <w:t>.</w:t>
       </w:r>
@@ -3902,21 +3944,7 @@
                 <w:b/>
                 <w:u w:val="single"/>
               </w:rPr>
-              <w:t xml:space="preserve">Exemple de fichier CSV de </w:t>
-            </w:r>
-            <w:r>
-              <w:rPr>
-                <w:b/>
-                <w:u w:val="single"/>
-              </w:rPr>
-              <w:t>dé</w:t>
-            </w:r>
-            <w:r>
-              <w:rPr>
-                <w:b/>
-                <w:u w:val="single"/>
-              </w:rPr>
-              <w:t>chargement :</w:t>
+              <w:t>Exemple de fichier CSV de déchargement :</w:t>
             </w:r>
           </w:p>
           <w:p>
@@ -3989,7 +4017,7 @@
         <w:lastRenderedPageBreak/>
         <w:t>Diagramme de composants global</w:t>
       </w:r>
-      <w:bookmarkEnd w:id="3"/>
+      <w:bookmarkEnd w:id="4"/>
       <w:bookmarkEnd w:id="7"/>
     </w:p>
     <w:p>
@@ -4092,12 +4120,20 @@
         <w:rPr>
           <w:color w:val="C45911" w:themeColor="accent2" w:themeShade="BF"/>
         </w:rPr>
-        <w:t>les oranges sont ceux à mocker</w:t>
-      </w:r>
+        <w:t xml:space="preserve">les oranges sont ceux à </w:t>
+      </w:r>
+      <w:proofErr w:type="spellStart"/>
       <w:r>
         <w:rPr>
           <w:color w:val="C45911" w:themeColor="accent2" w:themeShade="BF"/>
         </w:rPr>
+        <w:t>mocker</w:t>
+      </w:r>
+      <w:proofErr w:type="spellEnd"/>
+      <w:r>
+        <w:rPr>
+          <w:color w:val="C45911" w:themeColor="accent2" w:themeShade="BF"/>
+        </w:rPr>
         <w:t xml:space="preserve"> pour le POC du 9/11/18</w:t>
       </w:r>
       <w:r>
@@ -4125,7 +4161,21 @@
         <w:rPr>
           <w:color w:val="4472C4" w:themeColor="accent1"/>
         </w:rPr>
-        <w:t xml:space="preserve"> sont ceux à mocker pour le POC du </w:t>
+        <w:t xml:space="preserve"> sont ceux à </w:t>
+      </w:r>
+      <w:proofErr w:type="spellStart"/>
+      <w:r>
+        <w:rPr>
+          <w:color w:val="4472C4" w:themeColor="accent1"/>
+        </w:rPr>
+        <w:t>mocker</w:t>
+      </w:r>
+      <w:proofErr w:type="spellEnd"/>
+      <w:r>
+        <w:rPr>
+          <w:color w:val="4472C4" w:themeColor="accent1"/>
+        </w:rPr>
+        <w:t xml:space="preserve"> pour le POC du </w:t>
       </w:r>
       <w:r>
         <w:rPr>
@@ -4716,7 +4766,39 @@
         <w:t>Pour la partie d</w:t>
       </w:r>
       <w:r>
-        <w:t xml:space="preserve">u service de persistance, nous avons choisi de l’implémenter à l’aide de Symfony 4, un framework PHP. En effet, ce framework offre beaucoup de possibilités tant pour la création d’applications web (qui ne nous concerne pas) que la réalisation de end-point à l’aide d’un système de routes intuitif, </w:t>
+        <w:t xml:space="preserve">u service de persistance, nous avons choisi de l’implémenter à l’aide de Symfony 4, un </w:t>
+      </w:r>
+      <w:proofErr w:type="spellStart"/>
+      <w:r>
+        <w:t>framework</w:t>
+      </w:r>
+      <w:proofErr w:type="spellEnd"/>
+      <w:r>
+        <w:t xml:space="preserve"> PHP. En effet, ce </w:t>
+      </w:r>
+      <w:proofErr w:type="spellStart"/>
+      <w:r>
+        <w:t>framework</w:t>
+      </w:r>
+      <w:proofErr w:type="spellEnd"/>
+      <w:r>
+        <w:t xml:space="preserve"> offre beaucoup de possibilités tant pour la création d’applications web (qui ne nous concerne pas) que la réalisation </w:t>
+      </w:r>
+      <w:proofErr w:type="gramStart"/>
+      <w:r>
+        <w:t xml:space="preserve">de </w:t>
+      </w:r>
+      <w:proofErr w:type="spellStart"/>
+      <w:r>
+        <w:t>end</w:t>
+      </w:r>
+      <w:proofErr w:type="gramEnd"/>
+      <w:r>
+        <w:t>-point</w:t>
+      </w:r>
+      <w:proofErr w:type="spellEnd"/>
+      <w:r>
+        <w:t xml:space="preserve"> à l’aide d’un système de routes intuitif, </w:t>
       </w:r>
       <w:r>
         <w:t>d’un système de vérifications de droits ou encore d’un ORM intégré (Doctrine 2). Un des membres de l’équipe est familier avec cette technologie, ce qui nous fera gagner du temps.</w:t>
@@ -4770,12 +4852,44 @@
     </w:p>
     <w:p>
       <w:r>
-        <w:t>La première décision prise dans ce thème est de remplacer le service de persistance en PHP ainsi que son framework Symphony car celui-ci nécessite l’installation de beaucoup d’outils ainsi que d’une manipulation fastidieuse afin de pouvoir le démarrer. De plus, il y a qu’un seul membre de notre équipe de développement qui est suffisamment à l’aise avec cette technologie pour l’utiliser efficacement.</w:t>
-      </w:r>
-    </w:p>
-    <w:p>
-      <w:r>
-        <w:t>On a exploré plusieurs technologies pour remplacer ce service, comme JavaScript, J2EE ou encore Python. Notre choix s’est donc porté sur le framework Flask de Python</w:t>
+        <w:t xml:space="preserve">La première décision prise dans ce thème est de remplacer le service de persistance en PHP ainsi que son </w:t>
+      </w:r>
+      <w:proofErr w:type="spellStart"/>
+      <w:r>
+        <w:t>framework</w:t>
+      </w:r>
+      <w:proofErr w:type="spellEnd"/>
+      <w:r>
+        <w:t xml:space="preserve"> </w:t>
+      </w:r>
+      <w:proofErr w:type="spellStart"/>
+      <w:r>
+        <w:t>Symphony</w:t>
+      </w:r>
+      <w:proofErr w:type="spellEnd"/>
+      <w:r>
+        <w:t xml:space="preserve"> car celui-ci nécessite l’installation de beaucoup d’outils ainsi que d’une manipulation fastidieuse afin de pouvoir le démarrer. De plus, il y a qu’un seul membre de notre équipe de développement qui est suffisamment à l’aise avec cette technologie pour l’utiliser efficacement.</w:t>
+      </w:r>
+    </w:p>
+    <w:p>
+      <w:r>
+        <w:t xml:space="preserve">On a exploré plusieurs technologies pour remplacer ce service, comme JavaScript, J2EE ou encore Python. Notre choix s’est donc porté sur le </w:t>
+      </w:r>
+      <w:proofErr w:type="spellStart"/>
+      <w:r>
+        <w:t>framework</w:t>
+      </w:r>
+      <w:proofErr w:type="spellEnd"/>
+      <w:r>
+        <w:t xml:space="preserve"> </w:t>
+      </w:r>
+      <w:proofErr w:type="spellStart"/>
+      <w:r>
+        <w:t>Flask</w:t>
+      </w:r>
+      <w:proofErr w:type="spellEnd"/>
+      <w:r>
+        <w:t xml:space="preserve"> de Python</w:t>
       </w:r>
       <w:r>
         <w:t>.</w:t>
@@ -4783,7 +4897,31 @@
     </w:p>
     <w:p>
       <w:r>
-        <w:t>Le choix de base de Python s’est porté sur la flexibilité de celui-ci dû à ses nombreuses librairies qui nous sera utile dans le cas d’accès à une base de données. De plus, Python nécessite que peu de ressources au démarrage de celui-ci. Pour le framework, on a comparé Flask avec Django, le constat étant que Flask est bien plus utile pour faire une API non graphique grâce à son système de routes.</w:t>
+        <w:t xml:space="preserve">Le choix de base de Python s’est porté sur la flexibilité de celui-ci dû à ses nombreuses librairies qui nous sera utile dans le cas d’accès à une base de données. De plus, Python nécessite que peu de ressources au démarrage de celui-ci. Pour le </w:t>
+      </w:r>
+      <w:proofErr w:type="spellStart"/>
+      <w:r>
+        <w:t>framework</w:t>
+      </w:r>
+      <w:proofErr w:type="spellEnd"/>
+      <w:r>
+        <w:t xml:space="preserve">, on a comparé </w:t>
+      </w:r>
+      <w:proofErr w:type="spellStart"/>
+      <w:r>
+        <w:t>Flask</w:t>
+      </w:r>
+      <w:proofErr w:type="spellEnd"/>
+      <w:r>
+        <w:t xml:space="preserve"> avec Django, le constat étant que </w:t>
+      </w:r>
+      <w:proofErr w:type="spellStart"/>
+      <w:r>
+        <w:t>Flask</w:t>
+      </w:r>
+      <w:proofErr w:type="spellEnd"/>
+      <w:r>
+        <w:t xml:space="preserve"> est bien plus utile pour faire une API non graphique grâce à son système de routes.</w:t>
       </w:r>
     </w:p>
     <w:p>
@@ -4862,11 +5000,15 @@
           <v:shape id="_x0000_i1025" type="#_x0000_t75" style="width:436.4pt;height:190.35pt" o:ole="">
             <v:imagedata r:id="rId12" o:title=""/>
           </v:shape>
-          <o:OLEObject Type="Embed" ProgID="Excel.Sheet.12" ShapeID="_x0000_i1025" DrawAspect="Content" ObjectID="_1608905453" r:id="rId13"/>
+          <o:OLEObject Type="Embed" ProgID="Excel.Sheet.12" ShapeID="_x0000_i1025" DrawAspect="Content" ObjectID="_1609165416" r:id="rId13"/>
         </w:object>
       </w:r>
     </w:p>
-    <w:p/>
+    <w:p>
+      <w:r>
+        <w:br w:type="page"/>
+      </w:r>
+    </w:p>
     <w:p>
       <w:pPr>
         <w:pStyle w:val="Titre3"/>
@@ -4879,6 +5021,7 @@
         <w:rPr>
           <w:rStyle w:val="Rfrenceple"/>
         </w:rPr>
+        <w:lastRenderedPageBreak/>
         <w:t>Second cycle de développement</w:t>
       </w:r>
     </w:p>
@@ -5025,7 +5168,15 @@
               <w:cnfStyle w:val="000000100000" w:firstRow="0" w:lastRow="0" w:firstColumn="0" w:lastColumn="0" w:oddVBand="0" w:evenVBand="0" w:oddHBand="1" w:evenHBand="0" w:firstRowFirstColumn="0" w:firstRowLastColumn="0" w:lastRowFirstColumn="0" w:lastRowLastColumn="0"/>
             </w:pPr>
             <w:r>
-              <w:t xml:space="preserve">Migration du service de persistance en PHP vers une API côté serveur implémentée en Flask </w:t>
+              <w:t xml:space="preserve">Migration du service de persistance en PHP vers une API côté serveur implémentée en </w:t>
+            </w:r>
+            <w:proofErr w:type="spellStart"/>
+            <w:r>
+              <w:t>Flask</w:t>
+            </w:r>
+            <w:proofErr w:type="spellEnd"/>
+            <w:r>
+              <w:t xml:space="preserve"> </w:t>
             </w:r>
           </w:p>
           <w:p>
@@ -5171,7 +5322,15 @@
               <w:cnfStyle w:val="000000100000" w:firstRow="0" w:lastRow="0" w:firstColumn="0" w:lastColumn="0" w:oddVBand="0" w:evenVBand="0" w:oddHBand="1" w:evenHBand="0" w:firstRowFirstColumn="0" w:firstRowLastColumn="0" w:lastRowFirstColumn="0" w:lastRowLastColumn="0"/>
             </w:pPr>
             <w:r>
-              <w:t>Modification de certaines Entities pour permettre l’implémentation de la nouvelle API</w:t>
+              <w:t xml:space="preserve">Modification de certaines </w:t>
+            </w:r>
+            <w:proofErr w:type="spellStart"/>
+            <w:r>
+              <w:t>Entities</w:t>
+            </w:r>
+            <w:proofErr w:type="spellEnd"/>
+            <w:r>
+              <w:t xml:space="preserve"> pour permettre l’implémentation de la nouvelle API</w:t>
             </w:r>
           </w:p>
           <w:p>
@@ -5300,6 +5459,15 @@
       </w:pPr>
       <w:bookmarkStart w:id="15" w:name="_Toc535082341"/>
       <w:r>
+        <w:br w:type="page"/>
+      </w:r>
+    </w:p>
+    <w:p>
+      <w:pPr>
+        <w:pStyle w:val="Sous-titre"/>
+        <w:jc w:val="center"/>
+      </w:pPr>
+      <w:r>
         <w:lastRenderedPageBreak/>
         <w:t>IHM</w:t>
       </w:r>
@@ -5324,7 +5492,15 @@
     <w:p/>
     <w:p>
       <w:r>
-        <w:t>Une IHM simple de l’application a été réalisée afin de mieux concevoir les différentes étapes à implémenter lors de la création de notre application. Celle-ci a été conçu sous Marvel App et déroule entièrement la user story du transporteur</w:t>
+        <w:t xml:space="preserve">Une IHM simple de l’application a été réalisée afin de mieux concevoir les différentes étapes à implémenter lors de la création de notre application. Celle-ci a été conçu sous Marvel App et déroule entièrement </w:t>
+      </w:r>
+      <w:proofErr w:type="gramStart"/>
+      <w:r>
+        <w:t>la user</w:t>
+      </w:r>
+      <w:proofErr w:type="gramEnd"/>
+      <w:r>
+        <w:t xml:space="preserve"> story du transporteur</w:t>
       </w:r>
       <w:r>
         <w:t xml:space="preserve"> particulier</w:t>
@@ -5347,19 +5523,7 @@
           <w:rPr>
             <w:rStyle w:val="Lienhypertexte"/>
           </w:rPr>
-          <w:t>https://marvelapp.com/</w:t>
-        </w:r>
-        <w:r>
-          <w:rPr>
-            <w:rStyle w:val="Lienhypertexte"/>
-          </w:rPr>
-          <w:t>f</w:t>
-        </w:r>
-        <w:r>
-          <w:rPr>
-            <w:rStyle w:val="Lienhypertexte"/>
-          </w:rPr>
-          <w:t>2cc2h4/screen/49045251</w:t>
+          <w:t>https://marvelapp.com/f2cc2h4/screen/49045251</w:t>
         </w:r>
       </w:hyperlink>
     </w:p>
@@ -5417,19 +5581,7 @@
           <w:rPr>
             <w:rStyle w:val="Lienhypertexte"/>
           </w:rPr>
-          <w:t>https://marvelapp.com/ag2ab01</w:t>
-        </w:r>
-        <w:r>
-          <w:rPr>
-            <w:rStyle w:val="Lienhypertexte"/>
-          </w:rPr>
-          <w:t>/</w:t>
-        </w:r>
-        <w:r>
-          <w:rPr>
-            <w:rStyle w:val="Lienhypertexte"/>
-          </w:rPr>
-          <w:t>screen/52327188</w:t>
+          <w:t>https://marvelapp.com/ag2ab01/screen/52327188</w:t>
         </w:r>
       </w:hyperlink>
       <w:r>
@@ -5549,7 +5701,7 @@
           <wp:inline distT="0" distB="0" distL="0" distR="0">
             <wp:extent cx="5760720" cy="5075555"/>
             <wp:effectExtent l="0" t="0" r="0" b="0"/>
-            <wp:docPr id="2" name="Image 2" descr="Une image contenant carte, texte&#10;&#10;Description générée avec un niveau de confiance très élevé"/>
+            <wp:docPr id="1" name="Image 1" descr="Une image contenant carte, texte&#10;&#10;Description générée avec un niveau de confiance très élevé"/>
             <wp:cNvGraphicFramePr>
               <a:graphicFrameLocks xmlns:a="http://schemas.openxmlformats.org/drawingml/2006/main" noChangeAspect="1"/>
             </wp:cNvGraphicFramePr>
@@ -5557,7 +5709,7 @@
               <a:graphicData uri="http://schemas.openxmlformats.org/drawingml/2006/picture">
                 <pic:pic xmlns:pic="http://schemas.openxmlformats.org/drawingml/2006/picture">
                   <pic:nvPicPr>
-                    <pic:cNvPr id="2" name="UML.jpg"/>
+                    <pic:cNvPr id="1" name="UML (1).jpg"/>
                     <pic:cNvPicPr/>
                   </pic:nvPicPr>
                   <pic:blipFill>
@@ -5589,6 +5741,27 @@
       </w:r>
     </w:p>
     <w:p/>
+    <w:p>
+      <w:r>
+        <w:t>Les classes Particulier et Professionnel sont généralisés par la classe Utilisateur afin de répondre à la différence entre les deux types de comptes.</w:t>
+      </w:r>
+    </w:p>
+    <w:p>
+      <w:r>
+        <w:t xml:space="preserve">De plus, les offres et les contrats possèdent désormais un </w:t>
+      </w:r>
+      <w:proofErr w:type="spellStart"/>
+      <w:r>
+        <w:t>boolean</w:t>
+      </w:r>
+      <w:proofErr w:type="spellEnd"/>
+      <w:r>
+        <w:t xml:space="preserve"> pour indiquer si le transporteur est un professionnel ou un particulier.</w:t>
+      </w:r>
+      <w:r>
+        <w:t xml:space="preserve"> Cette modification risque d’être utile si les bases de données des particuliers et des professionnels sont différentes.</w:t>
+      </w:r>
+    </w:p>
     <w:sectPr>
       <w:footerReference w:type="default" r:id="rId18"/>
       <w:pgSz w:w="11906" w:h="16838"/>
@@ -7465,7 +7638,7 @@
 </file>
 
 <file path=customXml/itemProps1.xml><?xml version="1.0" encoding="utf-8"?>
-<ds:datastoreItem xmlns:ds="http://schemas.openxmlformats.org/officeDocument/2006/customXml" ds:itemID="{3151FBC7-91A3-4031-A547-3223A99F53D0}">
+<ds:datastoreItem xmlns:ds="http://schemas.openxmlformats.org/officeDocument/2006/customXml" ds:itemID="{AB99DF33-7449-477E-AEAC-23E41FA42D7F}">
   <ds:schemaRefs>
     <ds:schemaRef ds:uri="http://schemas.openxmlformats.org/officeDocument/2006/bibliography"/>
   </ds:schemaRefs>

</xml_diff>

<commit_message>
#6 MAJ Architecture, modif UML
</commit_message>
<xml_diff>
--- a/InProgress/architecture.docx
+++ b/InProgress/architecture.docx
@@ -81,7 +81,21 @@
         <w:rPr>
           <w:lang w:val="en-US"/>
         </w:rPr>
-        <w:t xml:space="preserve">Duminy Gaétan, Picard Marchetto Ivan &amp; </w:t>
+        <w:t xml:space="preserve">Duminy Gaétan, Picard </w:t>
+      </w:r>
+      <w:proofErr w:type="spellStart"/>
+      <w:r>
+        <w:rPr>
+          <w:lang w:val="en-US"/>
+        </w:rPr>
+        <w:t>Marchetto</w:t>
+      </w:r>
+      <w:proofErr w:type="spellEnd"/>
+      <w:r>
+        <w:rPr>
+          <w:lang w:val="en-US"/>
+        </w:rPr>
+        <w:t xml:space="preserve"> Ivan &amp; </w:t>
       </w:r>
       <w:proofErr w:type="spellStart"/>
       <w:r>
@@ -4130,20 +4144,11 @@
             </w:r>
             <w:proofErr w:type="gramStart"/>
             <w:r>
-              <w:t>1</w:t>
-            </w:r>
-            <w:r>
-              <w:t>2</w:t>
-            </w:r>
-            <w:r>
-              <w:t>:</w:t>
+              <w:t>12:</w:t>
             </w:r>
             <w:proofErr w:type="gramEnd"/>
             <w:r>
-              <w:t>3</w:t>
-            </w:r>
-            <w:r>
-              <w:t>0</w:t>
+              <w:t>30</w:t>
             </w:r>
             <w:r>
               <w:t> »,</w:t>
@@ -4154,20 +4159,11 @@
               <w:t>« 141658 », « </w:t>
             </w:r>
             <w:r>
-              <w:t>2</w:t>
-            </w:r>
-            <w:r>
-              <w:t>4</w:t>
-            </w:r>
-            <w:r>
-              <w:t xml:space="preserve">/01/19 </w:t>
+              <w:t xml:space="preserve">24/01/19 </w:t>
             </w:r>
             <w:proofErr w:type="gramStart"/>
             <w:r>
-              <w:t>10</w:t>
-            </w:r>
-            <w:r>
-              <w:t>:</w:t>
+              <w:t>10:</w:t>
             </w:r>
             <w:proofErr w:type="gramEnd"/>
             <w:r>
@@ -4182,30 +4178,15 @@
               <w:t>« 142262 », « </w:t>
             </w:r>
             <w:r>
-              <w:t>2</w:t>
-            </w:r>
-            <w:r>
-              <w:t>4</w:t>
-            </w:r>
-            <w:r>
-              <w:t xml:space="preserve">/01/19 </w:t>
+              <w:t xml:space="preserve">24/01/19 </w:t>
             </w:r>
             <w:proofErr w:type="gramStart"/>
             <w:r>
-              <w:t>1</w:t>
-            </w:r>
-            <w:r>
-              <w:t>4</w:t>
-            </w:r>
-            <w:r>
-              <w:t>:</w:t>
+              <w:t>14:</w:t>
             </w:r>
             <w:proofErr w:type="gramEnd"/>
             <w:r>
-              <w:t>0</w:t>
-            </w:r>
-            <w:r>
-              <w:t>0</w:t>
+              <w:t>00</w:t>
             </w:r>
             <w:r>
               <w:t>  »</w:t>
@@ -5217,10 +5198,10 @@
             <v:path o:extrusionok="f" gradientshapeok="t" o:connecttype="rect"/>
             <o:lock v:ext="edit" aspectratio="t"/>
           </v:shapetype>
-          <v:shape id="_x0000_i1025" type="#_x0000_t75" style="width:436.4pt;height:190.35pt" o:ole="">
+          <v:shape id="_x0000_i1025" type="#_x0000_t75" style="width:436.5pt;height:190.5pt" o:ole="">
             <v:imagedata r:id="rId12" o:title=""/>
           </v:shape>
-          <o:OLEObject Type="Embed" ProgID="Excel.Sheet.12" ShapeID="_x0000_i1025" DrawAspect="Content" ObjectID="_1609772507" r:id="rId13"/>
+          <o:OLEObject Type="Embed" ProgID="Excel.Sheet.12" ShapeID="_x0000_i1025" DrawAspect="Content" ObjectID="_1609909710" r:id="rId13"/>
         </w:object>
       </w:r>
     </w:p>
@@ -5530,8 +5511,6 @@
             </w:r>
           </w:p>
         </w:tc>
-        <w:bookmarkStart w:id="14" w:name="_GoBack"/>
-        <w:bookmarkEnd w:id="14"/>
       </w:tr>
       <w:tr>
         <w:trPr>
@@ -5761,7 +5740,7 @@
         <w:pStyle w:val="Sous-titre"/>
         <w:jc w:val="center"/>
       </w:pPr>
-      <w:bookmarkStart w:id="15" w:name="_Toc535082341"/>
+      <w:bookmarkStart w:id="14" w:name="_Toc535082341"/>
       <w:r>
         <w:br w:type="page"/>
       </w:r>
@@ -5775,7 +5754,7 @@
         <w:lastRenderedPageBreak/>
         <w:t>IHM</w:t>
       </w:r>
-      <w:bookmarkEnd w:id="15"/>
+      <w:bookmarkEnd w:id="14"/>
     </w:p>
     <w:p/>
     <w:p>
@@ -5901,7 +5880,7 @@
         </w:numPr>
         <w:jc w:val="center"/>
       </w:pPr>
-      <w:bookmarkStart w:id="16" w:name="_Toc535082342"/>
+      <w:bookmarkStart w:id="15" w:name="_Toc535082342"/>
       <w:r>
         <w:lastRenderedPageBreak/>
         <w:t xml:space="preserve">Diagramme </w:t>
@@ -5909,7 +5888,7 @@
       <w:r>
         <w:t>de classes</w:t>
       </w:r>
-      <w:bookmarkEnd w:id="16"/>
+      <w:bookmarkEnd w:id="15"/>
     </w:p>
     <w:p/>
     <w:p>
@@ -6002,10 +5981,10 @@
           <w:noProof/>
         </w:rPr>
         <w:drawing>
-          <wp:inline distT="0" distB="0" distL="0" distR="0" wp14:anchorId="3BFA6EB0" wp14:editId="11753087">
-            <wp:extent cx="5760720" cy="5075555"/>
+          <wp:inline distT="0" distB="0" distL="0" distR="0" wp14:anchorId="638C1D64" wp14:editId="02372FA2">
+            <wp:extent cx="5760720" cy="4838700"/>
             <wp:effectExtent l="0" t="0" r="0" b="0"/>
-            <wp:docPr id="1" name="Image 1" descr="Une image contenant carte, texte&#10;&#10;Description générée avec un niveau de confiance très élevé"/>
+            <wp:docPr id="5" name="Image 5"/>
             <wp:cNvGraphicFramePr>
               <a:graphicFrameLocks xmlns:a="http://schemas.openxmlformats.org/drawingml/2006/main" noChangeAspect="1"/>
             </wp:cNvGraphicFramePr>
@@ -6013,7 +5992,7 @@
               <a:graphicData uri="http://schemas.openxmlformats.org/drawingml/2006/picture">
                 <pic:pic xmlns:pic="http://schemas.openxmlformats.org/drawingml/2006/picture">
                   <pic:nvPicPr>
-                    <pic:cNvPr id="1" name="UML (1).jpg"/>
+                    <pic:cNvPr id="5" name="UML.jpg"/>
                     <pic:cNvPicPr/>
                   </pic:nvPicPr>
                   <pic:blipFill>
@@ -6031,7 +6010,7 @@
                   <pic:spPr>
                     <a:xfrm>
                       <a:off x="0" y="0"/>
-                      <a:ext cx="5760720" cy="5075555"/>
+                      <a:ext cx="5760720" cy="4838700"/>
                     </a:xfrm>
                     <a:prstGeom prst="rect">
                       <a:avLst/>
@@ -6043,6 +6022,8 @@
           </wp:inline>
         </w:drawing>
       </w:r>
+      <w:bookmarkStart w:id="16" w:name="_GoBack"/>
+      <w:bookmarkEnd w:id="16"/>
     </w:p>
     <w:p/>
     <w:p>
@@ -7942,7 +7923,7 @@
 </file>
 
 <file path=customXml/itemProps1.xml><?xml version="1.0" encoding="utf-8"?>
-<ds:datastoreItem xmlns:ds="http://schemas.openxmlformats.org/officeDocument/2006/customXml" ds:itemID="{9F179D15-DF1E-46BB-9332-F467EB06C8CF}">
+<ds:datastoreItem xmlns:ds="http://schemas.openxmlformats.org/officeDocument/2006/customXml" ds:itemID="{FB159168-BE52-43ED-A6C1-97C09360949C}">
   <ds:schemaRefs>
     <ds:schemaRef ds:uri="http://schemas.openxmlformats.org/officeDocument/2006/bibliography"/>
   </ds:schemaRefs>

</xml_diff>

<commit_message>
#6 Oops I did it again
</commit_message>
<xml_diff>
--- a/InProgress/architecture.docx
+++ b/InProgress/architecture.docx
@@ -5201,7 +5201,7 @@
           <v:shape id="_x0000_i1025" type="#_x0000_t75" style="width:436.5pt;height:190.5pt" o:ole="">
             <v:imagedata r:id="rId12" o:title=""/>
           </v:shape>
-          <o:OLEObject Type="Embed" ProgID="Excel.Sheet.12" ShapeID="_x0000_i1025" DrawAspect="Content" ObjectID="_1609909710" r:id="rId13"/>
+          <o:OLEObject Type="Embed" ProgID="Excel.Sheet.12" ShapeID="_x0000_i1025" DrawAspect="Content" ObjectID="_1609909992" r:id="rId13"/>
         </w:object>
       </w:r>
     </w:p>
@@ -6022,30 +6022,14 @@
           </wp:inline>
         </w:drawing>
       </w:r>
+    </w:p>
+    <w:p/>
+    <w:p>
+      <w:r>
+        <w:t>La classe Professionnel est une extension de la classe utilisateur (qui représente un utilisateur particulier) en lui ajoutant de manière obligatoire un non de société. On estime cette modification suffisante pour correctement identifier les deux types de transporteurs.</w:t>
+      </w:r>
       <w:bookmarkStart w:id="16" w:name="_GoBack"/>
       <w:bookmarkEnd w:id="16"/>
-    </w:p>
-    <w:p/>
-    <w:p>
-      <w:r>
-        <w:t>Les classes Particulier et Professionnel sont généralisés par la classe Utilisateur afin de répondre à la différence entre les deux types de comptes.</w:t>
-      </w:r>
-    </w:p>
-    <w:p>
-      <w:r>
-        <w:t xml:space="preserve">De plus, les offres et les contrats possèdent désormais un </w:t>
-      </w:r>
-      <w:proofErr w:type="spellStart"/>
-      <w:r>
-        <w:t>boolean</w:t>
-      </w:r>
-      <w:proofErr w:type="spellEnd"/>
-      <w:r>
-        <w:t xml:space="preserve"> pour indiquer si le transporteur est un professionnel ou un particulier.</w:t>
-      </w:r>
-      <w:r>
-        <w:t xml:space="preserve"> Cette modification risque d’être utile si les bases de données des particuliers et des professionnels sont différentes.</w:t>
-      </w:r>
     </w:p>
     <w:sectPr>
       <w:footerReference w:type="default" r:id="rId18"/>
@@ -7923,7 +7907,7 @@
 </file>
 
 <file path=customXml/itemProps1.xml><?xml version="1.0" encoding="utf-8"?>
-<ds:datastoreItem xmlns:ds="http://schemas.openxmlformats.org/officeDocument/2006/customXml" ds:itemID="{FB159168-BE52-43ED-A6C1-97C09360949C}">
+<ds:datastoreItem xmlns:ds="http://schemas.openxmlformats.org/officeDocument/2006/customXml" ds:itemID="{6D499C3B-62CE-4D43-9A5F-CA87DB118742}">
   <ds:schemaRefs>
     <ds:schemaRef ds:uri="http://schemas.openxmlformats.org/officeDocument/2006/bibliography"/>
   </ds:schemaRefs>

</xml_diff>

<commit_message>
Maj status + architecture
</commit_message>
<xml_diff>
--- a/InProgress/architecture.docx
+++ b/InProgress/architecture.docx
@@ -81,21 +81,7 @@
         <w:rPr>
           <w:lang w:val="en-US"/>
         </w:rPr>
-        <w:t xml:space="preserve">Duminy Gaétan, Picard </w:t>
-      </w:r>
-      <w:proofErr w:type="spellStart"/>
-      <w:r>
-        <w:rPr>
-          <w:lang w:val="en-US"/>
-        </w:rPr>
-        <w:t>Marchetto</w:t>
-      </w:r>
-      <w:proofErr w:type="spellEnd"/>
-      <w:r>
-        <w:rPr>
-          <w:lang w:val="en-US"/>
-        </w:rPr>
-        <w:t xml:space="preserve"> Ivan &amp; </w:t>
+        <w:t xml:space="preserve">Duminy Gaétan, Picard Marchetto Ivan &amp; </w:t>
       </w:r>
       <w:proofErr w:type="spellStart"/>
       <w:r>
@@ -5135,7 +5121,13 @@
         <w:t>Pour la technologie Web, on a besoin d’une technologie r</w:t>
       </w:r>
       <w:r>
-        <w:t>apide à prendre en main avec des possibilités pour faire une interface graphique permettant une utilisation aisée pour le transporteur. C’est dans cette optique que nous avons décidé de choisir Node.JS qui lie les trois points ci-dessus.</w:t>
+        <w:t xml:space="preserve">apide à prendre en main avec des possibilités pour faire une interface graphique permettant une utilisation aisée pour le transporteur. C’est dans cette optique que nous avons décidé de choisir </w:t>
+      </w:r>
+      <w:r>
+        <w:t>Javascript</w:t>
+      </w:r>
+      <w:r>
+        <w:t xml:space="preserve"> qui lie les trois points ci-dessus.</w:t>
       </w:r>
       <w:r>
         <w:br w:type="page"/>
@@ -5198,10 +5190,10 @@
             <v:path o:extrusionok="f" gradientshapeok="t" o:connecttype="rect"/>
             <o:lock v:ext="edit" aspectratio="t"/>
           </v:shapetype>
-          <v:shape id="_x0000_i1025" type="#_x0000_t75" style="width:436.5pt;height:190.5pt" o:ole="">
+          <v:shape id="_x0000_i1025" type="#_x0000_t75" style="width:437pt;height:190.9pt" o:ole="">
             <v:imagedata r:id="rId12" o:title=""/>
           </v:shape>
-          <o:OLEObject Type="Embed" ProgID="Excel.Sheet.12" ShapeID="_x0000_i1025" DrawAspect="Content" ObjectID="_1609909992" r:id="rId13"/>
+          <o:OLEObject Type="Embed" ProgID="Excel.Sheet.12" ShapeID="_x0000_i1025" DrawAspect="Content" ObjectID="_1610386155" r:id="rId13"/>
         </w:object>
       </w:r>
     </w:p>
@@ -5541,15 +5533,13 @@
               <w:cnfStyle w:val="000000100000" w:firstRow="0" w:lastRow="0" w:firstColumn="0" w:lastColumn="0" w:oddVBand="0" w:evenVBand="0" w:oddHBand="1" w:evenHBand="0" w:firstRowFirstColumn="0" w:firstRowLastColumn="0" w:lastRowFirstColumn="0" w:lastRowLastColumn="0"/>
             </w:pPr>
             <w:r>
-              <w:t xml:space="preserve">Modification de certaines </w:t>
-            </w:r>
-            <w:proofErr w:type="spellStart"/>
-            <w:r>
-              <w:t>Entities</w:t>
-            </w:r>
-            <w:proofErr w:type="spellEnd"/>
-            <w:r>
-              <w:t xml:space="preserve"> pour permettre l’implémentation de la nouvelle API</w:t>
+              <w:t>Création</w:t>
+            </w:r>
+            <w:r>
+              <w:t xml:space="preserve"> partielle</w:t>
+            </w:r>
+            <w:r>
+              <w:t xml:space="preserve"> de l’API pour les professionnels en requêtes Postman</w:t>
             </w:r>
           </w:p>
           <w:p>
@@ -5562,13 +5552,7 @@
               <w:cnfStyle w:val="000000100000" w:firstRow="0" w:lastRow="0" w:firstColumn="0" w:lastColumn="0" w:oddVBand="0" w:evenVBand="0" w:oddHBand="1" w:evenHBand="0" w:firstRowFirstColumn="0" w:firstRowLastColumn="0" w:lastRowFirstColumn="0" w:lastRowLastColumn="0"/>
             </w:pPr>
             <w:r>
-              <w:t>Création</w:t>
-            </w:r>
-            <w:r>
-              <w:t xml:space="preserve"> partielle</w:t>
-            </w:r>
-            <w:r>
-              <w:t xml:space="preserve"> de l’API pour les professionnels en requêtes Postman</w:t>
+              <w:t>Progression de l’application</w:t>
             </w:r>
           </w:p>
           <w:p>
@@ -5581,65 +5565,10 @@
               <w:cnfStyle w:val="000000100000" w:firstRow="0" w:lastRow="0" w:firstColumn="0" w:lastColumn="0" w:oddVBand="0" w:evenVBand="0" w:oddHBand="1" w:evenHBand="0" w:firstRowFirstColumn="0" w:firstRowLastColumn="0" w:lastRowFirstColumn="0" w:lastRowLastColumn="0"/>
             </w:pPr>
             <w:r>
-              <w:t>Modification de l’API serveur pour la rendre compatible avec l’API pro</w:t>
-            </w:r>
-          </w:p>
-          <w:p>
-            <w:pPr>
-              <w:pStyle w:val="Paragraphedeliste"/>
-              <w:numPr>
-                <w:ilvl w:val="0"/>
-                <w:numId w:val="2"/>
-              </w:numPr>
-              <w:cnfStyle w:val="000000100000" w:firstRow="0" w:lastRow="0" w:firstColumn="0" w:lastColumn="0" w:oddVBand="0" w:evenVBand="0" w:oddHBand="1" w:evenHBand="0" w:firstRowFirstColumn="0" w:firstRowLastColumn="0" w:lastRowFirstColumn="0" w:lastRowLastColumn="0"/>
-            </w:pPr>
-            <w:r>
-              <w:t>Modification de l’application mobile pour la rendre compatible et cohérente avec l’API pro</w:t>
-            </w:r>
-          </w:p>
-          <w:p>
-            <w:pPr>
-              <w:pStyle w:val="Paragraphedeliste"/>
-              <w:numPr>
-                <w:ilvl w:val="0"/>
-                <w:numId w:val="2"/>
-              </w:numPr>
-              <w:cnfStyle w:val="000000100000" w:firstRow="0" w:lastRow="0" w:firstColumn="0" w:lastColumn="0" w:oddVBand="0" w:evenVBand="0" w:oddHBand="1" w:evenHBand="0" w:firstRowFirstColumn="0" w:firstRowLastColumn="0" w:lastRowFirstColumn="0" w:lastRowLastColumn="0"/>
-            </w:pPr>
-            <w:r>
-              <w:t>Progression de l’application</w:t>
-            </w:r>
-          </w:p>
-          <w:p>
-            <w:pPr>
-              <w:pStyle w:val="Paragraphedeliste"/>
-              <w:numPr>
-                <w:ilvl w:val="0"/>
-                <w:numId w:val="2"/>
-              </w:numPr>
-              <w:cnfStyle w:val="000000100000" w:firstRow="0" w:lastRow="0" w:firstColumn="0" w:lastColumn="0" w:oddVBand="0" w:evenVBand="0" w:oddHBand="1" w:evenHBand="0" w:firstRowFirstColumn="0" w:firstRowLastColumn="0" w:lastRowFirstColumn="0" w:lastRowLastColumn="0"/>
-            </w:pPr>
-            <w:r>
-              <w:t>Création d’une API rudimentaire en Node.JS</w:t>
-            </w:r>
-          </w:p>
-          <w:p>
-            <w:pPr>
-              <w:pStyle w:val="Paragraphedeliste"/>
-              <w:numPr>
-                <w:ilvl w:val="0"/>
-                <w:numId w:val="2"/>
-              </w:numPr>
-              <w:cnfStyle w:val="000000100000" w:firstRow="0" w:lastRow="0" w:firstColumn="0" w:lastColumn="0" w:oddVBand="0" w:evenVBand="0" w:oddHBand="1" w:evenHBand="0" w:firstRowFirstColumn="0" w:firstRowLastColumn="0" w:lastRowFirstColumn="0" w:lastRowLastColumn="0"/>
-            </w:pPr>
-            <w:r>
-              <w:t xml:space="preserve">Terminer </w:t>
-            </w:r>
-            <w:r>
-              <w:t>les algos</w:t>
-            </w:r>
-            <w:r>
-              <w:t xml:space="preserve"> de tri dans l’API côté serveur</w:t>
+              <w:t xml:space="preserve">Création d’une API rudimentaire en </w:t>
+            </w:r>
+            <w:r>
+              <w:t>Javascript</w:t>
             </w:r>
           </w:p>
         </w:tc>
@@ -5689,7 +5618,46 @@
               <w:cnfStyle w:val="000000000000" w:firstRow="0" w:lastRow="0" w:firstColumn="0" w:lastColumn="0" w:oddVBand="0" w:evenVBand="0" w:oddHBand="0" w:evenHBand="0" w:firstRowFirstColumn="0" w:firstRowLastColumn="0" w:lastRowFirstColumn="0" w:lastRowLastColumn="0"/>
             </w:pPr>
             <w:r>
-              <w:t>Terminer l’application mobile</w:t>
+              <w:t>Modification de l’API serveur pour la rendre compatible avec l’API pro</w:t>
+            </w:r>
+          </w:p>
+          <w:p>
+            <w:pPr>
+              <w:pStyle w:val="Paragraphedeliste"/>
+              <w:numPr>
+                <w:ilvl w:val="0"/>
+                <w:numId w:val="2"/>
+              </w:numPr>
+              <w:cnfStyle w:val="000000000000" w:firstRow="0" w:lastRow="0" w:firstColumn="0" w:lastColumn="0" w:oddVBand="0" w:evenVBand="0" w:oddHBand="0" w:evenHBand="0" w:firstRowFirstColumn="0" w:firstRowLastColumn="0" w:lastRowFirstColumn="0" w:lastRowLastColumn="0"/>
+            </w:pPr>
+            <w:r>
+              <w:t>Modification de l’user dans le serveur python</w:t>
+            </w:r>
+          </w:p>
+          <w:p>
+            <w:pPr>
+              <w:pStyle w:val="Paragraphedeliste"/>
+              <w:numPr>
+                <w:ilvl w:val="0"/>
+                <w:numId w:val="2"/>
+              </w:numPr>
+              <w:cnfStyle w:val="000000000000" w:firstRow="0" w:lastRow="0" w:firstColumn="0" w:lastColumn="0" w:oddVBand="0" w:evenVBand="0" w:oddHBand="0" w:evenHBand="0" w:firstRowFirstColumn="0" w:firstRowLastColumn="0" w:lastRowFirstColumn="0" w:lastRowLastColumn="0"/>
+            </w:pPr>
+            <w:r>
+              <w:t>Modification de l’application mobile pour la rendre compatible et cohérente avec l’API pro</w:t>
+            </w:r>
+          </w:p>
+          <w:p>
+            <w:pPr>
+              <w:pStyle w:val="Paragraphedeliste"/>
+              <w:numPr>
+                <w:ilvl w:val="0"/>
+                <w:numId w:val="2"/>
+              </w:numPr>
+              <w:cnfStyle w:val="000000000000" w:firstRow="0" w:lastRow="0" w:firstColumn="0" w:lastColumn="0" w:oddVBand="0" w:evenVBand="0" w:oddHBand="0" w:evenHBand="0" w:firstRowFirstColumn="0" w:firstRowLastColumn="0" w:lastRowFirstColumn="0" w:lastRowLastColumn="0"/>
+            </w:pPr>
+            <w:r>
+              <w:t>Terminer les algos de tri dans l’API côté serveur</w:t>
             </w:r>
           </w:p>
         </w:tc>
@@ -5729,7 +5697,25 @@
               <w:cnfStyle w:val="000000100000" w:firstRow="0" w:lastRow="0" w:firstColumn="0" w:lastColumn="0" w:oddVBand="0" w:evenVBand="0" w:oddHBand="1" w:evenHBand="0" w:firstRowFirstColumn="0" w:firstRowLastColumn="0" w:lastRowFirstColumn="0" w:lastRowLastColumn="0"/>
             </w:pPr>
             <w:r>
-              <w:t>Raffinement de l’API Node.JS</w:t>
+              <w:t xml:space="preserve">Raffinement de l’API </w:t>
+            </w:r>
+            <w:r>
+              <w:t>Javascript</w:t>
+            </w:r>
+            <w:bookmarkStart w:id="14" w:name="_GoBack"/>
+            <w:bookmarkEnd w:id="14"/>
+          </w:p>
+          <w:p>
+            <w:pPr>
+              <w:pStyle w:val="Paragraphedeliste"/>
+              <w:numPr>
+                <w:ilvl w:val="0"/>
+                <w:numId w:val="2"/>
+              </w:numPr>
+              <w:cnfStyle w:val="000000100000" w:firstRow="0" w:lastRow="0" w:firstColumn="0" w:lastColumn="0" w:oddVBand="0" w:evenVBand="0" w:oddHBand="1" w:evenHBand="0" w:firstRowFirstColumn="0" w:firstRowLastColumn="0" w:lastRowFirstColumn="0" w:lastRowLastColumn="0"/>
+            </w:pPr>
+            <w:r>
+              <w:t>Terminer l’application mobile</w:t>
             </w:r>
           </w:p>
         </w:tc>
@@ -5740,7 +5726,7 @@
         <w:pStyle w:val="Sous-titre"/>
         <w:jc w:val="center"/>
       </w:pPr>
-      <w:bookmarkStart w:id="14" w:name="_Toc535082341"/>
+      <w:bookmarkStart w:id="15" w:name="_Toc535082341"/>
       <w:r>
         <w:br w:type="page"/>
       </w:r>
@@ -5754,7 +5740,7 @@
         <w:lastRenderedPageBreak/>
         <w:t>IHM</w:t>
       </w:r>
-      <w:bookmarkEnd w:id="14"/>
+      <w:bookmarkEnd w:id="15"/>
     </w:p>
     <w:p/>
     <w:p>
@@ -5880,7 +5866,7 @@
         </w:numPr>
         <w:jc w:val="center"/>
       </w:pPr>
-      <w:bookmarkStart w:id="15" w:name="_Toc535082342"/>
+      <w:bookmarkStart w:id="16" w:name="_Toc535082342"/>
       <w:r>
         <w:lastRenderedPageBreak/>
         <w:t xml:space="preserve">Diagramme </w:t>
@@ -5888,7 +5874,7 @@
       <w:r>
         <w:t>de classes</w:t>
       </w:r>
-      <w:bookmarkEnd w:id="15"/>
+      <w:bookmarkEnd w:id="16"/>
     </w:p>
     <w:p/>
     <w:p>
@@ -6028,8 +6014,6 @@
       <w:r>
         <w:t>La classe Professionnel est une extension de la classe utilisateur (qui représente un utilisateur particulier) en lui ajoutant de manière obligatoire un non de société. On estime cette modification suffisante pour correctement identifier les deux types de transporteurs.</w:t>
       </w:r>
-      <w:bookmarkStart w:id="16" w:name="_GoBack"/>
-      <w:bookmarkEnd w:id="16"/>
     </w:p>
     <w:sectPr>
       <w:footerReference w:type="default" r:id="rId18"/>
@@ -7907,7 +7891,7 @@
 </file>
 
 <file path=customXml/itemProps1.xml><?xml version="1.0" encoding="utf-8"?>
-<ds:datastoreItem xmlns:ds="http://schemas.openxmlformats.org/officeDocument/2006/customXml" ds:itemID="{6D499C3B-62CE-4D43-9A5F-CA87DB118742}">
+<ds:datastoreItem xmlns:ds="http://schemas.openxmlformats.org/officeDocument/2006/customXml" ds:itemID="{F69C9974-6F82-4A9F-BC42-A97931018FB2}">
   <ds:schemaRefs>
     <ds:schemaRef ds:uri="http://schemas.openxmlformats.org/officeDocument/2006/bibliography"/>
   </ds:schemaRefs>

</xml_diff>

<commit_message>
#6 MAJ schéma de composants
</commit_message>
<xml_diff>
--- a/InProgress/architecture.docx
+++ b/InProgress/architecture.docx
@@ -4821,10 +4821,10 @@
           <w:noProof/>
         </w:rPr>
         <w:drawing>
-          <wp:inline distT="0" distB="0" distL="0" distR="0" wp14:anchorId="4E99F237" wp14:editId="02EDF77C">
+          <wp:inline distT="0" distB="0" distL="0" distR="0" wp14:anchorId="24DDE161" wp14:editId="2DAFA01A">
             <wp:extent cx="5760720" cy="3738245"/>
             <wp:effectExtent l="0" t="0" r="0" b="0"/>
-            <wp:docPr id="4" name="Image 4"/>
+            <wp:docPr id="8" name="Image 8"/>
             <wp:cNvGraphicFramePr>
               <a:graphicFrameLocks xmlns:a="http://schemas.openxmlformats.org/drawingml/2006/main" noChangeAspect="1"/>
             </wp:cNvGraphicFramePr>
@@ -4832,7 +4832,7 @@
               <a:graphicData uri="http://schemas.openxmlformats.org/drawingml/2006/picture">
                 <pic:pic xmlns:pic="http://schemas.openxmlformats.org/drawingml/2006/picture">
                   <pic:nvPicPr>
-                    <pic:cNvPr id="4" name="Ancienne_AL.jpg"/>
+                    <pic:cNvPr id="8" name="Ancienne_AL.jpg"/>
                     <pic:cNvPicPr/>
                   </pic:nvPicPr>
                   <pic:blipFill>
@@ -4887,10 +4887,10 @@
           <w:noProof/>
         </w:rPr>
         <w:drawing>
-          <wp:inline distT="0" distB="0" distL="0" distR="0" wp14:anchorId="7E3BF8CE" wp14:editId="5DC4EFD9">
-            <wp:extent cx="5760720" cy="2692400"/>
+          <wp:inline distT="0" distB="0" distL="0" distR="0" wp14:anchorId="32BCEAF0" wp14:editId="43BC374F">
+            <wp:extent cx="5760720" cy="2102485"/>
             <wp:effectExtent l="0" t="0" r="0" b="0"/>
-            <wp:docPr id="2" name="Image 2" descr="Une image contenant capture d’écran&#10;&#10;Description générée avec un niveau de confiance très élevé"/>
+            <wp:docPr id="1" name="Image 1" descr="Une image contenant capture d’écran&#10;&#10;Description générée avec un niveau de confiance très élevé"/>
             <wp:cNvGraphicFramePr>
               <a:graphicFrameLocks xmlns:a="http://schemas.openxmlformats.org/drawingml/2006/main" noChangeAspect="1"/>
             </wp:cNvGraphicFramePr>
@@ -4898,7 +4898,7 @@
               <a:graphicData uri="http://schemas.openxmlformats.org/drawingml/2006/picture">
                 <pic:pic xmlns:pic="http://schemas.openxmlformats.org/drawingml/2006/picture">
                   <pic:nvPicPr>
-                    <pic:cNvPr id="2" name="Nouvelle_AL.jpg"/>
+                    <pic:cNvPr id="1" name="Nouvelle_AL.jpg"/>
                     <pic:cNvPicPr/>
                   </pic:nvPicPr>
                   <pic:blipFill>
@@ -4916,7 +4916,7 @@
                   <pic:spPr>
                     <a:xfrm>
                       <a:off x="0" y="0"/>
-                      <a:ext cx="5760720" cy="2692400"/>
+                      <a:ext cx="5760720" cy="2102485"/>
                     </a:xfrm>
                     <a:prstGeom prst="rect">
                       <a:avLst/>
@@ -4933,6 +4933,8 @@
       <w:r>
         <w:br w:type="page"/>
       </w:r>
+      <w:bookmarkStart w:id="10" w:name="_GoBack"/>
+      <w:bookmarkEnd w:id="10"/>
     </w:p>
     <w:p>
       <w:pPr>
@@ -4943,13 +4945,13 @@
         </w:numPr>
         <w:jc w:val="center"/>
       </w:pPr>
-      <w:bookmarkStart w:id="10" w:name="_Toc535082339"/>
+      <w:bookmarkStart w:id="11" w:name="_Toc535082339"/>
       <w:r>
         <w:lastRenderedPageBreak/>
         <w:t>Choix des technologies</w:t>
       </w:r>
       <w:bookmarkEnd w:id="8"/>
-      <w:bookmarkEnd w:id="10"/>
+      <w:bookmarkEnd w:id="11"/>
     </w:p>
     <w:p/>
     <w:p>
@@ -5181,14 +5183,14 @@
         </w:numPr>
         <w:jc w:val="center"/>
       </w:pPr>
-      <w:bookmarkStart w:id="11" w:name="_Toc527220011"/>
-      <w:bookmarkStart w:id="12" w:name="_Toc535082340"/>
+      <w:bookmarkStart w:id="12" w:name="_Toc527220011"/>
+      <w:bookmarkStart w:id="13" w:name="_Toc535082340"/>
       <w:r>
         <w:lastRenderedPageBreak/>
         <w:t>Roadmap</w:t>
       </w:r>
-      <w:bookmarkEnd w:id="11"/>
       <w:bookmarkEnd w:id="12"/>
+      <w:bookmarkEnd w:id="13"/>
     </w:p>
     <w:p>
       <w:pPr>
@@ -5205,8 +5207,8 @@
         <w:t>Premier cycle de développement</w:t>
       </w:r>
     </w:p>
-    <w:bookmarkStart w:id="13" w:name="_MON_1601187451"/>
-    <w:bookmarkEnd w:id="13"/>
+    <w:bookmarkStart w:id="14" w:name="_MON_1601187451"/>
+    <w:bookmarkEnd w:id="14"/>
     <w:p>
       <w:r>
         <w:object w:dxaOrig="8716" w:dyaOrig="3810" w14:anchorId="67322FB9">
@@ -5229,10 +5231,10 @@
             <v:path o:extrusionok="f" gradientshapeok="t" o:connecttype="rect"/>
             <o:lock v:ext="edit" aspectratio="t"/>
           </v:shapetype>
-          <v:shape id="_x0000_i1025" type="#_x0000_t75" style="width:437pt;height:190.95pt" o:ole="">
+          <v:shape id="_x0000_i1025" type="#_x0000_t75" style="width:436.7pt;height:190.75pt" o:ole="">
             <v:imagedata r:id="rId12" o:title=""/>
           </v:shape>
-          <o:OLEObject Type="Embed" ProgID="Excel.Sheet.12" ShapeID="_x0000_i1025" DrawAspect="Content" ObjectID="_1611594445" r:id="rId13"/>
+          <o:OLEObject Type="Embed" ProgID="Excel.Sheet.12" ShapeID="_x0000_i1025" DrawAspect="Content" ObjectID="_1612280195" r:id="rId13"/>
         </w:object>
       </w:r>
     </w:p>
@@ -5798,8 +5800,6 @@
             <w:r>
               <w:t>Amélioration de la démo existante</w:t>
             </w:r>
-            <w:bookmarkStart w:id="14" w:name="_GoBack"/>
-            <w:bookmarkEnd w:id="14"/>
           </w:p>
         </w:tc>
       </w:tr>
@@ -5933,19 +5933,7 @@
           <w:rPr>
             <w:rStyle w:val="Lienhypertexte"/>
           </w:rPr>
-          <w:t>https://marvelapp.com/ag2ab01/</w:t>
-        </w:r>
-        <w:r>
-          <w:rPr>
-            <w:rStyle w:val="Lienhypertexte"/>
-          </w:rPr>
-          <w:t>s</w:t>
-        </w:r>
-        <w:r>
-          <w:rPr>
-            <w:rStyle w:val="Lienhypertexte"/>
-          </w:rPr>
-          <w:t>creen/52327188</w:t>
+          <w:t>https://marvelapp.com/ag2ab01/screen/52327188</w:t>
         </w:r>
       </w:hyperlink>
       <w:r>
@@ -7986,7 +7974,7 @@
 </file>
 
 <file path=customXml/itemProps1.xml><?xml version="1.0" encoding="utf-8"?>
-<ds:datastoreItem xmlns:ds="http://schemas.openxmlformats.org/officeDocument/2006/customXml" ds:itemID="{047BF790-17C7-48A5-8D73-1725E2841122}">
+<ds:datastoreItem xmlns:ds="http://schemas.openxmlformats.org/officeDocument/2006/customXml" ds:itemID="{13267122-979F-4149-9385-EBAB68532978}">
   <ds:schemaRefs>
     <ds:schemaRef ds:uri="http://schemas.openxmlformats.org/officeDocument/2006/bibliography"/>
   </ds:schemaRefs>

</xml_diff>

<commit_message>
#6 Lien vidéo + modif architecture
</commit_message>
<xml_diff>
--- a/InProgress/architecture.docx
+++ b/InProgress/architecture.docx
@@ -73,79 +73,67 @@
       <w:pPr>
         <w:pStyle w:val="Titre2"/>
         <w:jc w:val="center"/>
-        <w:rPr>
-          <w:lang w:val="en-US"/>
-        </w:rPr>
-      </w:pPr>
-      <w:r>
-        <w:rPr>
-          <w:lang w:val="en-US"/>
-        </w:rPr>
+      </w:pPr>
+      <w:r>
         <w:t xml:space="preserve">Duminy Gaétan, Picard Marchetto Ivan &amp; </w:t>
       </w:r>
       <w:proofErr w:type="spellStart"/>
       <w:r>
-        <w:rPr>
-          <w:lang w:val="en-US"/>
-        </w:rPr>
-        <w:t>R</w:t>
-      </w:r>
-      <w:r>
-        <w:rPr>
-          <w:lang w:val="en-US"/>
-        </w:rPr>
-        <w:t>itrovato</w:t>
+        <w:t>Ritrovato</w:t>
       </w:r>
       <w:proofErr w:type="spellEnd"/>
       <w:r>
-        <w:rPr>
-          <w:lang w:val="en-US"/>
-        </w:rPr>
         <w:t xml:space="preserve"> Dylan</w:t>
       </w:r>
     </w:p>
-    <w:p>
-      <w:pPr>
-        <w:rPr>
-          <w:lang w:val="en-US"/>
-        </w:rPr>
-      </w:pPr>
-    </w:p>
-    <w:p>
-      <w:pPr>
-        <w:rPr>
-          <w:lang w:val="en-US"/>
-        </w:rPr>
-      </w:pPr>
-    </w:p>
-    <w:p>
-      <w:pPr>
-        <w:rPr>
-          <w:lang w:val="en-US"/>
-        </w:rPr>
-      </w:pPr>
-    </w:p>
-    <w:p>
-      <w:pPr>
-        <w:rPr>
-          <w:lang w:val="en-US"/>
-        </w:rPr>
-      </w:pPr>
-    </w:p>
-    <w:p>
-      <w:pPr>
-        <w:rPr>
-          <w:lang w:val="en-US"/>
-        </w:rPr>
-      </w:pPr>
-    </w:p>
-    <w:p>
-      <w:pPr>
-        <w:rPr>
-          <w:lang w:val="en-US"/>
-        </w:rPr>
-      </w:pPr>
-    </w:p>
+    <w:p/>
+    <w:p/>
+    <w:p/>
+    <w:p>
+      <w:pPr>
+        <w:pStyle w:val="Citation"/>
+        <w:rPr>
+          <w:rStyle w:val="lev"/>
+          <w:sz w:val="28"/>
+        </w:rPr>
+      </w:pPr>
+      <w:r>
+        <w:rPr>
+          <w:rStyle w:val="lev"/>
+          <w:sz w:val="28"/>
+        </w:rPr>
+        <w:t>Lien de la vidéo de présentation :</w:t>
+      </w:r>
+    </w:p>
+    <w:p>
+      <w:pPr>
+        <w:jc w:val="center"/>
+      </w:pPr>
+      <w:hyperlink r:id="rId8" w:history="1">
+        <w:r>
+          <w:rPr>
+            <w:rStyle w:val="Lienhypertexte"/>
+          </w:rPr>
+          <w:t>https://drive.google.com/file/d/1eWMzl25</w:t>
+        </w:r>
+        <w:r>
+          <w:rPr>
+            <w:rStyle w:val="Lienhypertexte"/>
+          </w:rPr>
+          <w:t>R</w:t>
+        </w:r>
+        <w:r>
+          <w:rPr>
+            <w:rStyle w:val="Lienhypertexte"/>
+          </w:rPr>
+          <w:t>BBVUDStgwCg63XcRxjMBBm4R/view?usp=sharing</w:t>
+        </w:r>
+      </w:hyperlink>
+    </w:p>
+    <w:p/>
+    <w:p/>
+    <w:p/>
+    <w:p/>
     <w:p>
       <w:pPr>
         <w:pStyle w:val="Sous-titre"/>
@@ -1182,6 +1170,8 @@
       </w:pPr>
       <w:bookmarkStart w:id="1" w:name="_Toc527220008"/>
       <w:bookmarkStart w:id="2" w:name="_Toc535082335"/>
+      <w:bookmarkStart w:id="3" w:name="_GoBack"/>
+      <w:bookmarkEnd w:id="3"/>
       <w:r>
         <w:lastRenderedPageBreak/>
         <w:t>User Story</w:t>
@@ -2101,7 +2091,7 @@
         <w:pStyle w:val="Sous-titre"/>
         <w:jc w:val="center"/>
       </w:pPr>
-      <w:bookmarkStart w:id="3" w:name="_Toc527220009"/>
+      <w:bookmarkStart w:id="4" w:name="_Toc527220009"/>
     </w:p>
     <w:p>
       <w:pPr>
@@ -2133,7 +2123,7 @@
                     <pic:cNvPicPr/>
                   </pic:nvPicPr>
                   <pic:blipFill>
-                    <a:blip r:embed="rId8">
+                    <a:blip r:embed="rId9">
                       <a:extLst>
                         <a:ext uri="{28A0092B-C50C-407E-A947-70E740481C1C}">
                           <a14:useLocalDpi xmlns:a14="http://schemas.microsoft.com/office/drawing/2010/main" val="0"/>
@@ -2198,14 +2188,14 @@
       <w:r>
         <w:t xml:space="preserve">Dans le cas du </w:t>
       </w:r>
-      <w:bookmarkStart w:id="4" w:name="_Hlk534970368"/>
+      <w:bookmarkStart w:id="5" w:name="_Hlk534970368"/>
       <w:r>
         <w:t>second</w:t>
       </w:r>
       <w:r>
         <w:t xml:space="preserve"> cycle </w:t>
       </w:r>
-      <w:bookmarkEnd w:id="4"/>
+      <w:bookmarkEnd w:id="5"/>
       <w:r>
         <w:t>de développement, Bob devient un transporteur particulier.</w:t>
       </w:r>
@@ -2251,6 +2241,87 @@
       <w:r>
         <w:t>.</w:t>
       </w:r>
+    </w:p>
+    <w:p>
+      <w:r>
+        <w:rPr>
+          <w:noProof/>
+        </w:rPr>
+        <w:drawing>
+          <wp:inline distT="0" distB="0" distL="0" distR="0" wp14:anchorId="54FEEF93" wp14:editId="233F35E7">
+            <wp:extent cx="5760720" cy="3301072"/>
+            <wp:effectExtent l="0" t="0" r="0" b="0"/>
+            <wp:docPr id="2" name="Image 2"/>
+            <wp:cNvGraphicFramePr>
+              <a:graphicFrameLocks xmlns:a="http://schemas.openxmlformats.org/drawingml/2006/main" noChangeAspect="1"/>
+            </wp:cNvGraphicFramePr>
+            <a:graphic xmlns:a="http://schemas.openxmlformats.org/drawingml/2006/main">
+              <a:graphicData uri="http://schemas.openxmlformats.org/drawingml/2006/picture">
+                <pic:pic xmlns:pic="http://schemas.openxmlformats.org/drawingml/2006/picture">
+                  <pic:nvPicPr>
+                    <pic:cNvPr id="0" name="Picture 2"/>
+                    <pic:cNvPicPr>
+                      <a:picLocks noChangeAspect="1" noChangeArrowheads="1"/>
+                    </pic:cNvPicPr>
+                  </pic:nvPicPr>
+                  <pic:blipFill>
+                    <a:blip r:embed="rId10">
+                      <a:extLst>
+                        <a:ext uri="{28A0092B-C50C-407E-A947-70E740481C1C}">
+                          <a14:useLocalDpi xmlns:a14="http://schemas.microsoft.com/office/drawing/2010/main" val="0"/>
+                        </a:ext>
+                      </a:extLst>
+                    </a:blip>
+                    <a:srcRect/>
+                    <a:stretch>
+                      <a:fillRect/>
+                    </a:stretch>
+                  </pic:blipFill>
+                  <pic:spPr bwMode="auto">
+                    <a:xfrm>
+                      <a:off x="0" y="0"/>
+                      <a:ext cx="5760720" cy="3301072"/>
+                    </a:xfrm>
+                    <a:prstGeom prst="rect">
+                      <a:avLst/>
+                    </a:prstGeom>
+                    <a:noFill/>
+                    <a:ln>
+                      <a:noFill/>
+                    </a:ln>
+                  </pic:spPr>
+                </pic:pic>
+              </a:graphicData>
+            </a:graphic>
+          </wp:inline>
+        </w:drawing>
+      </w:r>
+    </w:p>
+    <w:p>
+      <w:pPr>
+        <w:jc w:val="center"/>
+        <w:rPr>
+          <w:rStyle w:val="Rfrencelgre"/>
+          <w:i/>
+          <w:iCs/>
+          <w:smallCaps w:val="0"/>
+          <w:color w:val="404040" w:themeColor="text1" w:themeTint="BF"/>
+        </w:rPr>
+      </w:pPr>
+      <w:r>
+        <w:rPr>
+          <w:rStyle w:val="Accentuationlgre"/>
+        </w:rPr>
+        <w:t>Vue simplifiée des User Story</w:t>
+      </w:r>
+      <w:r>
+        <w:rPr>
+          <w:rStyle w:val="Accentuationlgre"/>
+        </w:rPr>
+        <w:t xml:space="preserve"> du second cycle de développement</w:t>
+      </w:r>
+    </w:p>
+    <w:p>
       <w:r>
         <w:br w:type="page"/>
       </w:r>
@@ -3114,64 +3185,6 @@
           <w:p>
             <w:pPr>
               <w:rPr>
-                <w:color w:val="C00000"/>
-                <w:sz w:val="20"/>
-                <w:u w:val="single"/>
-              </w:rPr>
-            </w:pPr>
-            <w:r>
-              <w:rPr>
-                <w:color w:val="4472C4" w:themeColor="accent1"/>
-                <w:sz w:val="20"/>
-              </w:rPr>
-              <w:t>-Cédric télécharge le CSV</w:t>
-            </w:r>
-            <w:r>
-              <w:rPr>
-                <w:color w:val="4472C4" w:themeColor="accent1"/>
-                <w:sz w:val="20"/>
-              </w:rPr>
-              <w:t xml:space="preserve"> de dépôt</w:t>
-            </w:r>
-            <w:r>
-              <w:rPr>
-                <w:color w:val="4472C4" w:themeColor="accent1"/>
-                <w:sz w:val="20"/>
-              </w:rPr>
-              <w:t xml:space="preserve"> contenant les numéros d</w:t>
-            </w:r>
-            <w:r>
-              <w:rPr>
-                <w:color w:val="4472C4" w:themeColor="accent1"/>
-                <w:sz w:val="20"/>
-              </w:rPr>
-              <w:t>es contrats</w:t>
-            </w:r>
-            <w:r>
-              <w:rPr>
-                <w:color w:val="4472C4" w:themeColor="accent1"/>
-                <w:sz w:val="20"/>
-              </w:rPr>
-              <w:t xml:space="preserve"> qui correspond</w:t>
-            </w:r>
-            <w:r>
-              <w:rPr>
-                <w:color w:val="4472C4" w:themeColor="accent1"/>
-                <w:sz w:val="20"/>
-              </w:rPr>
-              <w:t>ent</w:t>
-            </w:r>
-            <w:r>
-              <w:rPr>
-                <w:color w:val="4472C4" w:themeColor="accent1"/>
-                <w:sz w:val="20"/>
-              </w:rPr>
-              <w:t xml:space="preserve"> à son parcours </w:t>
-            </w:r>
-          </w:p>
-          <w:p>
-            <w:pPr>
-              <w:rPr>
                 <w:color w:val="4472C4" w:themeColor="accent1"/>
                 <w:sz w:val="20"/>
               </w:rPr>
@@ -3231,36 +3244,14 @@
                 <w:color w:val="4472C4" w:themeColor="accent1"/>
                 <w:sz w:val="20"/>
               </w:rPr>
-              <w:t xml:space="preserve"> dans le CSV</w:t>
-            </w:r>
-          </w:p>
-          <w:p>
-            <w:pPr>
-              <w:rPr>
-                <w:color w:val="4472C4" w:themeColor="accent1"/>
-                <w:sz w:val="20"/>
-              </w:rPr>
-            </w:pPr>
-            <w:r>
-              <w:rPr>
-                <w:color w:val="4472C4" w:themeColor="accent1"/>
-                <w:sz w:val="20"/>
-              </w:rPr>
-              <w:t xml:space="preserve">-Une fois </w:t>
-            </w:r>
-            <w:r>
-              <w:rPr>
-                <w:color w:val="4472C4" w:themeColor="accent1"/>
-                <w:sz w:val="20"/>
-              </w:rPr>
-              <w:t>tous</w:t>
-            </w:r>
-            <w:r>
-              <w:rPr>
-                <w:color w:val="4472C4" w:themeColor="accent1"/>
-                <w:sz w:val="20"/>
-              </w:rPr>
-              <w:t xml:space="preserve"> les objets récupérés, Cédric envoi le CSV sur l’API Web Pro</w:t>
+              <w:t xml:space="preserve"> dans </w:t>
+            </w:r>
+            <w:r>
+              <w:rPr>
+                <w:color w:val="4472C4" w:themeColor="accent1"/>
+                <w:sz w:val="20"/>
+              </w:rPr>
+              <w:t>l’app pro</w:t>
             </w:r>
           </w:p>
         </w:tc>
@@ -3385,6 +3376,49 @@
           <w:p>
             <w:pPr>
               <w:rPr>
+                <w:color w:val="4472C4" w:themeColor="accent1"/>
+                <w:sz w:val="20"/>
+              </w:rPr>
+            </w:pPr>
+            <w:r>
+              <w:rPr>
+                <w:color w:val="4472C4" w:themeColor="accent1"/>
+                <w:sz w:val="20"/>
+              </w:rPr>
+              <w:t>-</w:t>
+            </w:r>
+            <w:r>
+              <w:rPr>
+                <w:color w:val="4472C4" w:themeColor="accent1"/>
+                <w:sz w:val="20"/>
+              </w:rPr>
+              <w:t>Cédric</w:t>
+            </w:r>
+            <w:r>
+              <w:rPr>
+                <w:color w:val="4472C4" w:themeColor="accent1"/>
+                <w:sz w:val="20"/>
+              </w:rPr>
+              <w:t xml:space="preserve"> livre objets </w:t>
+            </w:r>
+            <w:r>
+              <w:rPr>
+                <w:color w:val="4472C4" w:themeColor="accent1"/>
+                <w:sz w:val="20"/>
+              </w:rPr>
+              <w:t>de</w:t>
+            </w:r>
+            <w:r>
+              <w:rPr>
+                <w:color w:val="4472C4" w:themeColor="accent1"/>
+                <w:sz w:val="20"/>
+              </w:rPr>
+              <w:t xml:space="preserve"> Alice</w:t>
+            </w:r>
+          </w:p>
+          <w:p>
+            <w:pPr>
+              <w:rPr>
                 <w:color w:val="C00000"/>
                 <w:sz w:val="20"/>
                 <w:u w:val="single"/>
@@ -3395,88 +3429,14 @@
                 <w:color w:val="4472C4" w:themeColor="accent1"/>
                 <w:sz w:val="20"/>
               </w:rPr>
-              <w:t>-</w:t>
-            </w:r>
-            <w:r>
-              <w:rPr>
-                <w:color w:val="4472C4" w:themeColor="accent1"/>
-                <w:sz w:val="20"/>
-              </w:rPr>
-              <w:t>Cédric télécharge le CSV de réception</w:t>
-            </w:r>
-          </w:p>
-          <w:p>
-            <w:pPr>
-              <w:rPr>
-                <w:color w:val="4472C4" w:themeColor="accent1"/>
-                <w:sz w:val="20"/>
-              </w:rPr>
-            </w:pPr>
-            <w:r>
-              <w:rPr>
-                <w:color w:val="4472C4" w:themeColor="accent1"/>
-                <w:sz w:val="20"/>
-              </w:rPr>
-              <w:t>-</w:t>
-            </w:r>
-            <w:r>
-              <w:rPr>
-                <w:color w:val="4472C4" w:themeColor="accent1"/>
-                <w:sz w:val="20"/>
-              </w:rPr>
-              <w:t>Cédric</w:t>
-            </w:r>
-            <w:r>
-              <w:rPr>
-                <w:color w:val="4472C4" w:themeColor="accent1"/>
-                <w:sz w:val="20"/>
-              </w:rPr>
-              <w:t xml:space="preserve"> livre objets </w:t>
-            </w:r>
-            <w:r>
-              <w:rPr>
-                <w:color w:val="4472C4" w:themeColor="accent1"/>
-                <w:sz w:val="20"/>
-              </w:rPr>
-              <w:t>de</w:t>
-            </w:r>
-            <w:r>
-              <w:rPr>
-                <w:color w:val="4472C4" w:themeColor="accent1"/>
-                <w:sz w:val="20"/>
-              </w:rPr>
-              <w:t xml:space="preserve"> Alice</w:t>
-            </w:r>
-          </w:p>
-          <w:p>
-            <w:pPr>
-              <w:rPr>
-                <w:color w:val="4472C4" w:themeColor="accent1"/>
-                <w:sz w:val="20"/>
-              </w:rPr>
-            </w:pPr>
-            <w:r>
-              <w:rPr>
-                <w:color w:val="4472C4" w:themeColor="accent1"/>
-                <w:sz w:val="20"/>
-              </w:rPr>
-              <w:t>-Cédric ajoute le code de réception que le destinataire lui a donné dans le CSV sur la même ligne que le contrat</w:t>
-            </w:r>
-          </w:p>
-          <w:p>
-            <w:pPr>
-              <w:rPr>
-                <w:color w:val="C00000"/>
-                <w:sz w:val="20"/>
-                <w:u w:val="single"/>
-              </w:rPr>
-            </w:pPr>
-            <w:r>
-              <w:rPr>
-                <w:color w:val="4472C4" w:themeColor="accent1"/>
-                <w:sz w:val="20"/>
-              </w:rPr>
-              <w:t>-Une fois tous les objets livrés, Cédric envoi le CSV</w:t>
+              <w:t xml:space="preserve">-Cédric ajoute le code de réception que le destinataire lui a donné dans </w:t>
+            </w:r>
+            <w:r>
+              <w:rPr>
+                <w:color w:val="4472C4" w:themeColor="accent1"/>
+                <w:sz w:val="20"/>
+              </w:rPr>
+              <w:t>l’application professionnel</w:t>
             </w:r>
           </w:p>
         </w:tc>
@@ -3698,7 +3658,13 @@
         <w:pStyle w:val="Sous-titre"/>
         <w:jc w:val="center"/>
       </w:pPr>
-      <w:bookmarkStart w:id="5" w:name="_Toc535082336"/>
+      <w:bookmarkStart w:id="6" w:name="_Toc535082336"/>
+    </w:p>
+    <w:p>
+      <w:pPr>
+        <w:pStyle w:val="Sous-titre"/>
+        <w:jc w:val="center"/>
+      </w:pPr>
       <w:r>
         <w:br w:type="page"/>
       </w:r>
@@ -3709,7 +3675,7 @@
       <w:r>
         <w:t xml:space="preserve"> de la seconde itération</w:t>
       </w:r>
-      <w:bookmarkEnd w:id="5"/>
+      <w:bookmarkEnd w:id="6"/>
     </w:p>
     <w:p/>
     <w:p>
@@ -4239,12 +4205,12 @@
         <w:pStyle w:val="Sous-titre"/>
         <w:jc w:val="center"/>
       </w:pPr>
-      <w:bookmarkStart w:id="6" w:name="_Toc535082337"/>
+      <w:bookmarkStart w:id="7" w:name="_Toc535082337"/>
       <w:r>
         <w:t>Diagramme de composants global</w:t>
       </w:r>
-      <w:bookmarkEnd w:id="3"/>
-      <w:bookmarkEnd w:id="6"/>
+      <w:bookmarkEnd w:id="4"/>
+      <w:bookmarkEnd w:id="7"/>
     </w:p>
     <w:p>
       <w:r>
@@ -4273,7 +4239,7 @@
                     <pic:cNvPicPr/>
                   </pic:nvPicPr>
                   <pic:blipFill>
-                    <a:blip r:embed="rId9">
+                    <a:blip r:embed="rId11">
                       <a:extLst>
                         <a:ext uri="{28A0092B-C50C-407E-A947-70E740481C1C}">
                           <a14:useLocalDpi xmlns:a14="http://schemas.microsoft.com/office/drawing/2010/main" val="0"/>
@@ -4791,13 +4757,13 @@
         </w:numPr>
         <w:jc w:val="center"/>
       </w:pPr>
-      <w:bookmarkStart w:id="7" w:name="_Toc535082338"/>
-      <w:bookmarkStart w:id="8" w:name="_Toc527220010"/>
+      <w:bookmarkStart w:id="8" w:name="_Toc535082338"/>
+      <w:bookmarkStart w:id="9" w:name="_Toc527220010"/>
       <w:r>
         <w:lastRenderedPageBreak/>
         <w:t>Schéma des composants à implémenter</w:t>
       </w:r>
-      <w:bookmarkEnd w:id="7"/>
+      <w:bookmarkEnd w:id="8"/>
     </w:p>
     <w:p/>
     <w:p>
@@ -4836,7 +4802,7 @@
                     <pic:cNvPicPr/>
                   </pic:nvPicPr>
                   <pic:blipFill>
-                    <a:blip r:embed="rId10">
+                    <a:blip r:embed="rId12">
                       <a:extLst>
                         <a:ext uri="{28A0092B-C50C-407E-A947-70E740481C1C}">
                           <a14:useLocalDpi xmlns:a14="http://schemas.microsoft.com/office/drawing/2010/main" val="0"/>
@@ -4872,7 +4838,7 @@
           <w:color w:val="5A5A5A" w:themeColor="text1" w:themeTint="A5"/>
         </w:rPr>
       </w:pPr>
-      <w:bookmarkStart w:id="9" w:name="_Hlk535091550"/>
+      <w:bookmarkStart w:id="10" w:name="_Hlk535091550"/>
       <w:r>
         <w:rPr>
           <w:rStyle w:val="Rfrencelgre"/>
@@ -4880,7 +4846,7 @@
         <w:t>Second cycle de développement</w:t>
       </w:r>
     </w:p>
-    <w:bookmarkEnd w:id="9"/>
+    <w:bookmarkEnd w:id="10"/>
     <w:p>
       <w:r>
         <w:rPr>
@@ -4902,7 +4868,7 @@
                     <pic:cNvPicPr/>
                   </pic:nvPicPr>
                   <pic:blipFill>
-                    <a:blip r:embed="rId11">
+                    <a:blip r:embed="rId13">
                       <a:extLst>
                         <a:ext uri="{28A0092B-C50C-407E-A947-70E740481C1C}">
                           <a14:useLocalDpi xmlns:a14="http://schemas.microsoft.com/office/drawing/2010/main" val="0"/>
@@ -4933,8 +4899,6 @@
       <w:r>
         <w:br w:type="page"/>
       </w:r>
-      <w:bookmarkStart w:id="10" w:name="_GoBack"/>
-      <w:bookmarkEnd w:id="10"/>
     </w:p>
     <w:p>
       <w:pPr>
@@ -4950,7 +4914,7 @@
         <w:lastRenderedPageBreak/>
         <w:t>Choix des technologies</w:t>
       </w:r>
-      <w:bookmarkEnd w:id="8"/>
+      <w:bookmarkEnd w:id="9"/>
       <w:bookmarkEnd w:id="11"/>
     </w:p>
     <w:p/>
@@ -5231,10 +5195,10 @@
             <v:path o:extrusionok="f" gradientshapeok="t" o:connecttype="rect"/>
             <o:lock v:ext="edit" aspectratio="t"/>
           </v:shapetype>
-          <v:shape id="_x0000_i1025" type="#_x0000_t75" style="width:436.7pt;height:190.75pt" o:ole="">
-            <v:imagedata r:id="rId12" o:title=""/>
+          <v:shape id="_x0000_i1025" type="#_x0000_t75" style="width:436.4pt;height:190.95pt" o:ole="">
+            <v:imagedata r:id="rId14" o:title=""/>
           </v:shape>
-          <o:OLEObject Type="Embed" ProgID="Excel.Sheet.12" ShapeID="_x0000_i1025" DrawAspect="Content" ObjectID="_1612280195" r:id="rId13"/>
+          <o:OLEObject Type="Embed" ProgID="Excel.Sheet.12" ShapeID="_x0000_i1025" DrawAspect="Content" ObjectID="_1612900875" r:id="rId15"/>
         </w:object>
       </w:r>
     </w:p>
@@ -5870,7 +5834,7 @@
       <w:r>
         <w:t xml:space="preserve">Le lien de l’IHM : </w:t>
       </w:r>
-      <w:hyperlink r:id="rId14" w:history="1">
+      <w:hyperlink r:id="rId16" w:history="1">
         <w:r>
           <w:rPr>
             <w:rStyle w:val="Lienhypertexte"/>
@@ -5928,7 +5892,7 @@
       <w:r>
         <w:t xml:space="preserve">Le lien de l’IHM : </w:t>
       </w:r>
-      <w:hyperlink r:id="rId15" w:history="1">
+      <w:hyperlink r:id="rId17" w:history="1">
         <w:r>
           <w:rPr>
             <w:rStyle w:val="Lienhypertexte"/>
@@ -5997,7 +5961,7 @@
                     <pic:cNvPicPr/>
                   </pic:nvPicPr>
                   <pic:blipFill>
-                    <a:blip r:embed="rId16">
+                    <a:blip r:embed="rId18">
                       <a:extLst>
                         <a:ext uri="{28A0092B-C50C-407E-A947-70E740481C1C}">
                           <a14:useLocalDpi xmlns:a14="http://schemas.microsoft.com/office/drawing/2010/main" val="0"/>
@@ -6065,7 +6029,7 @@
                     <pic:cNvPicPr/>
                   </pic:nvPicPr>
                   <pic:blipFill>
-                    <a:blip r:embed="rId17">
+                    <a:blip r:embed="rId19">
                       <a:extLst>
                         <a:ext uri="{28A0092B-C50C-407E-A947-70E740481C1C}">
                           <a14:useLocalDpi xmlns:a14="http://schemas.microsoft.com/office/drawing/2010/main" val="0"/>
@@ -6099,7 +6063,7 @@
       </w:r>
     </w:p>
     <w:sectPr>
-      <w:footerReference w:type="default" r:id="rId18"/>
+      <w:footerReference w:type="default" r:id="rId20"/>
       <w:pgSz w:w="11906" w:h="16838"/>
       <w:pgMar w:top="1417" w:right="1417" w:bottom="1417" w:left="1417" w:header="708" w:footer="708" w:gutter="0"/>
       <w:cols w:space="708"/>
@@ -7091,6 +7055,28 @@
       <w:color w:val="1F3763" w:themeColor="accent1" w:themeShade="7F"/>
       <w:sz w:val="24"/>
       <w:szCs w:val="24"/>
+    </w:rPr>
+  </w:style>
+  <w:style w:type="paragraph" w:styleId="Titre4">
+    <w:name w:val="heading 4"/>
+    <w:basedOn w:val="Normal"/>
+    <w:next w:val="Normal"/>
+    <w:link w:val="Titre4Car"/>
+    <w:uiPriority w:val="9"/>
+    <w:unhideWhenUsed/>
+    <w:qFormat/>
+    <w:rsid w:val="005C77CF"/>
+    <w:pPr>
+      <w:keepNext/>
+      <w:keepLines/>
+      <w:spacing w:before="40" w:after="0"/>
+      <w:outlineLvl w:val="3"/>
+    </w:pPr>
+    <w:rPr>
+      <w:rFonts w:asciiTheme="majorHAnsi" w:eastAsiaTheme="majorEastAsia" w:hAnsiTheme="majorHAnsi" w:cstheme="majorBidi"/>
+      <w:i/>
+      <w:iCs/>
+      <w:color w:val="2F5496" w:themeColor="accent1" w:themeShade="BF"/>
     </w:rPr>
   </w:style>
   <w:style w:type="character" w:default="1" w:styleId="Policepardfaut">
@@ -7671,6 +7657,119 @@
       <w:shd w:val="clear" w:color="auto" w:fill="E6E6E6"/>
     </w:rPr>
   </w:style>
+  <w:style w:type="paragraph" w:styleId="Citationintense">
+    <w:name w:val="Intense Quote"/>
+    <w:basedOn w:val="Normal"/>
+    <w:next w:val="Normal"/>
+    <w:link w:val="CitationintenseCar"/>
+    <w:uiPriority w:val="30"/>
+    <w:qFormat/>
+    <w:rsid w:val="00554696"/>
+    <w:pPr>
+      <w:pBdr>
+        <w:top w:val="single" w:sz="4" w:space="10" w:color="4472C4" w:themeColor="accent1"/>
+        <w:bottom w:val="single" w:sz="4" w:space="10" w:color="4472C4" w:themeColor="accent1"/>
+      </w:pBdr>
+      <w:spacing w:before="360" w:after="360"/>
+      <w:ind w:left="864" w:right="864"/>
+      <w:jc w:val="center"/>
+    </w:pPr>
+    <w:rPr>
+      <w:i/>
+      <w:iCs/>
+      <w:color w:val="4472C4" w:themeColor="accent1"/>
+    </w:rPr>
+  </w:style>
+  <w:style w:type="character" w:customStyle="1" w:styleId="CitationintenseCar">
+    <w:name w:val="Citation intense Car"/>
+    <w:basedOn w:val="Policepardfaut"/>
+    <w:link w:val="Citationintense"/>
+    <w:uiPriority w:val="30"/>
+    <w:rsid w:val="00554696"/>
+    <w:rPr>
+      <w:i/>
+      <w:iCs/>
+      <w:color w:val="4472C4" w:themeColor="accent1"/>
+    </w:rPr>
+  </w:style>
+  <w:style w:type="character" w:styleId="Accentuationintense">
+    <w:name w:val="Intense Emphasis"/>
+    <w:basedOn w:val="Policepardfaut"/>
+    <w:uiPriority w:val="21"/>
+    <w:qFormat/>
+    <w:rsid w:val="00554696"/>
+    <w:rPr>
+      <w:i/>
+      <w:iCs/>
+      <w:color w:val="4472C4" w:themeColor="accent1"/>
+    </w:rPr>
+  </w:style>
+  <w:style w:type="character" w:styleId="Accentuation">
+    <w:name w:val="Emphasis"/>
+    <w:basedOn w:val="Policepardfaut"/>
+    <w:uiPriority w:val="20"/>
+    <w:qFormat/>
+    <w:rsid w:val="005C77CF"/>
+    <w:rPr>
+      <w:i/>
+      <w:iCs/>
+    </w:rPr>
+  </w:style>
+  <w:style w:type="character" w:customStyle="1" w:styleId="Titre4Car">
+    <w:name w:val="Titre 4 Car"/>
+    <w:basedOn w:val="Policepardfaut"/>
+    <w:link w:val="Titre4"/>
+    <w:uiPriority w:val="9"/>
+    <w:rsid w:val="005C77CF"/>
+    <w:rPr>
+      <w:rFonts w:asciiTheme="majorHAnsi" w:eastAsiaTheme="majorEastAsia" w:hAnsiTheme="majorHAnsi" w:cstheme="majorBidi"/>
+      <w:i/>
+      <w:iCs/>
+      <w:color w:val="2F5496" w:themeColor="accent1" w:themeShade="BF"/>
+    </w:rPr>
+  </w:style>
+  <w:style w:type="character" w:styleId="lev">
+    <w:name w:val="Strong"/>
+    <w:basedOn w:val="Policepardfaut"/>
+    <w:uiPriority w:val="22"/>
+    <w:qFormat/>
+    <w:rsid w:val="00030123"/>
+    <w:rPr>
+      <w:b/>
+      <w:bCs/>
+    </w:rPr>
+  </w:style>
+  <w:style w:type="paragraph" w:styleId="Citation">
+    <w:name w:val="Quote"/>
+    <w:basedOn w:val="Normal"/>
+    <w:next w:val="Normal"/>
+    <w:link w:val="CitationCar"/>
+    <w:uiPriority w:val="29"/>
+    <w:qFormat/>
+    <w:rsid w:val="00030123"/>
+    <w:pPr>
+      <w:spacing w:before="200"/>
+      <w:ind w:left="864" w:right="864"/>
+      <w:jc w:val="center"/>
+    </w:pPr>
+    <w:rPr>
+      <w:i/>
+      <w:iCs/>
+      <w:color w:val="404040" w:themeColor="text1" w:themeTint="BF"/>
+    </w:rPr>
+  </w:style>
+  <w:style w:type="character" w:customStyle="1" w:styleId="CitationCar">
+    <w:name w:val="Citation Car"/>
+    <w:basedOn w:val="Policepardfaut"/>
+    <w:link w:val="Citation"/>
+    <w:uiPriority w:val="29"/>
+    <w:rsid w:val="00030123"/>
+    <w:rPr>
+      <w:i/>
+      <w:iCs/>
+      <w:color w:val="404040" w:themeColor="text1" w:themeTint="BF"/>
+    </w:rPr>
+  </w:style>
 </w:styles>
 </file>
 
@@ -7974,7 +8073,7 @@
 </file>
 
 <file path=customXml/itemProps1.xml><?xml version="1.0" encoding="utf-8"?>
-<ds:datastoreItem xmlns:ds="http://schemas.openxmlformats.org/officeDocument/2006/customXml" ds:itemID="{13267122-979F-4149-9385-EBAB68532978}">
+<ds:datastoreItem xmlns:ds="http://schemas.openxmlformats.org/officeDocument/2006/customXml" ds:itemID="{351512AA-CCEC-499A-9080-47A530DBEC53}">
   <ds:schemaRefs>
     <ds:schemaRef ds:uri="http://schemas.openxmlformats.org/officeDocument/2006/bibliography"/>
   </ds:schemaRefs>

</xml_diff>